<commit_message>
Doc(rapport) : correction des objectifs pedagogiques
</commit_message>
<xml_diff>
--- a/Doc/Rapport de projet.docx
+++ b/Doc/Rapport de projet.docx
@@ -6,13 +6,8 @@
       <w:pPr>
         <w:pStyle w:val="Titre"/>
       </w:pPr>
-      <w:proofErr w:type="spellStart"/>
-      <w:r>
-        <w:t>P_Shot</w:t>
-      </w:r>
-      <w:proofErr w:type="spellEnd"/>
-      <w:r>
-        <w:t xml:space="preserve"> Me Up</w:t>
+      <w:r>
+        <w:t>P_Shot Me Up</w:t>
       </w:r>
     </w:p>
     <w:p>
@@ -97,50 +92,24 @@
       <w:pPr>
         <w:spacing w:before="2000"/>
         <w:jc w:val="center"/>
-        <w:rPr>
-          <w:lang w:val="en-US"/>
-        </w:rPr>
-      </w:pPr>
-      <w:r>
-        <w:rPr>
-          <w:lang w:val="en-US"/>
-        </w:rPr>
+      </w:pPr>
+      <w:r>
         <w:t>Gianmarco Ruberti</w:t>
       </w:r>
       <w:r>
-        <w:rPr>
-          <w:lang w:val="en-US"/>
-        </w:rPr>
         <w:t xml:space="preserve"> – </w:t>
       </w:r>
       <w:r>
-        <w:rPr>
-          <w:lang w:val="en-US"/>
-        </w:rPr>
         <w:t>CID2B</w:t>
       </w:r>
     </w:p>
     <w:p>
       <w:pPr>
         <w:jc w:val="center"/>
-        <w:rPr>
-          <w:lang w:val="en-US"/>
-        </w:rPr>
-      </w:pPr>
-      <w:proofErr w:type="spellStart"/>
-      <w:r>
-        <w:rPr>
-          <w:lang w:val="en-US"/>
-        </w:rPr>
-        <w:t>V</w:t>
-      </w:r>
-      <w:r>
-        <w:rPr>
-          <w:lang w:val="en-US"/>
-        </w:rPr>
-        <w:t>ennes</w:t>
-      </w:r>
-      <w:proofErr w:type="spellEnd"/>
+      </w:pPr>
+      <w:r>
+        <w:t>Vennes</w:t>
+      </w:r>
       <w:r>
         <w:br w:type="page"/>
       </w:r>
@@ -448,6 +417,12 @@
             <w:noProof/>
             <w:webHidden/>
           </w:rPr>
+        </w:r>
+        <w:r>
+          <w:rPr>
+            <w:noProof/>
+            <w:webHidden/>
+          </w:rPr>
           <w:fldChar w:fldCharType="separate"/>
         </w:r>
         <w:r>
@@ -539,6 +514,12 @@
             <w:noProof/>
             <w:webHidden/>
           </w:rPr>
+        </w:r>
+        <w:r>
+          <w:rPr>
+            <w:noProof/>
+            <w:webHidden/>
+          </w:rPr>
           <w:fldChar w:fldCharType="separate"/>
         </w:r>
         <w:r>
@@ -630,6 +611,12 @@
             <w:noProof/>
             <w:webHidden/>
           </w:rPr>
+        </w:r>
+        <w:r>
+          <w:rPr>
+            <w:noProof/>
+            <w:webHidden/>
+          </w:rPr>
           <w:fldChar w:fldCharType="separate"/>
         </w:r>
         <w:r>
@@ -715,6 +702,12 @@
             <w:webHidden/>
           </w:rPr>
           <w:instrText xml:space="preserve"> PAGEREF _Toc207805387 \h </w:instrText>
+        </w:r>
+        <w:r>
+          <w:rPr>
+            <w:noProof/>
+            <w:webHidden/>
+          </w:rPr>
         </w:r>
         <w:r>
           <w:rPr>
@@ -816,6 +809,12 @@
             <w:noProof/>
             <w:webHidden/>
           </w:rPr>
+        </w:r>
+        <w:r>
+          <w:rPr>
+            <w:noProof/>
+            <w:webHidden/>
+          </w:rPr>
           <w:fldChar w:fldCharType="separate"/>
         </w:r>
         <w:r>
@@ -907,6 +906,12 @@
             <w:noProof/>
             <w:webHidden/>
           </w:rPr>
+        </w:r>
+        <w:r>
+          <w:rPr>
+            <w:noProof/>
+            <w:webHidden/>
+          </w:rPr>
           <w:fldChar w:fldCharType="separate"/>
         </w:r>
         <w:r>
@@ -992,6 +997,12 @@
             <w:webHidden/>
           </w:rPr>
           <w:instrText xml:space="preserve"> PAGEREF _Toc207805390 \h </w:instrText>
+        </w:r>
+        <w:r>
+          <w:rPr>
+            <w:noProof/>
+            <w:webHidden/>
+          </w:rPr>
         </w:r>
         <w:r>
           <w:rPr>
@@ -1093,6 +1104,12 @@
             <w:noProof/>
             <w:webHidden/>
           </w:rPr>
+        </w:r>
+        <w:r>
+          <w:rPr>
+            <w:noProof/>
+            <w:webHidden/>
+          </w:rPr>
           <w:fldChar w:fldCharType="separate"/>
         </w:r>
         <w:r>
@@ -1178,6 +1195,12 @@
             <w:webHidden/>
           </w:rPr>
           <w:instrText xml:space="preserve"> PAGEREF _Toc207805392 \h </w:instrText>
+        </w:r>
+        <w:r>
+          <w:rPr>
+            <w:noProof/>
+            <w:webHidden/>
+          </w:rPr>
         </w:r>
         <w:r>
           <w:rPr>
@@ -1279,6 +1302,12 @@
             <w:noProof/>
             <w:webHidden/>
           </w:rPr>
+        </w:r>
+        <w:r>
+          <w:rPr>
+            <w:noProof/>
+            <w:webHidden/>
+          </w:rPr>
           <w:fldChar w:fldCharType="separate"/>
         </w:r>
         <w:r>
@@ -1370,6 +1399,12 @@
             <w:noProof/>
             <w:webHidden/>
           </w:rPr>
+        </w:r>
+        <w:r>
+          <w:rPr>
+            <w:noProof/>
+            <w:webHidden/>
+          </w:rPr>
           <w:fldChar w:fldCharType="separate"/>
         </w:r>
         <w:r>
@@ -1461,6 +1496,12 @@
             <w:noProof/>
             <w:webHidden/>
           </w:rPr>
+        </w:r>
+        <w:r>
+          <w:rPr>
+            <w:noProof/>
+            <w:webHidden/>
+          </w:rPr>
           <w:fldChar w:fldCharType="separate"/>
         </w:r>
         <w:r>
@@ -1546,6 +1587,12 @@
             <w:webHidden/>
           </w:rPr>
           <w:instrText xml:space="preserve"> PAGEREF _Toc207805396 \h </w:instrText>
+        </w:r>
+        <w:r>
+          <w:rPr>
+            <w:noProof/>
+            <w:webHidden/>
+          </w:rPr>
         </w:r>
         <w:r>
           <w:rPr>
@@ -2087,59 +2134,31 @@
         <w:rPr>
           <w:rFonts w:ascii="Century Gothic" w:hAnsi="Century Gothic"/>
         </w:rPr>
-        <w:t xml:space="preserve">Les </w:t>
+        <w:t>Les objectifs pédagogiques sont d’apprendre</w:t>
       </w:r>
       <w:r>
         <w:rPr>
           <w:rFonts w:ascii="Century Gothic" w:hAnsi="Century Gothic"/>
         </w:rPr>
-        <w:t>objectifs pédagogique</w:t>
+        <w:t xml:space="preserve"> </w:t>
       </w:r>
       <w:r>
         <w:rPr>
           <w:rFonts w:ascii="Century Gothic" w:hAnsi="Century Gothic"/>
         </w:rPr>
-        <w:t xml:space="preserve">s sont d’apprendre à contrôler un personnage, à utiliser l’orienter objet, à prévoir des ennemies (mouvement/objectif) puis d’utiliser se savoir pour crée un jeu. Ensuite les </w:t>
+        <w:t>à utiliser l’orienter objet</w:t>
       </w:r>
       <w:r>
         <w:rPr>
           <w:rFonts w:ascii="Century Gothic" w:hAnsi="Century Gothic"/>
         </w:rPr>
-        <w:t xml:space="preserve">objectifs </w:t>
+        <w:t xml:space="preserve"> et a géré un projet (création de US et gestion du temps)</w:t>
       </w:r>
       <w:r>
         <w:rPr>
           <w:rFonts w:ascii="Century Gothic" w:hAnsi="Century Gothic"/>
         </w:rPr>
-        <w:t xml:space="preserve">produit sont la création du jeu Big </w:t>
-      </w:r>
-      <w:proofErr w:type="spellStart"/>
-      <w:r>
-        <w:rPr>
-          <w:rFonts w:ascii="Century Gothic" w:hAnsi="Century Gothic"/>
-        </w:rPr>
-        <w:t>Nightmare</w:t>
-      </w:r>
-      <w:proofErr w:type="spellEnd"/>
-      <w:r>
-        <w:rPr>
-          <w:rFonts w:ascii="Century Gothic" w:hAnsi="Century Gothic"/>
-        </w:rPr>
-        <w:t xml:space="preserve"> un jeu de survie avec des vagues de monstre infinie où le joueur </w:t>
-      </w:r>
-      <w:proofErr w:type="spellStart"/>
-      <w:r>
-        <w:rPr>
-          <w:rFonts w:ascii="Century Gothic" w:hAnsi="Century Gothic"/>
-        </w:rPr>
-        <w:t>douvra</w:t>
-      </w:r>
-      <w:proofErr w:type="spellEnd"/>
-      <w:r>
-        <w:rPr>
-          <w:rFonts w:ascii="Century Gothic" w:hAnsi="Century Gothic"/>
-        </w:rPr>
-        <w:t xml:space="preserve"> tuer </w:t>
+        <w:t xml:space="preserve">. Ensuite les objectifs produit sont la création du jeu Big Nightmare un jeu de survie avec des vagues de monstre infinie où le joueur douvra tuer </w:t>
       </w:r>
       <w:r>
         <w:rPr>
@@ -2197,10 +2216,7 @@
         <w:pStyle w:val="Corpsdetexte"/>
       </w:pPr>
       <w:r>
-        <w:t>10.09.2025-12.</w:t>
-      </w:r>
-      <w:r>
-        <w:t>09.2025</w:t>
+        <w:t>10.09.2025-12.09.2025</w:t>
       </w:r>
     </w:p>
     <w:p>
@@ -2208,34 +2224,13 @@
         <w:pStyle w:val="Corpsdetexte"/>
       </w:pPr>
       <w:r>
-        <w:t>Le</w:t>
-      </w:r>
-      <w:r>
-        <w:t xml:space="preserve"> joueur </w:t>
-      </w:r>
-      <w:r>
-        <w:t>peut</w:t>
-      </w:r>
-      <w:r>
-        <w:t xml:space="preserve"> se déplacer</w:t>
+        <w:t>Le joueur peut se déplacer</w:t>
       </w:r>
       <w:r>
         <w:t xml:space="preserve"> /</w:t>
       </w:r>
       <w:r>
-        <w:t xml:space="preserve"> </w:t>
-      </w:r>
-      <w:r>
-        <w:t xml:space="preserve">le joueur </w:t>
-      </w:r>
-      <w:r>
-        <w:t>peut</w:t>
-      </w:r>
-      <w:r>
-        <w:t xml:space="preserve"> tirer avec </w:t>
-      </w:r>
-      <w:r>
-        <w:t>l</w:t>
+        <w:t xml:space="preserve"> le joueur peut tirer avec l</w:t>
       </w:r>
       <w:r>
         <w:t>e</w:t>
@@ -2255,10 +2250,7 @@
         <w:pStyle w:val="Corpsdetexte"/>
       </w:pPr>
       <w:r>
-        <w:t>17.09.2025-19.</w:t>
-      </w:r>
-      <w:r>
-        <w:t>09.2025</w:t>
+        <w:t>17.09.2025-19.09.2025</w:t>
       </w:r>
     </w:p>
     <w:p>
@@ -2266,25 +2258,13 @@
         <w:pStyle w:val="Corpsdetexte"/>
       </w:pPr>
       <w:r>
-        <w:t>Les blocs</w:t>
-      </w:r>
-      <w:r>
-        <w:t xml:space="preserve"> </w:t>
-      </w:r>
-      <w:r>
-        <w:t>qu’entour</w:t>
-      </w:r>
-      <w:r>
-        <w:t xml:space="preserve"> le joueur blo</w:t>
+        <w:t>Les blocs qu’entour le joueur blo</w:t>
       </w:r>
       <w:r>
         <w:t>que</w:t>
       </w:r>
       <w:r>
-        <w:t xml:space="preserve"> le joueur et </w:t>
-      </w:r>
-      <w:r>
-        <w:t>les ennemies</w:t>
+        <w:t xml:space="preserve"> le joueur et les ennemies</w:t>
       </w:r>
     </w:p>
     <w:p>
@@ -2292,10 +2272,7 @@
         <w:pStyle w:val="Corpsdetexte"/>
       </w:pPr>
       <w:r>
-        <w:t>24.09.2025-26</w:t>
-      </w:r>
-      <w:r>
-        <w:t>.09.2025</w:t>
+        <w:t>24.09.2025-26.09.2025</w:t>
       </w:r>
     </w:p>
     <w:p>
@@ -2317,10 +2294,7 @@
         <w:pStyle w:val="Corpsdetexte"/>
       </w:pPr>
       <w:r>
-        <w:t>01.10.2025-03</w:t>
-      </w:r>
-      <w:r>
-        <w:t>.10.2025</w:t>
+        <w:t>01.10.2025-03.10.2025</w:t>
       </w:r>
     </w:p>
     <w:p>
@@ -2342,13 +2316,7 @@
         <w:pStyle w:val="Corpsdetexte"/>
       </w:pPr>
       <w:r>
-        <w:t>08</w:t>
-      </w:r>
-      <w:r>
-        <w:t>.10.2025</w:t>
-      </w:r>
-      <w:r>
-        <w:t>-1</w:t>
+        <w:t>08.10.2025-1</w:t>
       </w:r>
       <w:r>
         <w:t>0</w:t>
@@ -2370,16 +2338,7 @@
         <w:pStyle w:val="Corpsdetexte"/>
       </w:pPr>
       <w:r>
-        <w:t>15</w:t>
-      </w:r>
-      <w:r>
-        <w:t>.10.2025</w:t>
-      </w:r>
-      <w:r>
-        <w:t>-17</w:t>
-      </w:r>
-      <w:r>
-        <w:t>.10.2025</w:t>
+        <w:t>15.10.2025-17.10.2025</w:t>
       </w:r>
     </w:p>
     <w:p>
@@ -2387,10 +2346,7 @@
         <w:pStyle w:val="Corpsdetexte"/>
       </w:pPr>
       <w:r>
-        <w:t>Le</w:t>
-      </w:r>
-      <w:r>
-        <w:t xml:space="preserve"> score monte avec le temps</w:t>
+        <w:t>Le score monte avec le temps</w:t>
       </w:r>
       <w:r>
         <w:t xml:space="preserve"> / </w:t>
@@ -2404,16 +2360,7 @@
         <w:pStyle w:val="Corpsdetexte"/>
       </w:pPr>
       <w:r>
-        <w:t>22</w:t>
-      </w:r>
-      <w:r>
-        <w:t>.10.2025</w:t>
-      </w:r>
-      <w:r>
-        <w:t>-24</w:t>
-      </w:r>
-      <w:r>
-        <w:t>.10.2025</w:t>
+        <w:t>22.10.2025-24.10.2025</w:t>
       </w:r>
     </w:p>
     <w:p>
@@ -2421,10 +2368,7 @@
         <w:pStyle w:val="Corpsdetexte"/>
       </w:pPr>
       <w:r>
-        <w:t>Type</w:t>
-      </w:r>
-      <w:r>
-        <w:t xml:space="preserve"> de mob</w:t>
+        <w:t>Type de mob</w:t>
       </w:r>
       <w:r>
         <w:t xml:space="preserve"> / </w:t>
@@ -2438,16 +2382,10 @@
         <w:pStyle w:val="Corpsdetexte"/>
       </w:pPr>
       <w:r>
-        <w:t>29</w:t>
-      </w:r>
-      <w:r>
-        <w:t>.10.2025</w:t>
-      </w:r>
-      <w:r>
-        <w:t>-31</w:t>
-      </w:r>
-      <w:r>
-        <w:t>.10.2025</w:t>
+        <w:t>29.10.2025</w:t>
+      </w:r>
+      <w:r>
+        <w:t>-31.10.2025</w:t>
       </w:r>
     </w:p>
     <w:p>
@@ -3151,7 +3089,7 @@
               <w:noProof/>
               <w:szCs w:val="16"/>
             </w:rPr>
-            <w:t>03.09.2025 16:13</w:t>
+            <w:t>03.09.2025 16:18</w:t>
           </w:r>
           <w:r>
             <w:rPr>
@@ -3369,7 +3307,7 @@
         <v:path o:extrusionok="f" gradientshapeok="t" o:connecttype="rect"/>
         <o:lock v:ext="edit" aspectratio="t"/>
       </v:shapetype>
-      <v:shape id="_x0000_i1087" type="#_x0000_t75" style="width:12pt;height:12pt" o:bullet="t">
+      <v:shape id="_x0000_i1030" type="#_x0000_t75" style="width:12pt;height:12pt" o:bullet="t">
         <v:imagedata r:id="rId1" o:title="BD10263_"/>
       </v:shape>
     </w:pict>
@@ -7489,6 +7427,7 @@
   <w:style w:type="character" w:default="1" w:styleId="Policepardfaut">
     <w:name w:val="Default Paragraph Font"/>
     <w:uiPriority w:val="1"/>
+    <w:semiHidden/>
     <w:unhideWhenUsed/>
   </w:style>
   <w:style w:type="table" w:default="1" w:styleId="TableauNormal">
@@ -8309,31 +8248,6 @@
 </file>
 
 <file path=customXml/item1.xml><?xml version="1.0" encoding="utf-8"?>
-<p:properties xmlns:p="http://schemas.microsoft.com/office/2006/metadata/properties" xmlns:xsi="http://www.w3.org/2001/XMLSchema-instance" xmlns:pc="http://schemas.microsoft.com/office/infopath/2007/PartnerControls">
-  <documentManagement>
-    <IconOverlay xmlns="http://schemas.microsoft.com/sharepoint/v4" xsi:nil="true"/>
-    <lcf76f155ced4ddcb4097134ff3c332f xmlns="bf2f2df3-a963-4452-b0e7-67dabc627c35">
-      <Terms xmlns="http://schemas.microsoft.com/office/infopath/2007/PartnerControls"/>
-    </lcf76f155ced4ddcb4097134ff3c332f>
-    <TaxCatchAll xmlns="f7d9f5a6-831d-4621-8c77-cbcaf993e406" xsi:nil="true"/>
-  </documentManagement>
-</p:properties>
-</file>
-
-<file path=customXml/item2.xml><?xml version="1.0" encoding="utf-8"?>
-<b:Sources xmlns:b="http://schemas.openxmlformats.org/officeDocument/2006/bibliography" xmlns="http://schemas.openxmlformats.org/officeDocument/2006/bibliography" SelectedStyle="\APA.XSL" StyleName="APA"/>
-</file>
-
-<file path=customXml/item3.xml><?xml version="1.0" encoding="utf-8"?>
-<?mso-contentType ?>
-<FormTemplates xmlns="http://schemas.microsoft.com/sharepoint/v3/contenttype/forms">
-  <Display>DocumentLibraryForm</Display>
-  <Edit>DocumentLibraryForm</Edit>
-  <New>DocumentLibraryForm</New>
-</FormTemplates>
-</file>
-
-<file path=customXml/item4.xml><?xml version="1.0" encoding="utf-8"?>
 <ct:contentTypeSchema xmlns:ct="http://schemas.microsoft.com/office/2006/metadata/contentType" xmlns:ma="http://schemas.microsoft.com/office/2006/metadata/properties/metaAttributes" ct:_="" ma:_="" ma:contentTypeName="Document" ma:contentTypeID="0x0101001ABD9BFFC9E543439C53A2705AE306EF" ma:contentTypeVersion="19" ma:contentTypeDescription="Crée un document." ma:contentTypeScope="" ma:versionID="f3418dd4ca302601ba73fa17965a3f21">
   <xsd:schema xmlns:xsd="http://www.w3.org/2001/XMLSchema" xmlns:xs="http://www.w3.org/2001/XMLSchema" xmlns:p="http://schemas.microsoft.com/office/2006/metadata/properties" xmlns:ns2="bf2f2df3-a963-4452-b0e7-67dabc627c35" xmlns:ns3="http://schemas.microsoft.com/sharepoint/v4" xmlns:ns4="f7d9f5a6-831d-4621-8c77-cbcaf993e406" targetNamespace="http://schemas.microsoft.com/office/2006/metadata/properties" ma:root="true" ma:fieldsID="5d82fd028d299635ce1df2d808d1b2ae" ns2:_="" ns3:_="" ns4:_="">
     <xsd:import namespace="bf2f2df3-a963-4452-b0e7-67dabc627c35"/>
@@ -8599,35 +8513,32 @@
 </ct:contentTypeSchema>
 </file>
 
-<file path=customXml/itemProps1.xml><?xml version="1.0" encoding="utf-8"?>
-<ds:datastoreItem xmlns:ds="http://schemas.openxmlformats.org/officeDocument/2006/customXml" ds:itemID="{B7C8FFAF-5E4F-48C3-8E23-6E376B8B0EF3}">
-  <ds:schemaRefs>
-    <ds:schemaRef ds:uri="http://schemas.microsoft.com/office/2006/metadata/properties"/>
-    <ds:schemaRef ds:uri="http://schemas.microsoft.com/office/infopath/2007/PartnerControls"/>
-    <ds:schemaRef ds:uri="http://schemas.microsoft.com/sharepoint/v4"/>
-    <ds:schemaRef ds:uri="bf2f2df3-a963-4452-b0e7-67dabc627c35"/>
-    <ds:schemaRef ds:uri="f7d9f5a6-831d-4621-8c77-cbcaf993e406"/>
-  </ds:schemaRefs>
-</ds:datastoreItem>
+<file path=customXml/item2.xml><?xml version="1.0" encoding="utf-8"?>
+<?mso-contentType ?>
+<FormTemplates xmlns="http://schemas.microsoft.com/sharepoint/v3/contenttype/forms">
+  <Display>DocumentLibraryForm</Display>
+  <Edit>DocumentLibraryForm</Edit>
+  <New>DocumentLibraryForm</New>
+</FormTemplates>
 </file>
 
-<file path=customXml/itemProps2.xml><?xml version="1.0" encoding="utf-8"?>
-<ds:datastoreItem xmlns:ds="http://schemas.openxmlformats.org/officeDocument/2006/customXml" ds:itemID="{C8C35155-3E6A-4058-B6E4-303717845E3B}">
-  <ds:schemaRefs>
-    <ds:schemaRef ds:uri="http://schemas.openxmlformats.org/officeDocument/2006/bibliography"/>
-  </ds:schemaRefs>
-</ds:datastoreItem>
+<file path=customXml/item3.xml><?xml version="1.0" encoding="utf-8"?>
+<b:Sources xmlns:b="http://schemas.openxmlformats.org/officeDocument/2006/bibliography" xmlns="http://schemas.openxmlformats.org/officeDocument/2006/bibliography" SelectedStyle="\APA.XSL" StyleName="APA"/>
 </file>
 
-<file path=customXml/itemProps3.xml><?xml version="1.0" encoding="utf-8"?>
-<ds:datastoreItem xmlns:ds="http://schemas.openxmlformats.org/officeDocument/2006/customXml" ds:itemID="{D50B1B85-B38C-42B6-8D6D-CA5E5B768EB8}">
-  <ds:schemaRefs>
-    <ds:schemaRef ds:uri="http://schemas.microsoft.com/sharepoint/v3/contenttype/forms"/>
-  </ds:schemaRefs>
-</ds:datastoreItem>
+<file path=customXml/item4.xml><?xml version="1.0" encoding="utf-8"?>
+<p:properties xmlns:p="http://schemas.microsoft.com/office/2006/metadata/properties" xmlns:xsi="http://www.w3.org/2001/XMLSchema-instance" xmlns:pc="http://schemas.microsoft.com/office/infopath/2007/PartnerControls">
+  <documentManagement>
+    <IconOverlay xmlns="http://schemas.microsoft.com/sharepoint/v4" xsi:nil="true"/>
+    <lcf76f155ced4ddcb4097134ff3c332f xmlns="bf2f2df3-a963-4452-b0e7-67dabc627c35">
+      <Terms xmlns="http://schemas.microsoft.com/office/infopath/2007/PartnerControls"/>
+    </lcf76f155ced4ddcb4097134ff3c332f>
+    <TaxCatchAll xmlns="f7d9f5a6-831d-4621-8c77-cbcaf993e406" xsi:nil="true"/>
+  </documentManagement>
+</p:properties>
 </file>
 
-<file path=customXml/itemProps4.xml><?xml version="1.0" encoding="utf-8"?>
+<file path=customXml/itemProps1.xml><?xml version="1.0" encoding="utf-8"?>
 <ds:datastoreItem xmlns:ds="http://schemas.openxmlformats.org/officeDocument/2006/customXml" ds:itemID="{9F61A396-ED1E-4AC6-A91E-14C87AD73808}">
   <ds:schemaRefs>
     <ds:schemaRef ds:uri="http://schemas.microsoft.com/office/2006/metadata/contentType"/>
@@ -8645,4 +8556,32 @@
     <ds:schemaRef ds:uri="http://schemas.microsoft.com/internal/obd"/>
   </ds:schemaRefs>
 </ds:datastoreItem>
+</file>
+
+<file path=customXml/itemProps2.xml><?xml version="1.0" encoding="utf-8"?>
+<ds:datastoreItem xmlns:ds="http://schemas.openxmlformats.org/officeDocument/2006/customXml" ds:itemID="{D50B1B85-B38C-42B6-8D6D-CA5E5B768EB8}">
+  <ds:schemaRefs>
+    <ds:schemaRef ds:uri="http://schemas.microsoft.com/sharepoint/v3/contenttype/forms"/>
+  </ds:schemaRefs>
+</ds:datastoreItem>
+</file>
+
+<file path=customXml/itemProps3.xml><?xml version="1.0" encoding="utf-8"?>
+<ds:datastoreItem xmlns:ds="http://schemas.openxmlformats.org/officeDocument/2006/customXml" ds:itemID="{C8C35155-3E6A-4058-B6E4-303717845E3B}">
+  <ds:schemaRefs>
+    <ds:schemaRef ds:uri="http://schemas.openxmlformats.org/officeDocument/2006/bibliography"/>
+  </ds:schemaRefs>
+</ds:datastoreItem>
+</file>
+
+<file path=customXml/itemProps4.xml><?xml version="1.0" encoding="utf-8"?>
+<ds:datastoreItem xmlns:ds="http://schemas.openxmlformats.org/officeDocument/2006/customXml" ds:itemID="{B7C8FFAF-5E4F-48C3-8E23-6E376B8B0EF3}">
+  <ds:schemaRefs>
+    <ds:schemaRef ds:uri="http://schemas.microsoft.com/office/2006/metadata/properties"/>
+    <ds:schemaRef ds:uri="http://schemas.microsoft.com/office/infopath/2007/PartnerControls"/>
+    <ds:schemaRef ds:uri="http://schemas.microsoft.com/sharepoint/v4"/>
+    <ds:schemaRef ds:uri="bf2f2df3-a963-4452-b0e7-67dabc627c35"/>
+    <ds:schemaRef ds:uri="f7d9f5a6-831d-4621-8c77-cbcaf993e406"/>
+  </ds:schemaRefs>
+</ds:datastoreItem>
 </file>
</xml_diff>

<commit_message>
Doc(jdt) jdt du 03.10.2025
</commit_message>
<xml_diff>
--- a/Doc/Rapport de projet.docx
+++ b/Doc/Rapport de projet.docx
@@ -6,8 +6,13 @@
       <w:pPr>
         <w:pStyle w:val="Titre"/>
       </w:pPr>
-      <w:r>
-        <w:t>P_Shot Me Up</w:t>
+      <w:proofErr w:type="spellStart"/>
+      <w:r>
+        <w:t>P_Shot</w:t>
+      </w:r>
+      <w:proofErr w:type="spellEnd"/>
+      <w:r>
+        <w:t xml:space="preserve"> Me Up</w:t>
       </w:r>
     </w:p>
     <w:p>
@@ -2158,7 +2163,35 @@
         <w:rPr>
           <w:rFonts w:ascii="Century Gothic" w:hAnsi="Century Gothic"/>
         </w:rPr>
-        <w:t xml:space="preserve">. Ensuite les objectifs produit sont la création du jeu Big Nightmare un jeu de survie avec des vagues de monstre infinie où le joueur douvra tuer </w:t>
+        <w:t xml:space="preserve">. Ensuite les objectifs produit sont la création du jeu Big </w:t>
+      </w:r>
+      <w:proofErr w:type="spellStart"/>
+      <w:r>
+        <w:rPr>
+          <w:rFonts w:ascii="Century Gothic" w:hAnsi="Century Gothic"/>
+        </w:rPr>
+        <w:t>Nightmare</w:t>
+      </w:r>
+      <w:proofErr w:type="spellEnd"/>
+      <w:r>
+        <w:rPr>
+          <w:rFonts w:ascii="Century Gothic" w:hAnsi="Century Gothic"/>
+        </w:rPr>
+        <w:t xml:space="preserve"> un jeu de survie avec des vagues de monstre infinie où le joueur </w:t>
+      </w:r>
+      <w:proofErr w:type="spellStart"/>
+      <w:r>
+        <w:rPr>
+          <w:rFonts w:ascii="Century Gothic" w:hAnsi="Century Gothic"/>
+        </w:rPr>
+        <w:t>douvra</w:t>
+      </w:r>
+      <w:proofErr w:type="spellEnd"/>
+      <w:r>
+        <w:rPr>
+          <w:rFonts w:ascii="Century Gothic" w:hAnsi="Century Gothic"/>
+        </w:rPr>
+        <w:t xml:space="preserve"> tuer </w:t>
       </w:r>
       <w:r>
         <w:rPr>
@@ -2397,6 +2430,14 @@
       </w:r>
       <w:r>
         <w:t xml:space="preserve"> / visuel</w:t>
+      </w:r>
+    </w:p>
+    <w:p>
+      <w:pPr>
+        <w:pStyle w:val="Titre1"/>
+      </w:pPr>
+      <w:r>
+        <w:t>Diagram UML</w:t>
       </w:r>
     </w:p>
     <w:p>
@@ -2547,8 +2588,13 @@
           <w:numId w:val="25"/>
         </w:numPr>
       </w:pPr>
-      <w:r>
-        <w:t>Listing du code source (partiel ou, plus rarement complet)</w:t>
+      <w:proofErr w:type="gramStart"/>
+      <w:r>
+        <w:t>Listing</w:t>
+      </w:r>
+      <w:proofErr w:type="gramEnd"/>
+      <w:r>
+        <w:t xml:space="preserve"> du code source (partiel ou, plus rarement complet)</w:t>
       </w:r>
     </w:p>
     <w:p>
@@ -2602,6 +2648,7 @@
         </w:numPr>
       </w:pPr>
       <w:r>
+        <w:lastRenderedPageBreak/>
         <w:t>Extraits</w:t>
       </w:r>
       <w:r>
@@ -3038,12 +3085,21 @@
               <w:szCs w:val="16"/>
             </w:rPr>
           </w:pPr>
+          <w:proofErr w:type="gramStart"/>
           <w:r>
             <w:rPr>
               <w:rFonts w:cs="Arial"/>
               <w:szCs w:val="16"/>
             </w:rPr>
-            <w:t xml:space="preserve">Version: </w:t>
+            <w:t>Version:</w:t>
+          </w:r>
+          <w:proofErr w:type="gramEnd"/>
+          <w:r>
+            <w:rPr>
+              <w:rFonts w:cs="Arial"/>
+              <w:szCs w:val="16"/>
+            </w:rPr>
+            <w:t xml:space="preserve"> </w:t>
           </w:r>
           <w:fldSimple w:instr=" REVNUM   \* MERGEFORMAT ">
             <w:r>
@@ -3089,7 +3145,7 @@
               <w:noProof/>
               <w:szCs w:val="16"/>
             </w:rPr>
-            <w:t>03.09.2025 16:18</w:t>
+            <w:t>10.09.2025 13:53</w:t>
           </w:r>
           <w:r>
             <w:rPr>
@@ -3307,7 +3363,7 @@
         <v:path o:extrusionok="f" gradientshapeok="t" o:connecttype="rect"/>
         <o:lock v:ext="edit" aspectratio="t"/>
       </v:shapetype>
-      <v:shape id="_x0000_i1030" type="#_x0000_t75" style="width:12pt;height:12pt" o:bullet="t">
+      <v:shape id="_x0000_i1033" type="#_x0000_t75" style="width:12pt;height:12pt" o:bullet="t">
         <v:imagedata r:id="rId1" o:title="BD10263_"/>
       </v:shape>
     </w:pict>
@@ -8248,6 +8304,31 @@
 </file>
 
 <file path=customXml/item1.xml><?xml version="1.0" encoding="utf-8"?>
+<p:properties xmlns:p="http://schemas.microsoft.com/office/2006/metadata/properties" xmlns:xsi="http://www.w3.org/2001/XMLSchema-instance" xmlns:pc="http://schemas.microsoft.com/office/infopath/2007/PartnerControls">
+  <documentManagement>
+    <IconOverlay xmlns="http://schemas.microsoft.com/sharepoint/v4" xsi:nil="true"/>
+    <lcf76f155ced4ddcb4097134ff3c332f xmlns="bf2f2df3-a963-4452-b0e7-67dabc627c35">
+      <Terms xmlns="http://schemas.microsoft.com/office/infopath/2007/PartnerControls"/>
+    </lcf76f155ced4ddcb4097134ff3c332f>
+    <TaxCatchAll xmlns="f7d9f5a6-831d-4621-8c77-cbcaf993e406" xsi:nil="true"/>
+  </documentManagement>
+</p:properties>
+</file>
+
+<file path=customXml/item2.xml><?xml version="1.0" encoding="utf-8"?>
+<b:Sources xmlns:b="http://schemas.openxmlformats.org/officeDocument/2006/bibliography" xmlns="http://schemas.openxmlformats.org/officeDocument/2006/bibliography" SelectedStyle="\APA.XSL" StyleName="APA"/>
+</file>
+
+<file path=customXml/item3.xml><?xml version="1.0" encoding="utf-8"?>
+<?mso-contentType ?>
+<FormTemplates xmlns="http://schemas.microsoft.com/sharepoint/v3/contenttype/forms">
+  <Display>DocumentLibraryForm</Display>
+  <Edit>DocumentLibraryForm</Edit>
+  <New>DocumentLibraryForm</New>
+</FormTemplates>
+</file>
+
+<file path=customXml/item4.xml><?xml version="1.0" encoding="utf-8"?>
 <ct:contentTypeSchema xmlns:ct="http://schemas.microsoft.com/office/2006/metadata/contentType" xmlns:ma="http://schemas.microsoft.com/office/2006/metadata/properties/metaAttributes" ct:_="" ma:_="" ma:contentTypeName="Document" ma:contentTypeID="0x0101001ABD9BFFC9E543439C53A2705AE306EF" ma:contentTypeVersion="19" ma:contentTypeDescription="Crée un document." ma:contentTypeScope="" ma:versionID="f3418dd4ca302601ba73fa17965a3f21">
   <xsd:schema xmlns:xsd="http://www.w3.org/2001/XMLSchema" xmlns:xs="http://www.w3.org/2001/XMLSchema" xmlns:p="http://schemas.microsoft.com/office/2006/metadata/properties" xmlns:ns2="bf2f2df3-a963-4452-b0e7-67dabc627c35" xmlns:ns3="http://schemas.microsoft.com/sharepoint/v4" xmlns:ns4="f7d9f5a6-831d-4621-8c77-cbcaf993e406" targetNamespace="http://schemas.microsoft.com/office/2006/metadata/properties" ma:root="true" ma:fieldsID="5d82fd028d299635ce1df2d808d1b2ae" ns2:_="" ns3:_="" ns4:_="">
     <xsd:import namespace="bf2f2df3-a963-4452-b0e7-67dabc627c35"/>
@@ -8513,32 +8594,35 @@
 </ct:contentTypeSchema>
 </file>
 
-<file path=customXml/item2.xml><?xml version="1.0" encoding="utf-8"?>
-<?mso-contentType ?>
-<FormTemplates xmlns="http://schemas.microsoft.com/sharepoint/v3/contenttype/forms">
-  <Display>DocumentLibraryForm</Display>
-  <Edit>DocumentLibraryForm</Edit>
-  <New>DocumentLibraryForm</New>
-</FormTemplates>
+<file path=customXml/itemProps1.xml><?xml version="1.0" encoding="utf-8"?>
+<ds:datastoreItem xmlns:ds="http://schemas.openxmlformats.org/officeDocument/2006/customXml" ds:itemID="{B7C8FFAF-5E4F-48C3-8E23-6E376B8B0EF3}">
+  <ds:schemaRefs>
+    <ds:schemaRef ds:uri="http://schemas.microsoft.com/office/2006/metadata/properties"/>
+    <ds:schemaRef ds:uri="http://schemas.microsoft.com/office/infopath/2007/PartnerControls"/>
+    <ds:schemaRef ds:uri="http://schemas.microsoft.com/sharepoint/v4"/>
+    <ds:schemaRef ds:uri="bf2f2df3-a963-4452-b0e7-67dabc627c35"/>
+    <ds:schemaRef ds:uri="f7d9f5a6-831d-4621-8c77-cbcaf993e406"/>
+  </ds:schemaRefs>
+</ds:datastoreItem>
 </file>
 
-<file path=customXml/item3.xml><?xml version="1.0" encoding="utf-8"?>
-<b:Sources xmlns:b="http://schemas.openxmlformats.org/officeDocument/2006/bibliography" xmlns="http://schemas.openxmlformats.org/officeDocument/2006/bibliography" SelectedStyle="\APA.XSL" StyleName="APA"/>
+<file path=customXml/itemProps2.xml><?xml version="1.0" encoding="utf-8"?>
+<ds:datastoreItem xmlns:ds="http://schemas.openxmlformats.org/officeDocument/2006/customXml" ds:itemID="{C8C35155-3E6A-4058-B6E4-303717845E3B}">
+  <ds:schemaRefs>
+    <ds:schemaRef ds:uri="http://schemas.openxmlformats.org/officeDocument/2006/bibliography"/>
+  </ds:schemaRefs>
+</ds:datastoreItem>
 </file>
 
-<file path=customXml/item4.xml><?xml version="1.0" encoding="utf-8"?>
-<p:properties xmlns:p="http://schemas.microsoft.com/office/2006/metadata/properties" xmlns:xsi="http://www.w3.org/2001/XMLSchema-instance" xmlns:pc="http://schemas.microsoft.com/office/infopath/2007/PartnerControls">
-  <documentManagement>
-    <IconOverlay xmlns="http://schemas.microsoft.com/sharepoint/v4" xsi:nil="true"/>
-    <lcf76f155ced4ddcb4097134ff3c332f xmlns="bf2f2df3-a963-4452-b0e7-67dabc627c35">
-      <Terms xmlns="http://schemas.microsoft.com/office/infopath/2007/PartnerControls"/>
-    </lcf76f155ced4ddcb4097134ff3c332f>
-    <TaxCatchAll xmlns="f7d9f5a6-831d-4621-8c77-cbcaf993e406" xsi:nil="true"/>
-  </documentManagement>
-</p:properties>
+<file path=customXml/itemProps3.xml><?xml version="1.0" encoding="utf-8"?>
+<ds:datastoreItem xmlns:ds="http://schemas.openxmlformats.org/officeDocument/2006/customXml" ds:itemID="{D50B1B85-B38C-42B6-8D6D-CA5E5B768EB8}">
+  <ds:schemaRefs>
+    <ds:schemaRef ds:uri="http://schemas.microsoft.com/sharepoint/v3/contenttype/forms"/>
+  </ds:schemaRefs>
+</ds:datastoreItem>
 </file>
 
-<file path=customXml/itemProps1.xml><?xml version="1.0" encoding="utf-8"?>
+<file path=customXml/itemProps4.xml><?xml version="1.0" encoding="utf-8"?>
 <ds:datastoreItem xmlns:ds="http://schemas.openxmlformats.org/officeDocument/2006/customXml" ds:itemID="{9F61A396-ED1E-4AC6-A91E-14C87AD73808}">
   <ds:schemaRefs>
     <ds:schemaRef ds:uri="http://schemas.microsoft.com/office/2006/metadata/contentType"/>
@@ -8556,32 +8640,4 @@
     <ds:schemaRef ds:uri="http://schemas.microsoft.com/internal/obd"/>
   </ds:schemaRefs>
 </ds:datastoreItem>
-</file>
-
-<file path=customXml/itemProps2.xml><?xml version="1.0" encoding="utf-8"?>
-<ds:datastoreItem xmlns:ds="http://schemas.openxmlformats.org/officeDocument/2006/customXml" ds:itemID="{D50B1B85-B38C-42B6-8D6D-CA5E5B768EB8}">
-  <ds:schemaRefs>
-    <ds:schemaRef ds:uri="http://schemas.microsoft.com/sharepoint/v3/contenttype/forms"/>
-  </ds:schemaRefs>
-</ds:datastoreItem>
-</file>
-
-<file path=customXml/itemProps3.xml><?xml version="1.0" encoding="utf-8"?>
-<ds:datastoreItem xmlns:ds="http://schemas.openxmlformats.org/officeDocument/2006/customXml" ds:itemID="{C8C35155-3E6A-4058-B6E4-303717845E3B}">
-  <ds:schemaRefs>
-    <ds:schemaRef ds:uri="http://schemas.openxmlformats.org/officeDocument/2006/bibliography"/>
-  </ds:schemaRefs>
-</ds:datastoreItem>
-</file>
-
-<file path=customXml/itemProps4.xml><?xml version="1.0" encoding="utf-8"?>
-<ds:datastoreItem xmlns:ds="http://schemas.openxmlformats.org/officeDocument/2006/customXml" ds:itemID="{B7C8FFAF-5E4F-48C3-8E23-6E376B8B0EF3}">
-  <ds:schemaRefs>
-    <ds:schemaRef ds:uri="http://schemas.microsoft.com/office/2006/metadata/properties"/>
-    <ds:schemaRef ds:uri="http://schemas.microsoft.com/office/infopath/2007/PartnerControls"/>
-    <ds:schemaRef ds:uri="http://schemas.microsoft.com/sharepoint/v4"/>
-    <ds:schemaRef ds:uri="bf2f2df3-a963-4452-b0e7-67dabc627c35"/>
-    <ds:schemaRef ds:uri="f7d9f5a6-831d-4621-8c77-cbcaf993e406"/>
-  </ds:schemaRefs>
-</ds:datastoreItem>
 </file>
</xml_diff>

<commit_message>
Doc(jdt/rapport) : jdt du 08.10.2025
</commit_message>
<xml_diff>
--- a/Doc/Rapport de projet.docx
+++ b/Doc/Rapport de projet.docx
@@ -175,7 +175,7 @@
         </w:rPr>
         <w:fldChar w:fldCharType="separate"/>
       </w:r>
-      <w:hyperlink w:anchor="_Toc207805382" w:history="1">
+      <w:hyperlink w:anchor="_Toc210821743" w:history="1">
         <w:r>
           <w:rPr>
             <w:rStyle w:val="Lienhypertexte"/>
@@ -202,7 +202,7 @@
             <w:rStyle w:val="Lienhypertexte"/>
             <w:noProof/>
           </w:rPr>
-          <w:t>Planification Initiale</w:t>
+          <w:t>INTRODUCTION</w:t>
         </w:r>
         <w:r>
           <w:rPr>
@@ -223,7 +223,7 @@
             <w:noProof/>
             <w:webHidden/>
           </w:rPr>
-          <w:instrText xml:space="preserve"> PAGEREF _Toc207805382 \h </w:instrText>
+          <w:instrText xml:space="preserve"> PAGEREF _Toc210821743 \h </w:instrText>
         </w:r>
         <w:r>
           <w:rPr>
@@ -273,7 +273,7 @@
           <w14:ligatures w14:val="standardContextual"/>
         </w:rPr>
       </w:pPr>
-      <w:hyperlink w:anchor="_Toc207805383" w:history="1">
+      <w:hyperlink w:anchor="_Toc210821744" w:history="1">
         <w:r>
           <w:rPr>
             <w:rStyle w:val="Lienhypertexte"/>
@@ -300,7 +300,7 @@
             <w:rStyle w:val="Lienhypertexte"/>
             <w:noProof/>
           </w:rPr>
-          <w:t>Analyse</w:t>
+          <w:t>Planification Initiale</w:t>
         </w:r>
         <w:r>
           <w:rPr>
@@ -321,7 +321,7 @@
             <w:noProof/>
             <w:webHidden/>
           </w:rPr>
-          <w:instrText xml:space="preserve"> PAGEREF _Toc207805383 \h </w:instrText>
+          <w:instrText xml:space="preserve"> PAGEREF _Toc210821744 \h </w:instrText>
         </w:r>
         <w:r>
           <w:rPr>
@@ -342,394 +342,6 @@
             <w:webHidden/>
           </w:rPr>
           <w:t>3</w:t>
-        </w:r>
-        <w:r>
-          <w:rPr>
-            <w:noProof/>
-            <w:webHidden/>
-          </w:rPr>
-          <w:fldChar w:fldCharType="end"/>
-        </w:r>
-      </w:hyperlink>
-    </w:p>
-    <w:p>
-      <w:pPr>
-        <w:pStyle w:val="TM2"/>
-        <w:tabs>
-          <w:tab w:val="left" w:pos="800"/>
-          <w:tab w:val="right" w:leader="dot" w:pos="9060"/>
-        </w:tabs>
-        <w:rPr>
-          <w:rFonts w:eastAsiaTheme="minorEastAsia" w:cstheme="minorBidi"/>
-          <w:smallCaps w:val="0"/>
-          <w:noProof/>
-          <w:kern w:val="2"/>
-          <w:sz w:val="24"/>
-          <w:szCs w:val="24"/>
-          <w14:ligatures w14:val="standardContextual"/>
-        </w:rPr>
-      </w:pPr>
-      <w:hyperlink w:anchor="_Toc207805384" w:history="1">
-        <w:r>
-          <w:rPr>
-            <w:rStyle w:val="Lienhypertexte"/>
-            <w:noProof/>
-          </w:rPr>
-          <w:t>2.1</w:t>
-        </w:r>
-        <w:r>
-          <w:rPr>
-            <w:rFonts w:eastAsiaTheme="minorEastAsia" w:cstheme="minorBidi"/>
-            <w:smallCaps w:val="0"/>
-            <w:noProof/>
-            <w:kern w:val="2"/>
-            <w:sz w:val="24"/>
-            <w:szCs w:val="24"/>
-            <w14:ligatures w14:val="standardContextual"/>
-          </w:rPr>
-          <w:tab/>
-        </w:r>
-        <w:r>
-          <w:rPr>
-            <w:rStyle w:val="Lienhypertexte"/>
-            <w:noProof/>
-          </w:rPr>
-          <w:t>Opportunités</w:t>
-        </w:r>
-        <w:r>
-          <w:rPr>
-            <w:noProof/>
-            <w:webHidden/>
-          </w:rPr>
-          <w:tab/>
-        </w:r>
-        <w:r>
-          <w:rPr>
-            <w:noProof/>
-            <w:webHidden/>
-          </w:rPr>
-          <w:fldChar w:fldCharType="begin"/>
-        </w:r>
-        <w:r>
-          <w:rPr>
-            <w:noProof/>
-            <w:webHidden/>
-          </w:rPr>
-          <w:instrText xml:space="preserve"> PAGEREF _Toc207805384 \h </w:instrText>
-        </w:r>
-        <w:r>
-          <w:rPr>
-            <w:noProof/>
-            <w:webHidden/>
-          </w:rPr>
-        </w:r>
-        <w:r>
-          <w:rPr>
-            <w:noProof/>
-            <w:webHidden/>
-          </w:rPr>
-          <w:fldChar w:fldCharType="separate"/>
-        </w:r>
-        <w:r>
-          <w:rPr>
-            <w:b/>
-            <w:bCs/>
-            <w:noProof/>
-            <w:webHidden/>
-            <w:lang w:val="fr-FR"/>
-          </w:rPr>
-          <w:t>Erreur ! Signet non défini.</w:t>
-        </w:r>
-        <w:r>
-          <w:rPr>
-            <w:noProof/>
-            <w:webHidden/>
-          </w:rPr>
-          <w:fldChar w:fldCharType="end"/>
-        </w:r>
-      </w:hyperlink>
-    </w:p>
-    <w:p>
-      <w:pPr>
-        <w:pStyle w:val="TM2"/>
-        <w:tabs>
-          <w:tab w:val="left" w:pos="800"/>
-          <w:tab w:val="right" w:leader="dot" w:pos="9060"/>
-        </w:tabs>
-        <w:rPr>
-          <w:rFonts w:eastAsiaTheme="minorEastAsia" w:cstheme="minorBidi"/>
-          <w:smallCaps w:val="0"/>
-          <w:noProof/>
-          <w:kern w:val="2"/>
-          <w:sz w:val="24"/>
-          <w:szCs w:val="24"/>
-          <w14:ligatures w14:val="standardContextual"/>
-        </w:rPr>
-      </w:pPr>
-      <w:hyperlink w:anchor="_Toc207805385" w:history="1">
-        <w:r>
-          <w:rPr>
-            <w:rStyle w:val="Lienhypertexte"/>
-            <w:noProof/>
-          </w:rPr>
-          <w:t>2.2</w:t>
-        </w:r>
-        <w:r>
-          <w:rPr>
-            <w:rFonts w:eastAsiaTheme="minorEastAsia" w:cstheme="minorBidi"/>
-            <w:smallCaps w:val="0"/>
-            <w:noProof/>
-            <w:kern w:val="2"/>
-            <w:sz w:val="24"/>
-            <w:szCs w:val="24"/>
-            <w14:ligatures w14:val="standardContextual"/>
-          </w:rPr>
-          <w:tab/>
-        </w:r>
-        <w:r>
-          <w:rPr>
-            <w:rStyle w:val="Lienhypertexte"/>
-            <w:noProof/>
-          </w:rPr>
-          <w:t>Document d’analyse et conception</w:t>
-        </w:r>
-        <w:r>
-          <w:rPr>
-            <w:noProof/>
-            <w:webHidden/>
-          </w:rPr>
-          <w:tab/>
-        </w:r>
-        <w:r>
-          <w:rPr>
-            <w:noProof/>
-            <w:webHidden/>
-          </w:rPr>
-          <w:fldChar w:fldCharType="begin"/>
-        </w:r>
-        <w:r>
-          <w:rPr>
-            <w:noProof/>
-            <w:webHidden/>
-          </w:rPr>
-          <w:instrText xml:space="preserve"> PAGEREF _Toc207805385 \h </w:instrText>
-        </w:r>
-        <w:r>
-          <w:rPr>
-            <w:noProof/>
-            <w:webHidden/>
-          </w:rPr>
-        </w:r>
-        <w:r>
-          <w:rPr>
-            <w:noProof/>
-            <w:webHidden/>
-          </w:rPr>
-          <w:fldChar w:fldCharType="separate"/>
-        </w:r>
-        <w:r>
-          <w:rPr>
-            <w:b/>
-            <w:bCs/>
-            <w:noProof/>
-            <w:webHidden/>
-            <w:lang w:val="fr-FR"/>
-          </w:rPr>
-          <w:t>Erreur ! Signet non défini.</w:t>
-        </w:r>
-        <w:r>
-          <w:rPr>
-            <w:noProof/>
-            <w:webHidden/>
-          </w:rPr>
-          <w:fldChar w:fldCharType="end"/>
-        </w:r>
-      </w:hyperlink>
-    </w:p>
-    <w:p>
-      <w:pPr>
-        <w:pStyle w:val="TM2"/>
-        <w:tabs>
-          <w:tab w:val="left" w:pos="800"/>
-          <w:tab w:val="right" w:leader="dot" w:pos="9060"/>
-        </w:tabs>
-        <w:rPr>
-          <w:rFonts w:eastAsiaTheme="minorEastAsia" w:cstheme="minorBidi"/>
-          <w:smallCaps w:val="0"/>
-          <w:noProof/>
-          <w:kern w:val="2"/>
-          <w:sz w:val="24"/>
-          <w:szCs w:val="24"/>
-          <w14:ligatures w14:val="standardContextual"/>
-        </w:rPr>
-      </w:pPr>
-      <w:hyperlink w:anchor="_Toc207805386" w:history="1">
-        <w:r>
-          <w:rPr>
-            <w:rStyle w:val="Lienhypertexte"/>
-            <w:noProof/>
-          </w:rPr>
-          <w:t>2.3</w:t>
-        </w:r>
-        <w:r>
-          <w:rPr>
-            <w:rFonts w:eastAsiaTheme="minorEastAsia" w:cstheme="minorBidi"/>
-            <w:smallCaps w:val="0"/>
-            <w:noProof/>
-            <w:kern w:val="2"/>
-            <w:sz w:val="24"/>
-            <w:szCs w:val="24"/>
-            <w14:ligatures w14:val="standardContextual"/>
-          </w:rPr>
-          <w:tab/>
-        </w:r>
-        <w:r>
-          <w:rPr>
-            <w:rStyle w:val="Lienhypertexte"/>
-            <w:noProof/>
-          </w:rPr>
-          <w:t>Conception des tests</w:t>
-        </w:r>
-        <w:r>
-          <w:rPr>
-            <w:noProof/>
-            <w:webHidden/>
-          </w:rPr>
-          <w:tab/>
-        </w:r>
-        <w:r>
-          <w:rPr>
-            <w:noProof/>
-            <w:webHidden/>
-          </w:rPr>
-          <w:fldChar w:fldCharType="begin"/>
-        </w:r>
-        <w:r>
-          <w:rPr>
-            <w:noProof/>
-            <w:webHidden/>
-          </w:rPr>
-          <w:instrText xml:space="preserve"> PAGEREF _Toc207805386 \h </w:instrText>
-        </w:r>
-        <w:r>
-          <w:rPr>
-            <w:noProof/>
-            <w:webHidden/>
-          </w:rPr>
-        </w:r>
-        <w:r>
-          <w:rPr>
-            <w:noProof/>
-            <w:webHidden/>
-          </w:rPr>
-          <w:fldChar w:fldCharType="separate"/>
-        </w:r>
-        <w:r>
-          <w:rPr>
-            <w:b/>
-            <w:bCs/>
-            <w:noProof/>
-            <w:webHidden/>
-            <w:lang w:val="fr-FR"/>
-          </w:rPr>
-          <w:t>Erreur ! Signet non défini.</w:t>
-        </w:r>
-        <w:r>
-          <w:rPr>
-            <w:noProof/>
-            <w:webHidden/>
-          </w:rPr>
-          <w:fldChar w:fldCharType="end"/>
-        </w:r>
-      </w:hyperlink>
-    </w:p>
-    <w:p>
-      <w:pPr>
-        <w:pStyle w:val="TM2"/>
-        <w:tabs>
-          <w:tab w:val="left" w:pos="800"/>
-          <w:tab w:val="right" w:leader="dot" w:pos="9060"/>
-        </w:tabs>
-        <w:rPr>
-          <w:rFonts w:eastAsiaTheme="minorEastAsia" w:cstheme="minorBidi"/>
-          <w:smallCaps w:val="0"/>
-          <w:noProof/>
-          <w:kern w:val="2"/>
-          <w:sz w:val="24"/>
-          <w:szCs w:val="24"/>
-          <w14:ligatures w14:val="standardContextual"/>
-        </w:rPr>
-      </w:pPr>
-      <w:hyperlink w:anchor="_Toc207805387" w:history="1">
-        <w:r>
-          <w:rPr>
-            <w:rStyle w:val="Lienhypertexte"/>
-            <w:noProof/>
-          </w:rPr>
-          <w:t>2.4</w:t>
-        </w:r>
-        <w:r>
-          <w:rPr>
-            <w:rFonts w:eastAsiaTheme="minorEastAsia" w:cstheme="minorBidi"/>
-            <w:smallCaps w:val="0"/>
-            <w:noProof/>
-            <w:kern w:val="2"/>
-            <w:sz w:val="24"/>
-            <w:szCs w:val="24"/>
-            <w14:ligatures w14:val="standardContextual"/>
-          </w:rPr>
-          <w:tab/>
-        </w:r>
-        <w:r>
-          <w:rPr>
-            <w:rStyle w:val="Lienhypertexte"/>
-            <w:noProof/>
-          </w:rPr>
-          <w:t>Planification détaillée</w:t>
-        </w:r>
-        <w:r>
-          <w:rPr>
-            <w:noProof/>
-            <w:webHidden/>
-          </w:rPr>
-          <w:tab/>
-        </w:r>
-        <w:r>
-          <w:rPr>
-            <w:noProof/>
-            <w:webHidden/>
-          </w:rPr>
-          <w:fldChar w:fldCharType="begin"/>
-        </w:r>
-        <w:r>
-          <w:rPr>
-            <w:noProof/>
-            <w:webHidden/>
-          </w:rPr>
-          <w:instrText xml:space="preserve"> PAGEREF _Toc207805387 \h </w:instrText>
-        </w:r>
-        <w:r>
-          <w:rPr>
-            <w:noProof/>
-            <w:webHidden/>
-          </w:rPr>
-        </w:r>
-        <w:r>
-          <w:rPr>
-            <w:noProof/>
-            <w:webHidden/>
-          </w:rPr>
-          <w:fldChar w:fldCharType="separate"/>
-        </w:r>
-        <w:r>
-          <w:rPr>
-            <w:b/>
-            <w:bCs/>
-            <w:noProof/>
-            <w:webHidden/>
-            <w:lang w:val="fr-FR"/>
-          </w:rPr>
-          <w:t>Erreur ! Signet non défini.</w:t>
         </w:r>
         <w:r>
           <w:rPr>
@@ -759,7 +371,7 @@
           <w14:ligatures w14:val="standardContextual"/>
         </w:rPr>
       </w:pPr>
-      <w:hyperlink w:anchor="_Toc207805388" w:history="1">
+      <w:hyperlink w:anchor="_Toc210821745" w:history="1">
         <w:r>
           <w:rPr>
             <w:rStyle w:val="Lienhypertexte"/>
@@ -786,7 +398,7 @@
             <w:rStyle w:val="Lienhypertexte"/>
             <w:noProof/>
           </w:rPr>
-          <w:t>Réalisation</w:t>
+          <w:t>Diagram UML</w:t>
         </w:r>
         <w:r>
           <w:rPr>
@@ -807,7 +419,7 @@
             <w:noProof/>
             <w:webHidden/>
           </w:rPr>
-          <w:instrText xml:space="preserve"> PAGEREF _Toc207805388 \h </w:instrText>
+          <w:instrText xml:space="preserve"> PAGEREF _Toc210821745 \h </w:instrText>
         </w:r>
         <w:r>
           <w:rPr>
@@ -824,207 +436,10 @@
         </w:r>
         <w:r>
           <w:rPr>
-            <w:b w:val="0"/>
-            <w:bCs w:val="0"/>
             <w:noProof/>
             <w:webHidden/>
-            <w:lang w:val="fr-FR"/>
-          </w:rPr>
-          <w:t>Erreur ! Signet non défini.</w:t>
-        </w:r>
-        <w:r>
-          <w:rPr>
-            <w:noProof/>
-            <w:webHidden/>
-          </w:rPr>
-          <w:fldChar w:fldCharType="end"/>
-        </w:r>
-      </w:hyperlink>
-    </w:p>
-    <w:p>
-      <w:pPr>
-        <w:pStyle w:val="TM2"/>
-        <w:tabs>
-          <w:tab w:val="left" w:pos="800"/>
-          <w:tab w:val="right" w:leader="dot" w:pos="9060"/>
-        </w:tabs>
-        <w:rPr>
-          <w:rFonts w:eastAsiaTheme="minorEastAsia" w:cstheme="minorBidi"/>
-          <w:smallCaps w:val="0"/>
-          <w:noProof/>
-          <w:kern w:val="2"/>
-          <w:sz w:val="24"/>
-          <w:szCs w:val="24"/>
-          <w14:ligatures w14:val="standardContextual"/>
-        </w:rPr>
-      </w:pPr>
-      <w:hyperlink w:anchor="_Toc207805389" w:history="1">
-        <w:r>
-          <w:rPr>
-            <w:rStyle w:val="Lienhypertexte"/>
-            <w:noProof/>
-          </w:rPr>
-          <w:t>3.1</w:t>
-        </w:r>
-        <w:r>
-          <w:rPr>
-            <w:rFonts w:eastAsiaTheme="minorEastAsia" w:cstheme="minorBidi"/>
-            <w:smallCaps w:val="0"/>
-            <w:noProof/>
-            <w:kern w:val="2"/>
-            <w:sz w:val="24"/>
-            <w:szCs w:val="24"/>
-            <w14:ligatures w14:val="standardContextual"/>
-          </w:rPr>
-          <w:tab/>
-        </w:r>
-        <w:r>
-          <w:rPr>
-            <w:rStyle w:val="Lienhypertexte"/>
-            <w:noProof/>
-          </w:rPr>
-          <w:t>Dossier de Réalisation</w:t>
-        </w:r>
-        <w:r>
-          <w:rPr>
-            <w:noProof/>
-            <w:webHidden/>
-          </w:rPr>
-          <w:tab/>
-        </w:r>
-        <w:r>
-          <w:rPr>
-            <w:noProof/>
-            <w:webHidden/>
-          </w:rPr>
-          <w:fldChar w:fldCharType="begin"/>
-        </w:r>
-        <w:r>
-          <w:rPr>
-            <w:noProof/>
-            <w:webHidden/>
-          </w:rPr>
-          <w:instrText xml:space="preserve"> PAGEREF _Toc207805389 \h </w:instrText>
-        </w:r>
-        <w:r>
-          <w:rPr>
-            <w:noProof/>
-            <w:webHidden/>
-          </w:rPr>
-        </w:r>
-        <w:r>
-          <w:rPr>
-            <w:noProof/>
-            <w:webHidden/>
-          </w:rPr>
-          <w:fldChar w:fldCharType="separate"/>
-        </w:r>
-        <w:r>
-          <w:rPr>
-            <w:b/>
-            <w:bCs/>
-            <w:noProof/>
-            <w:webHidden/>
-            <w:lang w:val="fr-FR"/>
-          </w:rPr>
-          <w:t>Erreur ! Signet non défini.</w:t>
-        </w:r>
-        <w:r>
-          <w:rPr>
-            <w:noProof/>
-            <w:webHidden/>
-          </w:rPr>
-          <w:fldChar w:fldCharType="end"/>
-        </w:r>
-      </w:hyperlink>
-    </w:p>
-    <w:p>
-      <w:pPr>
-        <w:pStyle w:val="TM2"/>
-        <w:tabs>
-          <w:tab w:val="left" w:pos="800"/>
-          <w:tab w:val="right" w:leader="dot" w:pos="9060"/>
-        </w:tabs>
-        <w:rPr>
-          <w:rFonts w:eastAsiaTheme="minorEastAsia" w:cstheme="minorBidi"/>
-          <w:smallCaps w:val="0"/>
-          <w:noProof/>
-          <w:kern w:val="2"/>
-          <w:sz w:val="24"/>
-          <w:szCs w:val="24"/>
-          <w14:ligatures w14:val="standardContextual"/>
-        </w:rPr>
-      </w:pPr>
-      <w:hyperlink w:anchor="_Toc207805390" w:history="1">
-        <w:r>
-          <w:rPr>
-            <w:rStyle w:val="Lienhypertexte"/>
-            <w:noProof/>
-          </w:rPr>
-          <w:t>3.2</w:t>
-        </w:r>
-        <w:r>
-          <w:rPr>
-            <w:rFonts w:eastAsiaTheme="minorEastAsia" w:cstheme="minorBidi"/>
-            <w:smallCaps w:val="0"/>
-            <w:noProof/>
-            <w:kern w:val="2"/>
-            <w:sz w:val="24"/>
-            <w:szCs w:val="24"/>
-            <w14:ligatures w14:val="standardContextual"/>
-          </w:rPr>
-          <w:tab/>
-        </w:r>
-        <w:r>
-          <w:rPr>
-            <w:rStyle w:val="Lienhypertexte"/>
-            <w:noProof/>
-          </w:rPr>
-          <w:t>Modifications</w:t>
-        </w:r>
-        <w:r>
-          <w:rPr>
-            <w:noProof/>
-            <w:webHidden/>
-          </w:rPr>
-          <w:tab/>
-        </w:r>
-        <w:r>
-          <w:rPr>
-            <w:noProof/>
-            <w:webHidden/>
-          </w:rPr>
-          <w:fldChar w:fldCharType="begin"/>
-        </w:r>
-        <w:r>
-          <w:rPr>
-            <w:noProof/>
-            <w:webHidden/>
-          </w:rPr>
-          <w:instrText xml:space="preserve"> PAGEREF _Toc207805390 \h </w:instrText>
-        </w:r>
-        <w:r>
-          <w:rPr>
-            <w:noProof/>
-            <w:webHidden/>
-          </w:rPr>
-        </w:r>
-        <w:r>
-          <w:rPr>
-            <w:noProof/>
-            <w:webHidden/>
-          </w:rPr>
-          <w:fldChar w:fldCharType="separate"/>
-        </w:r>
-        <w:r>
-          <w:rPr>
-            <w:b/>
-            <w:bCs/>
-            <w:noProof/>
-            <w:webHidden/>
-            <w:lang w:val="fr-FR"/>
-          </w:rPr>
-          <w:t>Erreur ! Signet non défini.</w:t>
+          </w:rPr>
+          <w:t>3</w:t>
         </w:r>
         <w:r>
           <w:rPr>
@@ -1054,7 +469,7 @@
           <w14:ligatures w14:val="standardContextual"/>
         </w:rPr>
       </w:pPr>
-      <w:hyperlink w:anchor="_Toc207805391" w:history="1">
+      <w:hyperlink w:anchor="_Toc210821746" w:history="1">
         <w:r>
           <w:rPr>
             <w:rStyle w:val="Lienhypertexte"/>
@@ -1081,7 +496,7 @@
             <w:rStyle w:val="Lienhypertexte"/>
             <w:noProof/>
           </w:rPr>
-          <w:t>Tests</w:t>
+          <w:t>Analyse</w:t>
         </w:r>
         <w:r>
           <w:rPr>
@@ -1102,7 +517,7 @@
             <w:noProof/>
             <w:webHidden/>
           </w:rPr>
-          <w:instrText xml:space="preserve"> PAGEREF _Toc207805391 \h </w:instrText>
+          <w:instrText xml:space="preserve"> PAGEREF _Toc210821746 \h </w:instrText>
         </w:r>
         <w:r>
           <w:rPr>
@@ -1119,110 +534,10 @@
         </w:r>
         <w:r>
           <w:rPr>
-            <w:b w:val="0"/>
-            <w:bCs w:val="0"/>
             <w:noProof/>
             <w:webHidden/>
-            <w:lang w:val="fr-FR"/>
-          </w:rPr>
-          <w:t>Erreur ! Signet non défini.</w:t>
-        </w:r>
-        <w:r>
-          <w:rPr>
-            <w:noProof/>
-            <w:webHidden/>
-          </w:rPr>
-          <w:fldChar w:fldCharType="end"/>
-        </w:r>
-      </w:hyperlink>
-    </w:p>
-    <w:p>
-      <w:pPr>
-        <w:pStyle w:val="TM2"/>
-        <w:tabs>
-          <w:tab w:val="left" w:pos="800"/>
-          <w:tab w:val="right" w:leader="dot" w:pos="9060"/>
-        </w:tabs>
-        <w:rPr>
-          <w:rFonts w:eastAsiaTheme="minorEastAsia" w:cstheme="minorBidi"/>
-          <w:smallCaps w:val="0"/>
-          <w:noProof/>
-          <w:kern w:val="2"/>
-          <w:sz w:val="24"/>
-          <w:szCs w:val="24"/>
-          <w14:ligatures w14:val="standardContextual"/>
-        </w:rPr>
-      </w:pPr>
-      <w:hyperlink w:anchor="_Toc207805392" w:history="1">
-        <w:r>
-          <w:rPr>
-            <w:rStyle w:val="Lienhypertexte"/>
-            <w:noProof/>
-          </w:rPr>
-          <w:t>4.1</w:t>
-        </w:r>
-        <w:r>
-          <w:rPr>
-            <w:rFonts w:eastAsiaTheme="minorEastAsia" w:cstheme="minorBidi"/>
-            <w:smallCaps w:val="0"/>
-            <w:noProof/>
-            <w:kern w:val="2"/>
-            <w:sz w:val="24"/>
-            <w:szCs w:val="24"/>
-            <w14:ligatures w14:val="standardContextual"/>
-          </w:rPr>
-          <w:tab/>
-        </w:r>
-        <w:r>
-          <w:rPr>
-            <w:rStyle w:val="Lienhypertexte"/>
-            <w:noProof/>
-          </w:rPr>
-          <w:t>Dossier des tests</w:t>
-        </w:r>
-        <w:r>
-          <w:rPr>
-            <w:noProof/>
-            <w:webHidden/>
-          </w:rPr>
-          <w:tab/>
-        </w:r>
-        <w:r>
-          <w:rPr>
-            <w:noProof/>
-            <w:webHidden/>
-          </w:rPr>
-          <w:fldChar w:fldCharType="begin"/>
-        </w:r>
-        <w:r>
-          <w:rPr>
-            <w:noProof/>
-            <w:webHidden/>
-          </w:rPr>
-          <w:instrText xml:space="preserve"> PAGEREF _Toc207805392 \h </w:instrText>
-        </w:r>
-        <w:r>
-          <w:rPr>
-            <w:noProof/>
-            <w:webHidden/>
-          </w:rPr>
-        </w:r>
-        <w:r>
-          <w:rPr>
-            <w:noProof/>
-            <w:webHidden/>
-          </w:rPr>
-          <w:fldChar w:fldCharType="separate"/>
-        </w:r>
-        <w:r>
-          <w:rPr>
-            <w:b/>
-            <w:bCs/>
-            <w:noProof/>
-            <w:webHidden/>
-            <w:lang w:val="fr-FR"/>
-          </w:rPr>
-          <w:t>Erreur ! Signet non défini.</w:t>
+          </w:rPr>
+          <w:t>3</w:t>
         </w:r>
         <w:r>
           <w:rPr>
@@ -1252,7 +567,7 @@
           <w14:ligatures w14:val="standardContextual"/>
         </w:rPr>
       </w:pPr>
-      <w:hyperlink w:anchor="_Toc207805393" w:history="1">
+      <w:hyperlink w:anchor="_Toc210821747" w:history="1">
         <w:r>
           <w:rPr>
             <w:rStyle w:val="Lienhypertexte"/>
@@ -1279,7 +594,7 @@
             <w:rStyle w:val="Lienhypertexte"/>
             <w:noProof/>
           </w:rPr>
-          <w:t>Conclusion</w:t>
+          <w:t>Divers</w:t>
         </w:r>
         <w:r>
           <w:rPr>
@@ -1300,7 +615,7 @@
             <w:noProof/>
             <w:webHidden/>
           </w:rPr>
-          <w:instrText xml:space="preserve"> PAGEREF _Toc207805393 \h </w:instrText>
+          <w:instrText xml:space="preserve"> PAGEREF _Toc210821747 \h </w:instrText>
         </w:r>
         <w:r>
           <w:rPr>
@@ -1317,13 +632,10 @@
         </w:r>
         <w:r>
           <w:rPr>
-            <w:b w:val="0"/>
-            <w:bCs w:val="0"/>
             <w:noProof/>
             <w:webHidden/>
-            <w:lang w:val="fr-FR"/>
-          </w:rPr>
-          <w:t>Erreur ! Signet non défini.</w:t>
+          </w:rPr>
+          <w:t>3</w:t>
         </w:r>
         <w:r>
           <w:rPr>
@@ -1351,7 +663,7 @@
           <w14:ligatures w14:val="standardContextual"/>
         </w:rPr>
       </w:pPr>
-      <w:hyperlink w:anchor="_Toc207805394" w:history="1">
+      <w:hyperlink w:anchor="_Toc210821748" w:history="1">
         <w:r>
           <w:rPr>
             <w:rStyle w:val="Lienhypertexte"/>
@@ -1376,7 +688,7 @@
             <w:rStyle w:val="Lienhypertexte"/>
             <w:noProof/>
           </w:rPr>
-          <w:t>Bilan des fonctionnalités demandées</w:t>
+          <w:t>Journal de travail</w:t>
         </w:r>
         <w:r>
           <w:rPr>
@@ -1397,7 +709,7 @@
             <w:noProof/>
             <w:webHidden/>
           </w:rPr>
-          <w:instrText xml:space="preserve"> PAGEREF _Toc207805394 \h </w:instrText>
+          <w:instrText xml:space="preserve"> PAGEREF _Toc210821748 \h </w:instrText>
         </w:r>
         <w:r>
           <w:rPr>
@@ -1414,13 +726,10 @@
         </w:r>
         <w:r>
           <w:rPr>
-            <w:b/>
-            <w:bCs/>
             <w:noProof/>
             <w:webHidden/>
-            <w:lang w:val="fr-FR"/>
-          </w:rPr>
-          <w:t>Erreur ! Signet non défini.</w:t>
+          </w:rPr>
+          <w:t>3</w:t>
         </w:r>
         <w:r>
           <w:rPr>
@@ -1448,7 +757,7 @@
           <w14:ligatures w14:val="standardContextual"/>
         </w:rPr>
       </w:pPr>
-      <w:hyperlink w:anchor="_Toc207805395" w:history="1">
+      <w:hyperlink w:anchor="_Toc210821749" w:history="1">
         <w:r>
           <w:rPr>
             <w:rStyle w:val="Lienhypertexte"/>
@@ -1473,7 +782,7 @@
             <w:rStyle w:val="Lienhypertexte"/>
             <w:noProof/>
           </w:rPr>
-          <w:t>Bilan de la planification</w:t>
+          <w:t>Bibliographie</w:t>
         </w:r>
         <w:r>
           <w:rPr>
@@ -1494,7 +803,7 @@
             <w:noProof/>
             <w:webHidden/>
           </w:rPr>
-          <w:instrText xml:space="preserve"> PAGEREF _Toc207805395 \h </w:instrText>
+          <w:instrText xml:space="preserve"> PAGEREF _Toc210821749 \h </w:instrText>
         </w:r>
         <w:r>
           <w:rPr>
@@ -1511,13 +820,10 @@
         </w:r>
         <w:r>
           <w:rPr>
-            <w:b/>
-            <w:bCs/>
             <w:noProof/>
             <w:webHidden/>
-            <w:lang w:val="fr-FR"/>
-          </w:rPr>
-          <w:t>Erreur ! Signet non défini.</w:t>
+          </w:rPr>
+          <w:t>3</w:t>
         </w:r>
         <w:r>
           <w:rPr>
@@ -1545,7 +851,7 @@
           <w14:ligatures w14:val="standardContextual"/>
         </w:rPr>
       </w:pPr>
-      <w:hyperlink w:anchor="_Toc207805396" w:history="1">
+      <w:hyperlink w:anchor="_Toc210821750" w:history="1">
         <w:r>
           <w:rPr>
             <w:rStyle w:val="Lienhypertexte"/>
@@ -1570,7 +876,7 @@
             <w:rStyle w:val="Lienhypertexte"/>
             <w:noProof/>
           </w:rPr>
-          <w:t>Bilan personnel</w:t>
+          <w:t>Webographie</w:t>
         </w:r>
         <w:r>
           <w:rPr>
@@ -1591,7 +897,7 @@
             <w:noProof/>
             <w:webHidden/>
           </w:rPr>
-          <w:instrText xml:space="preserve"> PAGEREF _Toc207805396 \h </w:instrText>
+          <w:instrText xml:space="preserve"> PAGEREF _Toc210821750 \h </w:instrText>
         </w:r>
         <w:r>
           <w:rPr>
@@ -1608,13 +914,10 @@
         </w:r>
         <w:r>
           <w:rPr>
-            <w:b/>
-            <w:bCs/>
             <w:noProof/>
             <w:webHidden/>
-            <w:lang w:val="fr-FR"/>
-          </w:rPr>
-          <w:t>Erreur ! Signet non défini.</w:t>
+          </w:rPr>
+          <w:t>3</w:t>
         </w:r>
         <w:r>
           <w:rPr>
@@ -1644,7 +947,7 @@
           <w14:ligatures w14:val="standardContextual"/>
         </w:rPr>
       </w:pPr>
-      <w:hyperlink w:anchor="_Toc207805397" w:history="1">
+      <w:hyperlink w:anchor="_Toc210821751" w:history="1">
         <w:r>
           <w:rPr>
             <w:rStyle w:val="Lienhypertexte"/>
@@ -1671,7 +974,7 @@
             <w:rStyle w:val="Lienhypertexte"/>
             <w:noProof/>
           </w:rPr>
-          <w:t>Divers</w:t>
+          <w:t>Annexes</w:t>
         </w:r>
         <w:r>
           <w:rPr>
@@ -1692,387 +995,7 @@
             <w:noProof/>
             <w:webHidden/>
           </w:rPr>
-          <w:instrText xml:space="preserve"> PAGEREF _Toc207805397 \h </w:instrText>
-        </w:r>
-        <w:r>
-          <w:rPr>
-            <w:noProof/>
-            <w:webHidden/>
-          </w:rPr>
-        </w:r>
-        <w:r>
-          <w:rPr>
-            <w:noProof/>
-            <w:webHidden/>
-          </w:rPr>
-          <w:fldChar w:fldCharType="separate"/>
-        </w:r>
-        <w:r>
-          <w:rPr>
-            <w:noProof/>
-            <w:webHidden/>
-          </w:rPr>
-          <w:t>3</w:t>
-        </w:r>
-        <w:r>
-          <w:rPr>
-            <w:noProof/>
-            <w:webHidden/>
-          </w:rPr>
-          <w:fldChar w:fldCharType="end"/>
-        </w:r>
-      </w:hyperlink>
-    </w:p>
-    <w:p>
-      <w:pPr>
-        <w:pStyle w:val="TM2"/>
-        <w:tabs>
-          <w:tab w:val="left" w:pos="800"/>
-          <w:tab w:val="right" w:leader="dot" w:pos="9060"/>
-        </w:tabs>
-        <w:rPr>
-          <w:rFonts w:eastAsiaTheme="minorEastAsia" w:cstheme="minorBidi"/>
-          <w:smallCaps w:val="0"/>
-          <w:noProof/>
-          <w:kern w:val="2"/>
-          <w:sz w:val="24"/>
-          <w:szCs w:val="24"/>
-          <w14:ligatures w14:val="standardContextual"/>
-        </w:rPr>
-      </w:pPr>
-      <w:hyperlink w:anchor="_Toc207805398" w:history="1">
-        <w:r>
-          <w:rPr>
-            <w:rStyle w:val="Lienhypertexte"/>
-            <w:noProof/>
-          </w:rPr>
-          <w:t>6.1</w:t>
-        </w:r>
-        <w:r>
-          <w:rPr>
-            <w:rFonts w:eastAsiaTheme="minorEastAsia" w:cstheme="minorBidi"/>
-            <w:smallCaps w:val="0"/>
-            <w:noProof/>
-            <w:kern w:val="2"/>
-            <w:sz w:val="24"/>
-            <w:szCs w:val="24"/>
-            <w14:ligatures w14:val="standardContextual"/>
-          </w:rPr>
-          <w:tab/>
-        </w:r>
-        <w:r>
-          <w:rPr>
-            <w:rStyle w:val="Lienhypertexte"/>
-            <w:noProof/>
-          </w:rPr>
-          <w:t>Journal de travail</w:t>
-        </w:r>
-        <w:r>
-          <w:rPr>
-            <w:noProof/>
-            <w:webHidden/>
-          </w:rPr>
-          <w:tab/>
-        </w:r>
-        <w:r>
-          <w:rPr>
-            <w:noProof/>
-            <w:webHidden/>
-          </w:rPr>
-          <w:fldChar w:fldCharType="begin"/>
-        </w:r>
-        <w:r>
-          <w:rPr>
-            <w:noProof/>
-            <w:webHidden/>
-          </w:rPr>
-          <w:instrText xml:space="preserve"> PAGEREF _Toc207805398 \h </w:instrText>
-        </w:r>
-        <w:r>
-          <w:rPr>
-            <w:noProof/>
-            <w:webHidden/>
-          </w:rPr>
-        </w:r>
-        <w:r>
-          <w:rPr>
-            <w:noProof/>
-            <w:webHidden/>
-          </w:rPr>
-          <w:fldChar w:fldCharType="separate"/>
-        </w:r>
-        <w:r>
-          <w:rPr>
-            <w:noProof/>
-            <w:webHidden/>
-          </w:rPr>
-          <w:t>3</w:t>
-        </w:r>
-        <w:r>
-          <w:rPr>
-            <w:noProof/>
-            <w:webHidden/>
-          </w:rPr>
-          <w:fldChar w:fldCharType="end"/>
-        </w:r>
-      </w:hyperlink>
-    </w:p>
-    <w:p>
-      <w:pPr>
-        <w:pStyle w:val="TM2"/>
-        <w:tabs>
-          <w:tab w:val="left" w:pos="800"/>
-          <w:tab w:val="right" w:leader="dot" w:pos="9060"/>
-        </w:tabs>
-        <w:rPr>
-          <w:rFonts w:eastAsiaTheme="minorEastAsia" w:cstheme="minorBidi"/>
-          <w:smallCaps w:val="0"/>
-          <w:noProof/>
-          <w:kern w:val="2"/>
-          <w:sz w:val="24"/>
-          <w:szCs w:val="24"/>
-          <w14:ligatures w14:val="standardContextual"/>
-        </w:rPr>
-      </w:pPr>
-      <w:hyperlink w:anchor="_Toc207805399" w:history="1">
-        <w:r>
-          <w:rPr>
-            <w:rStyle w:val="Lienhypertexte"/>
-            <w:noProof/>
-          </w:rPr>
-          <w:t>6.2</w:t>
-        </w:r>
-        <w:r>
-          <w:rPr>
-            <w:rFonts w:eastAsiaTheme="minorEastAsia" w:cstheme="minorBidi"/>
-            <w:smallCaps w:val="0"/>
-            <w:noProof/>
-            <w:kern w:val="2"/>
-            <w:sz w:val="24"/>
-            <w:szCs w:val="24"/>
-            <w14:ligatures w14:val="standardContextual"/>
-          </w:rPr>
-          <w:tab/>
-        </w:r>
-        <w:r>
-          <w:rPr>
-            <w:rStyle w:val="Lienhypertexte"/>
-            <w:noProof/>
-          </w:rPr>
-          <w:t>Bibliographie</w:t>
-        </w:r>
-        <w:r>
-          <w:rPr>
-            <w:noProof/>
-            <w:webHidden/>
-          </w:rPr>
-          <w:tab/>
-        </w:r>
-        <w:r>
-          <w:rPr>
-            <w:noProof/>
-            <w:webHidden/>
-          </w:rPr>
-          <w:fldChar w:fldCharType="begin"/>
-        </w:r>
-        <w:r>
-          <w:rPr>
-            <w:noProof/>
-            <w:webHidden/>
-          </w:rPr>
-          <w:instrText xml:space="preserve"> PAGEREF _Toc207805399 \h </w:instrText>
-        </w:r>
-        <w:r>
-          <w:rPr>
-            <w:noProof/>
-            <w:webHidden/>
-          </w:rPr>
-        </w:r>
-        <w:r>
-          <w:rPr>
-            <w:noProof/>
-            <w:webHidden/>
-          </w:rPr>
-          <w:fldChar w:fldCharType="separate"/>
-        </w:r>
-        <w:r>
-          <w:rPr>
-            <w:noProof/>
-            <w:webHidden/>
-          </w:rPr>
-          <w:t>3</w:t>
-        </w:r>
-        <w:r>
-          <w:rPr>
-            <w:noProof/>
-            <w:webHidden/>
-          </w:rPr>
-          <w:fldChar w:fldCharType="end"/>
-        </w:r>
-      </w:hyperlink>
-    </w:p>
-    <w:p>
-      <w:pPr>
-        <w:pStyle w:val="TM2"/>
-        <w:tabs>
-          <w:tab w:val="left" w:pos="800"/>
-          <w:tab w:val="right" w:leader="dot" w:pos="9060"/>
-        </w:tabs>
-        <w:rPr>
-          <w:rFonts w:eastAsiaTheme="minorEastAsia" w:cstheme="minorBidi"/>
-          <w:smallCaps w:val="0"/>
-          <w:noProof/>
-          <w:kern w:val="2"/>
-          <w:sz w:val="24"/>
-          <w:szCs w:val="24"/>
-          <w14:ligatures w14:val="standardContextual"/>
-        </w:rPr>
-      </w:pPr>
-      <w:hyperlink w:anchor="_Toc207805400" w:history="1">
-        <w:r>
-          <w:rPr>
-            <w:rStyle w:val="Lienhypertexte"/>
-            <w:noProof/>
-          </w:rPr>
-          <w:t>6.3</w:t>
-        </w:r>
-        <w:r>
-          <w:rPr>
-            <w:rFonts w:eastAsiaTheme="minorEastAsia" w:cstheme="minorBidi"/>
-            <w:smallCaps w:val="0"/>
-            <w:noProof/>
-            <w:kern w:val="2"/>
-            <w:sz w:val="24"/>
-            <w:szCs w:val="24"/>
-            <w14:ligatures w14:val="standardContextual"/>
-          </w:rPr>
-          <w:tab/>
-        </w:r>
-        <w:r>
-          <w:rPr>
-            <w:rStyle w:val="Lienhypertexte"/>
-            <w:noProof/>
-          </w:rPr>
-          <w:t>Webographie</w:t>
-        </w:r>
-        <w:r>
-          <w:rPr>
-            <w:noProof/>
-            <w:webHidden/>
-          </w:rPr>
-          <w:tab/>
-        </w:r>
-        <w:r>
-          <w:rPr>
-            <w:noProof/>
-            <w:webHidden/>
-          </w:rPr>
-          <w:fldChar w:fldCharType="begin"/>
-        </w:r>
-        <w:r>
-          <w:rPr>
-            <w:noProof/>
-            <w:webHidden/>
-          </w:rPr>
-          <w:instrText xml:space="preserve"> PAGEREF _Toc207805400 \h </w:instrText>
-        </w:r>
-        <w:r>
-          <w:rPr>
-            <w:noProof/>
-            <w:webHidden/>
-          </w:rPr>
-        </w:r>
-        <w:r>
-          <w:rPr>
-            <w:noProof/>
-            <w:webHidden/>
-          </w:rPr>
-          <w:fldChar w:fldCharType="separate"/>
-        </w:r>
-        <w:r>
-          <w:rPr>
-            <w:noProof/>
-            <w:webHidden/>
-          </w:rPr>
-          <w:t>3</w:t>
-        </w:r>
-        <w:r>
-          <w:rPr>
-            <w:noProof/>
-            <w:webHidden/>
-          </w:rPr>
-          <w:fldChar w:fldCharType="end"/>
-        </w:r>
-      </w:hyperlink>
-    </w:p>
-    <w:p>
-      <w:pPr>
-        <w:pStyle w:val="TM10"/>
-        <w:tabs>
-          <w:tab w:val="left" w:pos="400"/>
-          <w:tab w:val="right" w:leader="dot" w:pos="9060"/>
-        </w:tabs>
-        <w:rPr>
-          <w:rFonts w:eastAsiaTheme="minorEastAsia" w:cstheme="minorBidi"/>
-          <w:b w:val="0"/>
-          <w:bCs w:val="0"/>
-          <w:caps w:val="0"/>
-          <w:noProof/>
-          <w:kern w:val="2"/>
-          <w:sz w:val="24"/>
-          <w:szCs w:val="24"/>
-          <w14:ligatures w14:val="standardContextual"/>
-        </w:rPr>
-      </w:pPr>
-      <w:hyperlink w:anchor="_Toc207805401" w:history="1">
-        <w:r>
-          <w:rPr>
-            <w:rStyle w:val="Lienhypertexte"/>
-            <w:noProof/>
-          </w:rPr>
-          <w:t>7</w:t>
-        </w:r>
-        <w:r>
-          <w:rPr>
-            <w:rFonts w:eastAsiaTheme="minorEastAsia" w:cstheme="minorBidi"/>
-            <w:b w:val="0"/>
-            <w:bCs w:val="0"/>
-            <w:caps w:val="0"/>
-            <w:noProof/>
-            <w:kern w:val="2"/>
-            <w:sz w:val="24"/>
-            <w:szCs w:val="24"/>
-            <w14:ligatures w14:val="standardContextual"/>
-          </w:rPr>
-          <w:tab/>
-        </w:r>
-        <w:r>
-          <w:rPr>
-            <w:rStyle w:val="Lienhypertexte"/>
-            <w:noProof/>
-          </w:rPr>
-          <w:t>Annexes</w:t>
-        </w:r>
-        <w:r>
-          <w:rPr>
-            <w:noProof/>
-            <w:webHidden/>
-          </w:rPr>
-          <w:tab/>
-        </w:r>
-        <w:r>
-          <w:rPr>
-            <w:noProof/>
-            <w:webHidden/>
-          </w:rPr>
-          <w:fldChar w:fldCharType="begin"/>
-        </w:r>
-        <w:r>
-          <w:rPr>
-            <w:noProof/>
-            <w:webHidden/>
-          </w:rPr>
-          <w:instrText xml:space="preserve"> PAGEREF _Toc207805401 \h </w:instrText>
+          <w:instrText xml:space="preserve"> PAGEREF _Toc210821751 \h </w:instrText>
         </w:r>
         <w:r>
           <w:rPr>
@@ -2125,11 +1048,12 @@
       </w:pPr>
       <w:bookmarkStart w:id="0" w:name="_Toc532179969"/>
       <w:bookmarkStart w:id="1" w:name="_Toc165969639"/>
-      <w:bookmarkStart w:id="2" w:name="_Toc207805382"/>
+      <w:bookmarkStart w:id="2" w:name="_Toc210821743"/>
       <w:r>
         <w:lastRenderedPageBreak/>
         <w:t>INTRODUCTION</w:t>
       </w:r>
+      <w:bookmarkEnd w:id="2"/>
     </w:p>
     <w:p>
       <w:pPr>
@@ -2234,6 +1158,7 @@
       <w:pPr>
         <w:pStyle w:val="Titre1"/>
       </w:pPr>
+      <w:bookmarkStart w:id="3" w:name="_Toc210821744"/>
       <w:r>
         <w:t>Planification</w:t>
       </w:r>
@@ -2242,7 +1167,7 @@
       <w:r>
         <w:t xml:space="preserve"> Initiale</w:t>
       </w:r>
-      <w:bookmarkEnd w:id="2"/>
+      <w:bookmarkEnd w:id="3"/>
     </w:p>
     <w:p>
       <w:pPr>
@@ -2436,23 +1361,25 @@
       <w:pPr>
         <w:pStyle w:val="Titre1"/>
       </w:pPr>
+      <w:bookmarkStart w:id="4" w:name="_Toc210821745"/>
       <w:r>
         <w:t>Diagram UML</w:t>
       </w:r>
+      <w:bookmarkEnd w:id="4"/>
     </w:p>
     <w:p>
       <w:pPr>
         <w:pStyle w:val="Titre1"/>
       </w:pPr>
-      <w:bookmarkStart w:id="3" w:name="_Toc532179957"/>
-      <w:bookmarkStart w:id="4" w:name="_Toc165969641"/>
-      <w:bookmarkStart w:id="5" w:name="_Toc207805383"/>
+      <w:bookmarkStart w:id="5" w:name="_Toc532179957"/>
+      <w:bookmarkStart w:id="6" w:name="_Toc165969641"/>
+      <w:bookmarkStart w:id="7" w:name="_Toc210821746"/>
       <w:r>
         <w:t>Analyse</w:t>
       </w:r>
-      <w:bookmarkEnd w:id="3"/>
-      <w:bookmarkEnd w:id="4"/>
       <w:bookmarkEnd w:id="5"/>
+      <w:bookmarkEnd w:id="6"/>
+      <w:bookmarkEnd w:id="7"/>
     </w:p>
     <w:p>
       <w:pPr>
@@ -2463,29 +1390,29 @@
       <w:pPr>
         <w:pStyle w:val="Titre1"/>
       </w:pPr>
-      <w:bookmarkStart w:id="6" w:name="_Toc532179971"/>
-      <w:bookmarkStart w:id="7" w:name="_Toc165969657"/>
-      <w:bookmarkStart w:id="8" w:name="_Toc207805397"/>
+      <w:bookmarkStart w:id="8" w:name="_Toc532179971"/>
+      <w:bookmarkStart w:id="9" w:name="_Toc165969657"/>
+      <w:bookmarkStart w:id="10" w:name="_Toc210821747"/>
       <w:r>
         <w:t>Divers</w:t>
       </w:r>
-      <w:bookmarkEnd w:id="6"/>
-      <w:bookmarkEnd w:id="7"/>
       <w:bookmarkEnd w:id="8"/>
+      <w:bookmarkEnd w:id="9"/>
+      <w:bookmarkEnd w:id="10"/>
     </w:p>
     <w:p>
       <w:pPr>
         <w:pStyle w:val="Titre2"/>
       </w:pPr>
-      <w:bookmarkStart w:id="9" w:name="_Toc532179972"/>
-      <w:bookmarkStart w:id="10" w:name="_Toc165969658"/>
-      <w:bookmarkStart w:id="11" w:name="_Toc207805398"/>
+      <w:bookmarkStart w:id="11" w:name="_Toc532179972"/>
+      <w:bookmarkStart w:id="12" w:name="_Toc165969658"/>
+      <w:bookmarkStart w:id="13" w:name="_Toc210821748"/>
       <w:r>
         <w:t>Journal de travail</w:t>
       </w:r>
-      <w:bookmarkEnd w:id="9"/>
-      <w:bookmarkEnd w:id="10"/>
       <w:bookmarkEnd w:id="11"/>
+      <w:bookmarkEnd w:id="12"/>
+      <w:bookmarkEnd w:id="13"/>
     </w:p>
     <w:p>
       <w:pPr>
@@ -2521,11 +1448,11 @@
       <w:pPr>
         <w:pStyle w:val="Titre2"/>
       </w:pPr>
-      <w:bookmarkStart w:id="12" w:name="_Toc207805399"/>
+      <w:bookmarkStart w:id="14" w:name="_Toc210821749"/>
       <w:r>
         <w:t>Bibliographie</w:t>
       </w:r>
-      <w:bookmarkEnd w:id="12"/>
+      <w:bookmarkEnd w:id="14"/>
     </w:p>
     <w:p>
       <w:pPr>
@@ -2552,11 +1479,11 @@
       <w:pPr>
         <w:pStyle w:val="Titre2"/>
       </w:pPr>
-      <w:bookmarkStart w:id="13" w:name="_Toc207805400"/>
+      <w:bookmarkStart w:id="15" w:name="_Toc210821750"/>
       <w:r>
         <w:t>Webographie</w:t>
       </w:r>
-      <w:bookmarkEnd w:id="13"/>
+      <w:bookmarkEnd w:id="15"/>
     </w:p>
     <w:p>
       <w:pPr>
@@ -2574,11 +1501,11 @@
       <w:pPr>
         <w:pStyle w:val="Titre1"/>
       </w:pPr>
-      <w:bookmarkStart w:id="14" w:name="_Toc207805401"/>
+      <w:bookmarkStart w:id="16" w:name="_Toc210821751"/>
       <w:r>
         <w:t>Annexes</w:t>
       </w:r>
-      <w:bookmarkEnd w:id="14"/>
+      <w:bookmarkEnd w:id="16"/>
     </w:p>
     <w:p>
       <w:pPr>
@@ -3145,7 +2072,7 @@
               <w:noProof/>
               <w:szCs w:val="16"/>
             </w:rPr>
-            <w:t>10.09.2025 13:53</w:t>
+            <w:t>03.10.2025 12:15</w:t>
           </w:r>
           <w:r>
             <w:rPr>
@@ -3363,7 +2290,7 @@
         <v:path o:extrusionok="f" gradientshapeok="t" o:connecttype="rect"/>
         <o:lock v:ext="edit" aspectratio="t"/>
       </v:shapetype>
-      <v:shape id="_x0000_i1033" type="#_x0000_t75" style="width:12pt;height:12pt" o:bullet="t">
+      <v:shape id="_x0000_i1034" type="#_x0000_t75" style="width:12pt;height:12pt" o:bullet="t">
         <v:imagedata r:id="rId1" o:title="BD10263_"/>
       </v:shape>
     </w:pict>
@@ -8304,31 +7231,6 @@
 </file>
 
 <file path=customXml/item1.xml><?xml version="1.0" encoding="utf-8"?>
-<p:properties xmlns:p="http://schemas.microsoft.com/office/2006/metadata/properties" xmlns:xsi="http://www.w3.org/2001/XMLSchema-instance" xmlns:pc="http://schemas.microsoft.com/office/infopath/2007/PartnerControls">
-  <documentManagement>
-    <IconOverlay xmlns="http://schemas.microsoft.com/sharepoint/v4" xsi:nil="true"/>
-    <lcf76f155ced4ddcb4097134ff3c332f xmlns="bf2f2df3-a963-4452-b0e7-67dabc627c35">
-      <Terms xmlns="http://schemas.microsoft.com/office/infopath/2007/PartnerControls"/>
-    </lcf76f155ced4ddcb4097134ff3c332f>
-    <TaxCatchAll xmlns="f7d9f5a6-831d-4621-8c77-cbcaf993e406" xsi:nil="true"/>
-  </documentManagement>
-</p:properties>
-</file>
-
-<file path=customXml/item2.xml><?xml version="1.0" encoding="utf-8"?>
-<b:Sources xmlns:b="http://schemas.openxmlformats.org/officeDocument/2006/bibliography" xmlns="http://schemas.openxmlformats.org/officeDocument/2006/bibliography" SelectedStyle="\APA.XSL" StyleName="APA"/>
-</file>
-
-<file path=customXml/item3.xml><?xml version="1.0" encoding="utf-8"?>
-<?mso-contentType ?>
-<FormTemplates xmlns="http://schemas.microsoft.com/sharepoint/v3/contenttype/forms">
-  <Display>DocumentLibraryForm</Display>
-  <Edit>DocumentLibraryForm</Edit>
-  <New>DocumentLibraryForm</New>
-</FormTemplates>
-</file>
-
-<file path=customXml/item4.xml><?xml version="1.0" encoding="utf-8"?>
 <ct:contentTypeSchema xmlns:ct="http://schemas.microsoft.com/office/2006/metadata/contentType" xmlns:ma="http://schemas.microsoft.com/office/2006/metadata/properties/metaAttributes" ct:_="" ma:_="" ma:contentTypeName="Document" ma:contentTypeID="0x0101001ABD9BFFC9E543439C53A2705AE306EF" ma:contentTypeVersion="19" ma:contentTypeDescription="Crée un document." ma:contentTypeScope="" ma:versionID="f3418dd4ca302601ba73fa17965a3f21">
   <xsd:schema xmlns:xsd="http://www.w3.org/2001/XMLSchema" xmlns:xs="http://www.w3.org/2001/XMLSchema" xmlns:p="http://schemas.microsoft.com/office/2006/metadata/properties" xmlns:ns2="bf2f2df3-a963-4452-b0e7-67dabc627c35" xmlns:ns3="http://schemas.microsoft.com/sharepoint/v4" xmlns:ns4="f7d9f5a6-831d-4621-8c77-cbcaf993e406" targetNamespace="http://schemas.microsoft.com/office/2006/metadata/properties" ma:root="true" ma:fieldsID="5d82fd028d299635ce1df2d808d1b2ae" ns2:_="" ns3:_="" ns4:_="">
     <xsd:import namespace="bf2f2df3-a963-4452-b0e7-67dabc627c35"/>
@@ -8594,35 +7496,32 @@
 </ct:contentTypeSchema>
 </file>
 
-<file path=customXml/itemProps1.xml><?xml version="1.0" encoding="utf-8"?>
-<ds:datastoreItem xmlns:ds="http://schemas.openxmlformats.org/officeDocument/2006/customXml" ds:itemID="{B7C8FFAF-5E4F-48C3-8E23-6E376B8B0EF3}">
-  <ds:schemaRefs>
-    <ds:schemaRef ds:uri="http://schemas.microsoft.com/office/2006/metadata/properties"/>
-    <ds:schemaRef ds:uri="http://schemas.microsoft.com/office/infopath/2007/PartnerControls"/>
-    <ds:schemaRef ds:uri="http://schemas.microsoft.com/sharepoint/v4"/>
-    <ds:schemaRef ds:uri="bf2f2df3-a963-4452-b0e7-67dabc627c35"/>
-    <ds:schemaRef ds:uri="f7d9f5a6-831d-4621-8c77-cbcaf993e406"/>
-  </ds:schemaRefs>
-</ds:datastoreItem>
+<file path=customXml/item2.xml><?xml version="1.0" encoding="utf-8"?>
+<?mso-contentType ?>
+<FormTemplates xmlns="http://schemas.microsoft.com/sharepoint/v3/contenttype/forms">
+  <Display>DocumentLibraryForm</Display>
+  <Edit>DocumentLibraryForm</Edit>
+  <New>DocumentLibraryForm</New>
+</FormTemplates>
 </file>
 
-<file path=customXml/itemProps2.xml><?xml version="1.0" encoding="utf-8"?>
-<ds:datastoreItem xmlns:ds="http://schemas.openxmlformats.org/officeDocument/2006/customXml" ds:itemID="{C8C35155-3E6A-4058-B6E4-303717845E3B}">
-  <ds:schemaRefs>
-    <ds:schemaRef ds:uri="http://schemas.openxmlformats.org/officeDocument/2006/bibliography"/>
-  </ds:schemaRefs>
-</ds:datastoreItem>
+<file path=customXml/item3.xml><?xml version="1.0" encoding="utf-8"?>
+<b:Sources xmlns:b="http://schemas.openxmlformats.org/officeDocument/2006/bibliography" xmlns="http://schemas.openxmlformats.org/officeDocument/2006/bibliography" SelectedStyle="\APA.XSL" StyleName="APA"/>
 </file>
 
-<file path=customXml/itemProps3.xml><?xml version="1.0" encoding="utf-8"?>
-<ds:datastoreItem xmlns:ds="http://schemas.openxmlformats.org/officeDocument/2006/customXml" ds:itemID="{D50B1B85-B38C-42B6-8D6D-CA5E5B768EB8}">
-  <ds:schemaRefs>
-    <ds:schemaRef ds:uri="http://schemas.microsoft.com/sharepoint/v3/contenttype/forms"/>
-  </ds:schemaRefs>
-</ds:datastoreItem>
+<file path=customXml/item4.xml><?xml version="1.0" encoding="utf-8"?>
+<p:properties xmlns:p="http://schemas.microsoft.com/office/2006/metadata/properties" xmlns:xsi="http://www.w3.org/2001/XMLSchema-instance" xmlns:pc="http://schemas.microsoft.com/office/infopath/2007/PartnerControls">
+  <documentManagement>
+    <IconOverlay xmlns="http://schemas.microsoft.com/sharepoint/v4" xsi:nil="true"/>
+    <lcf76f155ced4ddcb4097134ff3c332f xmlns="bf2f2df3-a963-4452-b0e7-67dabc627c35">
+      <Terms xmlns="http://schemas.microsoft.com/office/infopath/2007/PartnerControls"/>
+    </lcf76f155ced4ddcb4097134ff3c332f>
+    <TaxCatchAll xmlns="f7d9f5a6-831d-4621-8c77-cbcaf993e406" xsi:nil="true"/>
+  </documentManagement>
+</p:properties>
 </file>
 
-<file path=customXml/itemProps4.xml><?xml version="1.0" encoding="utf-8"?>
+<file path=customXml/itemProps1.xml><?xml version="1.0" encoding="utf-8"?>
 <ds:datastoreItem xmlns:ds="http://schemas.openxmlformats.org/officeDocument/2006/customXml" ds:itemID="{9F61A396-ED1E-4AC6-A91E-14C87AD73808}">
   <ds:schemaRefs>
     <ds:schemaRef ds:uri="http://schemas.microsoft.com/office/2006/metadata/contentType"/>
@@ -8640,4 +7539,32 @@
     <ds:schemaRef ds:uri="http://schemas.microsoft.com/internal/obd"/>
   </ds:schemaRefs>
 </ds:datastoreItem>
+</file>
+
+<file path=customXml/itemProps2.xml><?xml version="1.0" encoding="utf-8"?>
+<ds:datastoreItem xmlns:ds="http://schemas.openxmlformats.org/officeDocument/2006/customXml" ds:itemID="{D50B1B85-B38C-42B6-8D6D-CA5E5B768EB8}">
+  <ds:schemaRefs>
+    <ds:schemaRef ds:uri="http://schemas.microsoft.com/sharepoint/v3/contenttype/forms"/>
+  </ds:schemaRefs>
+</ds:datastoreItem>
+</file>
+
+<file path=customXml/itemProps3.xml><?xml version="1.0" encoding="utf-8"?>
+<ds:datastoreItem xmlns:ds="http://schemas.openxmlformats.org/officeDocument/2006/customXml" ds:itemID="{C8C35155-3E6A-4058-B6E4-303717845E3B}">
+  <ds:schemaRefs>
+    <ds:schemaRef ds:uri="http://schemas.openxmlformats.org/officeDocument/2006/bibliography"/>
+  </ds:schemaRefs>
+</ds:datastoreItem>
+</file>
+
+<file path=customXml/itemProps4.xml><?xml version="1.0" encoding="utf-8"?>
+<ds:datastoreItem xmlns:ds="http://schemas.openxmlformats.org/officeDocument/2006/customXml" ds:itemID="{B7C8FFAF-5E4F-48C3-8E23-6E376B8B0EF3}">
+  <ds:schemaRefs>
+    <ds:schemaRef ds:uri="http://schemas.microsoft.com/office/2006/metadata/properties"/>
+    <ds:schemaRef ds:uri="http://schemas.microsoft.com/office/infopath/2007/PartnerControls"/>
+    <ds:schemaRef ds:uri="http://schemas.microsoft.com/sharepoint/v4"/>
+    <ds:schemaRef ds:uri="bf2f2df3-a963-4452-b0e7-67dabc627c35"/>
+    <ds:schemaRef ds:uri="f7d9f5a6-831d-4621-8c77-cbcaf993e406"/>
+  </ds:schemaRefs>
+</ds:datastoreItem>
 </file>
</xml_diff>

<commit_message>
Doc(rapport) création du rapport
</commit_message>
<xml_diff>
--- a/Doc/Rapport de projet.docx
+++ b/Doc/Rapport de projet.docx
@@ -1,6 +1,6 @@
 
 <file path=word/document.xml><?xml version="1.0" encoding="utf-8"?>
-<w:document xmlns:wpc="http://schemas.microsoft.com/office/word/2010/wordprocessingCanvas" xmlns:cx="http://schemas.microsoft.com/office/drawing/2014/chartex" xmlns:cx1="http://schemas.microsoft.com/office/drawing/2015/9/8/chartex" xmlns:cx2="http://schemas.microsoft.com/office/drawing/2015/10/21/chartex" xmlns:cx3="http://schemas.microsoft.com/office/drawing/2016/5/9/chartex" xmlns:cx4="http://schemas.microsoft.com/office/drawing/2016/5/10/chartex" xmlns:cx5="http://schemas.microsoft.com/office/drawing/2016/5/11/chartex" xmlns:cx6="http://schemas.microsoft.com/office/drawing/2016/5/12/chartex" xmlns:cx7="http://schemas.microsoft.com/office/drawing/2016/5/13/chartex" xmlns:cx8="http://schemas.microsoft.com/office/drawing/2016/5/14/chartex" xmlns:mc="http://schemas.openxmlformats.org/markup-compatibility/2006" xmlns:aink="http://schemas.microsoft.com/office/drawing/2016/ink" xmlns:am3d="http://schemas.microsoft.com/office/drawing/2017/model3d" xmlns:o="urn:schemas-microsoft-com:office:office" xmlns:oel="http://schemas.microsoft.com/office/2019/extlst" xmlns:r="http://schemas.openxmlformats.org/officeDocument/2006/relationships" xmlns:m="http://schemas.openxmlformats.org/officeDocument/2006/math" xmlns:v="urn:schemas-microsoft-com:vml" xmlns:wp14="http://schemas.microsoft.com/office/word/2010/wordprocessingDrawing" xmlns:wp="http://schemas.openxmlformats.org/drawingml/2006/wordprocessingDrawing" xmlns:w10="urn:schemas-microsoft-com:office:word" xmlns:w="http://schemas.openxmlformats.org/wordprocessingml/2006/main" xmlns:w14="http://schemas.microsoft.com/office/word/2010/wordml" xmlns:w15="http://schemas.microsoft.com/office/word/2012/wordml" xmlns:w16cex="http://schemas.microsoft.com/office/word/2018/wordml/cex" xmlns:w16cid="http://schemas.microsoft.com/office/word/2016/wordml/cid" xmlns:w16="http://schemas.microsoft.com/office/word/2018/wordml" xmlns:w16sdtdh="http://schemas.microsoft.com/office/word/2020/wordml/sdtdatahash" xmlns:w16se="http://schemas.microsoft.com/office/word/2015/wordml/symex" xmlns:wpg="http://schemas.microsoft.com/office/word/2010/wordprocessingGroup" xmlns:wpi="http://schemas.microsoft.com/office/word/2010/wordprocessingInk" xmlns:wne="http://schemas.microsoft.com/office/word/2006/wordml" xmlns:wps="http://schemas.microsoft.com/office/word/2010/wordprocessingShape" mc:Ignorable="w14 w15 w16se w16cid w16 w16cex w16sdtdh wp14">
+<w:document xmlns:wpc="http://schemas.microsoft.com/office/word/2010/wordprocessingCanvas" xmlns:cx="http://schemas.microsoft.com/office/drawing/2014/chartex" xmlns:cx1="http://schemas.microsoft.com/office/drawing/2015/9/8/chartex" xmlns:cx2="http://schemas.microsoft.com/office/drawing/2015/10/21/chartex" xmlns:cx3="http://schemas.microsoft.com/office/drawing/2016/5/9/chartex" xmlns:cx4="http://schemas.microsoft.com/office/drawing/2016/5/10/chartex" xmlns:cx5="http://schemas.microsoft.com/office/drawing/2016/5/11/chartex" xmlns:cx6="http://schemas.microsoft.com/office/drawing/2016/5/12/chartex" xmlns:cx7="http://schemas.microsoft.com/office/drawing/2016/5/13/chartex" xmlns:cx8="http://schemas.microsoft.com/office/drawing/2016/5/14/chartex" xmlns:mc="http://schemas.openxmlformats.org/markup-compatibility/2006" xmlns:aink="http://schemas.microsoft.com/office/drawing/2016/ink" xmlns:am3d="http://schemas.microsoft.com/office/drawing/2017/model3d" xmlns:o="urn:schemas-microsoft-com:office:office" xmlns:oel="http://schemas.microsoft.com/office/2019/extlst" xmlns:r="http://schemas.openxmlformats.org/officeDocument/2006/relationships" xmlns:m="http://schemas.openxmlformats.org/officeDocument/2006/math" xmlns:v="urn:schemas-microsoft-com:vml" xmlns:wp14="http://schemas.microsoft.com/office/word/2010/wordprocessingDrawing" xmlns:wp="http://schemas.openxmlformats.org/drawingml/2006/wordprocessingDrawing" xmlns:w10="urn:schemas-microsoft-com:office:word" xmlns:w="http://schemas.openxmlformats.org/wordprocessingml/2006/main" xmlns:w14="http://schemas.microsoft.com/office/word/2010/wordml" xmlns:w15="http://schemas.microsoft.com/office/word/2012/wordml" xmlns:w16cex="http://schemas.microsoft.com/office/word/2018/wordml/cex" xmlns:w16cid="http://schemas.microsoft.com/office/word/2016/wordml/cid" xmlns:w16="http://schemas.microsoft.com/office/word/2018/wordml" xmlns:w16du="http://schemas.microsoft.com/office/word/2023/wordml/word16du" xmlns:w16sdtdh="http://schemas.microsoft.com/office/word/2020/wordml/sdtdatahash" xmlns:w16sdtfl="http://schemas.microsoft.com/office/word/2024/wordml/sdtformatlock" xmlns:w16se="http://schemas.microsoft.com/office/word/2015/wordml/symex" xmlns:wpg="http://schemas.microsoft.com/office/word/2010/wordprocessingGroup" xmlns:wpi="http://schemas.microsoft.com/office/word/2010/wordprocessingInk" xmlns:wne="http://schemas.microsoft.com/office/word/2006/wordml" xmlns:wps="http://schemas.microsoft.com/office/word/2010/wordprocessingShape" mc:Ignorable="w14 w15 w16se w16cid w16 w16cex w16sdtdh w16sdtfl w16du wp14">
   <w:body>
     <w:p>
       <w:pPr>
@@ -33,10 +33,10 @@
           <w:szCs w:val="22"/>
         </w:rPr>
         <w:drawing>
-          <wp:inline distT="0" distB="0" distL="0" distR="0" wp14:anchorId="4E3EA8DD" wp14:editId="54E10A9D">
-            <wp:extent cx="3134995" cy="2558415"/>
-            <wp:effectExtent l="19050" t="0" r="8255" b="0"/>
-            <wp:docPr id="3" name="Image 3"/>
+          <wp:inline distT="0" distB="0" distL="0" distR="0" wp14:anchorId="020C0BF5" wp14:editId="15EEBEC2">
+            <wp:extent cx="3005593" cy="3005593"/>
+            <wp:effectExtent l="0" t="0" r="4445" b="4445"/>
+            <wp:docPr id="880849401" name="Image 2"/>
             <wp:cNvGraphicFramePr>
               <a:graphicFrameLocks xmlns:a="http://schemas.openxmlformats.org/drawingml/2006/main" noChangeAspect="1"/>
             </wp:cNvGraphicFramePr>
@@ -50,7 +50,13 @@
                     </pic:cNvPicPr>
                   </pic:nvPicPr>
                   <pic:blipFill>
-                    <a:blip r:embed="rId11" cstate="print"/>
+                    <a:blip r:embed="rId11">
+                      <a:extLst>
+                        <a:ext uri="{28A0092B-C50C-407E-A947-70E740481C1C}">
+                          <a14:useLocalDpi xmlns:a14="http://schemas.microsoft.com/office/drawing/2010/main" val="0"/>
+                        </a:ext>
+                      </a:extLst>
+                    </a:blip>
                     <a:srcRect/>
                     <a:stretch>
                       <a:fillRect/>
@@ -59,17 +65,14 @@
                   <pic:spPr bwMode="auto">
                     <a:xfrm>
                       <a:off x="0" y="0"/>
-                      <a:ext cx="3134995" cy="2558415"/>
+                      <a:ext cx="3010030" cy="3010030"/>
                     </a:xfrm>
                     <a:prstGeom prst="rect">
                       <a:avLst/>
                     </a:prstGeom>
                     <a:noFill/>
-                    <a:ln w="9525">
+                    <a:ln>
                       <a:noFill/>
-                      <a:miter lim="800000"/>
-                      <a:headEnd/>
-                      <a:tailEnd/>
                     </a:ln>
                   </pic:spPr>
                 </pic:pic>
@@ -81,17 +84,9 @@
     </w:p>
     <w:p>
       <w:pPr>
+        <w:spacing w:before="2000"/>
         <w:jc w:val="center"/>
       </w:pPr>
-      <w:r>
-        <w:t>(</w:t>
-      </w:r>
-      <w:r>
-        <w:t>Une</w:t>
-      </w:r>
-      <w:r>
-        <w:t xml:space="preserve"> image originale représentant le projet)</w:t>
-      </w:r>
     </w:p>
     <w:p>
       <w:pPr>
@@ -175,7 +170,7 @@
         </w:rPr>
         <w:fldChar w:fldCharType="separate"/>
       </w:r>
-      <w:hyperlink w:anchor="_Toc210821743" w:history="1">
+      <w:hyperlink w:anchor="_Toc212931971" w:history="1">
         <w:r>
           <w:rPr>
             <w:rStyle w:val="Lienhypertexte"/>
@@ -223,7 +218,7 @@
             <w:noProof/>
             <w:webHidden/>
           </w:rPr>
-          <w:instrText xml:space="preserve"> PAGEREF _Toc210821743 \h </w:instrText>
+          <w:instrText xml:space="preserve"> PAGEREF _Toc212931971 \h </w:instrText>
         </w:r>
         <w:r>
           <w:rPr>
@@ -273,7 +268,7 @@
           <w14:ligatures w14:val="standardContextual"/>
         </w:rPr>
       </w:pPr>
-      <w:hyperlink w:anchor="_Toc210821744" w:history="1">
+      <w:hyperlink w:anchor="_Toc212931972" w:history="1">
         <w:r>
           <w:rPr>
             <w:rStyle w:val="Lienhypertexte"/>
@@ -321,7 +316,7 @@
             <w:noProof/>
             <w:webHidden/>
           </w:rPr>
-          <w:instrText xml:space="preserve"> PAGEREF _Toc210821744 \h </w:instrText>
+          <w:instrText xml:space="preserve"> PAGEREF _Toc212931972 \h </w:instrText>
         </w:r>
         <w:r>
           <w:rPr>
@@ -371,7 +366,7 @@
           <w14:ligatures w14:val="standardContextual"/>
         </w:rPr>
       </w:pPr>
-      <w:hyperlink w:anchor="_Toc210821745" w:history="1">
+      <w:hyperlink w:anchor="_Toc212931973" w:history="1">
         <w:r>
           <w:rPr>
             <w:rStyle w:val="Lienhypertexte"/>
@@ -419,7 +414,7 @@
             <w:noProof/>
             <w:webHidden/>
           </w:rPr>
-          <w:instrText xml:space="preserve"> PAGEREF _Toc210821745 \h </w:instrText>
+          <w:instrText xml:space="preserve"> PAGEREF _Toc212931973 \h </w:instrText>
         </w:r>
         <w:r>
           <w:rPr>
@@ -469,7 +464,7 @@
           <w14:ligatures w14:val="standardContextual"/>
         </w:rPr>
       </w:pPr>
-      <w:hyperlink w:anchor="_Toc210821746" w:history="1">
+      <w:hyperlink w:anchor="_Toc212931974" w:history="1">
         <w:r>
           <w:rPr>
             <w:rStyle w:val="Lienhypertexte"/>
@@ -517,7 +512,7 @@
             <w:noProof/>
             <w:webHidden/>
           </w:rPr>
-          <w:instrText xml:space="preserve"> PAGEREF _Toc210821746 \h </w:instrText>
+          <w:instrText xml:space="preserve"> PAGEREF _Toc212931974 \h </w:instrText>
         </w:r>
         <w:r>
           <w:rPr>
@@ -537,7 +532,289 @@
             <w:noProof/>
             <w:webHidden/>
           </w:rPr>
-          <w:t>3</w:t>
+          <w:t>4</w:t>
+        </w:r>
+        <w:r>
+          <w:rPr>
+            <w:noProof/>
+            <w:webHidden/>
+          </w:rPr>
+          <w:fldChar w:fldCharType="end"/>
+        </w:r>
+      </w:hyperlink>
+    </w:p>
+    <w:p>
+      <w:pPr>
+        <w:pStyle w:val="TM2"/>
+        <w:tabs>
+          <w:tab w:val="left" w:pos="800"/>
+          <w:tab w:val="right" w:leader="dot" w:pos="9060"/>
+        </w:tabs>
+        <w:rPr>
+          <w:rFonts w:eastAsiaTheme="minorEastAsia" w:cstheme="minorBidi"/>
+          <w:smallCaps w:val="0"/>
+          <w:noProof/>
+          <w:kern w:val="2"/>
+          <w:sz w:val="24"/>
+          <w:szCs w:val="24"/>
+          <w14:ligatures w14:val="standardContextual"/>
+        </w:rPr>
+      </w:pPr>
+      <w:hyperlink w:anchor="_Toc212931975" w:history="1">
+        <w:r>
+          <w:rPr>
+            <w:rStyle w:val="Lienhypertexte"/>
+            <w:noProof/>
+          </w:rPr>
+          <w:t>4.1</w:t>
+        </w:r>
+        <w:r>
+          <w:rPr>
+            <w:rFonts w:eastAsiaTheme="minorEastAsia" w:cstheme="minorBidi"/>
+            <w:smallCaps w:val="0"/>
+            <w:noProof/>
+            <w:kern w:val="2"/>
+            <w:sz w:val="24"/>
+            <w:szCs w:val="24"/>
+            <w14:ligatures w14:val="standardContextual"/>
+          </w:rPr>
+          <w:tab/>
+        </w:r>
+        <w:r>
+          <w:rPr>
+            <w:rStyle w:val="Lienhypertexte"/>
+            <w:noProof/>
+          </w:rPr>
+          <w:t>Difficulté et solutions</w:t>
+        </w:r>
+        <w:r>
+          <w:rPr>
+            <w:noProof/>
+            <w:webHidden/>
+          </w:rPr>
+          <w:tab/>
+        </w:r>
+        <w:r>
+          <w:rPr>
+            <w:noProof/>
+            <w:webHidden/>
+          </w:rPr>
+          <w:fldChar w:fldCharType="begin"/>
+        </w:r>
+        <w:r>
+          <w:rPr>
+            <w:noProof/>
+            <w:webHidden/>
+          </w:rPr>
+          <w:instrText xml:space="preserve"> PAGEREF _Toc212931975 \h </w:instrText>
+        </w:r>
+        <w:r>
+          <w:rPr>
+            <w:noProof/>
+            <w:webHidden/>
+          </w:rPr>
+        </w:r>
+        <w:r>
+          <w:rPr>
+            <w:noProof/>
+            <w:webHidden/>
+          </w:rPr>
+          <w:fldChar w:fldCharType="separate"/>
+        </w:r>
+        <w:r>
+          <w:rPr>
+            <w:noProof/>
+            <w:webHidden/>
+          </w:rPr>
+          <w:t>4</w:t>
+        </w:r>
+        <w:r>
+          <w:rPr>
+            <w:noProof/>
+            <w:webHidden/>
+          </w:rPr>
+          <w:fldChar w:fldCharType="end"/>
+        </w:r>
+      </w:hyperlink>
+    </w:p>
+    <w:p>
+      <w:pPr>
+        <w:pStyle w:val="TM2"/>
+        <w:tabs>
+          <w:tab w:val="left" w:pos="800"/>
+          <w:tab w:val="right" w:leader="dot" w:pos="9060"/>
+        </w:tabs>
+        <w:rPr>
+          <w:rFonts w:eastAsiaTheme="minorEastAsia" w:cstheme="minorBidi"/>
+          <w:smallCaps w:val="0"/>
+          <w:noProof/>
+          <w:kern w:val="2"/>
+          <w:sz w:val="24"/>
+          <w:szCs w:val="24"/>
+          <w14:ligatures w14:val="standardContextual"/>
+        </w:rPr>
+      </w:pPr>
+      <w:hyperlink w:anchor="_Toc212931976" w:history="1">
+        <w:r>
+          <w:rPr>
+            <w:rStyle w:val="Lienhypertexte"/>
+            <w:noProof/>
+          </w:rPr>
+          <w:t>4.2</w:t>
+        </w:r>
+        <w:r>
+          <w:rPr>
+            <w:rFonts w:eastAsiaTheme="minorEastAsia" w:cstheme="minorBidi"/>
+            <w:smallCaps w:val="0"/>
+            <w:noProof/>
+            <w:kern w:val="2"/>
+            <w:sz w:val="24"/>
+            <w:szCs w:val="24"/>
+            <w14:ligatures w14:val="standardContextual"/>
+          </w:rPr>
+          <w:tab/>
+        </w:r>
+        <w:r>
+          <w:rPr>
+            <w:rStyle w:val="Lienhypertexte"/>
+            <w:noProof/>
+          </w:rPr>
+          <w:t>Améliorations</w:t>
+        </w:r>
+        <w:r>
+          <w:rPr>
+            <w:noProof/>
+            <w:webHidden/>
+          </w:rPr>
+          <w:tab/>
+        </w:r>
+        <w:r>
+          <w:rPr>
+            <w:noProof/>
+            <w:webHidden/>
+          </w:rPr>
+          <w:fldChar w:fldCharType="begin"/>
+        </w:r>
+        <w:r>
+          <w:rPr>
+            <w:noProof/>
+            <w:webHidden/>
+          </w:rPr>
+          <w:instrText xml:space="preserve"> PAGEREF _Toc212931976 \h </w:instrText>
+        </w:r>
+        <w:r>
+          <w:rPr>
+            <w:noProof/>
+            <w:webHidden/>
+          </w:rPr>
+        </w:r>
+        <w:r>
+          <w:rPr>
+            <w:noProof/>
+            <w:webHidden/>
+          </w:rPr>
+          <w:fldChar w:fldCharType="separate"/>
+        </w:r>
+        <w:r>
+          <w:rPr>
+            <w:noProof/>
+            <w:webHidden/>
+          </w:rPr>
+          <w:t>4</w:t>
+        </w:r>
+        <w:r>
+          <w:rPr>
+            <w:noProof/>
+            <w:webHidden/>
+          </w:rPr>
+          <w:fldChar w:fldCharType="end"/>
+        </w:r>
+      </w:hyperlink>
+    </w:p>
+    <w:p>
+      <w:pPr>
+        <w:pStyle w:val="TM2"/>
+        <w:tabs>
+          <w:tab w:val="left" w:pos="800"/>
+          <w:tab w:val="right" w:leader="dot" w:pos="9060"/>
+        </w:tabs>
+        <w:rPr>
+          <w:rFonts w:eastAsiaTheme="minorEastAsia" w:cstheme="minorBidi"/>
+          <w:smallCaps w:val="0"/>
+          <w:noProof/>
+          <w:kern w:val="2"/>
+          <w:sz w:val="24"/>
+          <w:szCs w:val="24"/>
+          <w14:ligatures w14:val="standardContextual"/>
+        </w:rPr>
+      </w:pPr>
+      <w:hyperlink w:anchor="_Toc212931977" w:history="1">
+        <w:r>
+          <w:rPr>
+            <w:rStyle w:val="Lienhypertexte"/>
+            <w:noProof/>
+          </w:rPr>
+          <w:t>4.3</w:t>
+        </w:r>
+        <w:r>
+          <w:rPr>
+            <w:rFonts w:eastAsiaTheme="minorEastAsia" w:cstheme="minorBidi"/>
+            <w:smallCaps w:val="0"/>
+            <w:noProof/>
+            <w:kern w:val="2"/>
+            <w:sz w:val="24"/>
+            <w:szCs w:val="24"/>
+            <w14:ligatures w14:val="standardContextual"/>
+          </w:rPr>
+          <w:tab/>
+        </w:r>
+        <w:r>
+          <w:rPr>
+            <w:rStyle w:val="Lienhypertexte"/>
+            <w:noProof/>
+          </w:rPr>
+          <w:t>Résultat</w:t>
+        </w:r>
+        <w:r>
+          <w:rPr>
+            <w:noProof/>
+            <w:webHidden/>
+          </w:rPr>
+          <w:tab/>
+        </w:r>
+        <w:r>
+          <w:rPr>
+            <w:noProof/>
+            <w:webHidden/>
+          </w:rPr>
+          <w:fldChar w:fldCharType="begin"/>
+        </w:r>
+        <w:r>
+          <w:rPr>
+            <w:noProof/>
+            <w:webHidden/>
+          </w:rPr>
+          <w:instrText xml:space="preserve"> PAGEREF _Toc212931977 \h </w:instrText>
+        </w:r>
+        <w:r>
+          <w:rPr>
+            <w:noProof/>
+            <w:webHidden/>
+          </w:rPr>
+        </w:r>
+        <w:r>
+          <w:rPr>
+            <w:noProof/>
+            <w:webHidden/>
+          </w:rPr>
+          <w:fldChar w:fldCharType="separate"/>
+        </w:r>
+        <w:r>
+          <w:rPr>
+            <w:noProof/>
+            <w:webHidden/>
+          </w:rPr>
+          <w:t>4</w:t>
         </w:r>
         <w:r>
           <w:rPr>
@@ -567,7 +844,7 @@
           <w14:ligatures w14:val="standardContextual"/>
         </w:rPr>
       </w:pPr>
-      <w:hyperlink w:anchor="_Toc210821747" w:history="1">
+      <w:hyperlink w:anchor="_Toc212931978" w:history="1">
         <w:r>
           <w:rPr>
             <w:rStyle w:val="Lienhypertexte"/>
@@ -594,7 +871,7 @@
             <w:rStyle w:val="Lienhypertexte"/>
             <w:noProof/>
           </w:rPr>
-          <w:t>Divers</w:t>
+          <w:t>conclusion</w:t>
         </w:r>
         <w:r>
           <w:rPr>
@@ -615,7 +892,7 @@
             <w:noProof/>
             <w:webHidden/>
           </w:rPr>
-          <w:instrText xml:space="preserve"> PAGEREF _Toc210821747 \h </w:instrText>
+          <w:instrText xml:space="preserve"> PAGEREF _Toc212931978 \h </w:instrText>
         </w:r>
         <w:r>
           <w:rPr>
@@ -635,7 +912,7 @@
             <w:noProof/>
             <w:webHidden/>
           </w:rPr>
-          <w:t>3</w:t>
+          <w:t>4</w:t>
         </w:r>
         <w:r>
           <w:rPr>
@@ -647,386 +924,6 @@
       </w:hyperlink>
     </w:p>
     <w:p>
-      <w:pPr>
-        <w:pStyle w:val="TM2"/>
-        <w:tabs>
-          <w:tab w:val="left" w:pos="800"/>
-          <w:tab w:val="right" w:leader="dot" w:pos="9060"/>
-        </w:tabs>
-        <w:rPr>
-          <w:rFonts w:eastAsiaTheme="minorEastAsia" w:cstheme="minorBidi"/>
-          <w:smallCaps w:val="0"/>
-          <w:noProof/>
-          <w:kern w:val="2"/>
-          <w:sz w:val="24"/>
-          <w:szCs w:val="24"/>
-          <w14:ligatures w14:val="standardContextual"/>
-        </w:rPr>
-      </w:pPr>
-      <w:hyperlink w:anchor="_Toc210821748" w:history="1">
-        <w:r>
-          <w:rPr>
-            <w:rStyle w:val="Lienhypertexte"/>
-            <w:noProof/>
-          </w:rPr>
-          <w:t>5.1</w:t>
-        </w:r>
-        <w:r>
-          <w:rPr>
-            <w:rFonts w:eastAsiaTheme="minorEastAsia" w:cstheme="minorBidi"/>
-            <w:smallCaps w:val="0"/>
-            <w:noProof/>
-            <w:kern w:val="2"/>
-            <w:sz w:val="24"/>
-            <w:szCs w:val="24"/>
-            <w14:ligatures w14:val="standardContextual"/>
-          </w:rPr>
-          <w:tab/>
-        </w:r>
-        <w:r>
-          <w:rPr>
-            <w:rStyle w:val="Lienhypertexte"/>
-            <w:noProof/>
-          </w:rPr>
-          <w:t>Journal de travail</w:t>
-        </w:r>
-        <w:r>
-          <w:rPr>
-            <w:noProof/>
-            <w:webHidden/>
-          </w:rPr>
-          <w:tab/>
-        </w:r>
-        <w:r>
-          <w:rPr>
-            <w:noProof/>
-            <w:webHidden/>
-          </w:rPr>
-          <w:fldChar w:fldCharType="begin"/>
-        </w:r>
-        <w:r>
-          <w:rPr>
-            <w:noProof/>
-            <w:webHidden/>
-          </w:rPr>
-          <w:instrText xml:space="preserve"> PAGEREF _Toc210821748 \h </w:instrText>
-        </w:r>
-        <w:r>
-          <w:rPr>
-            <w:noProof/>
-            <w:webHidden/>
-          </w:rPr>
-        </w:r>
-        <w:r>
-          <w:rPr>
-            <w:noProof/>
-            <w:webHidden/>
-          </w:rPr>
-          <w:fldChar w:fldCharType="separate"/>
-        </w:r>
-        <w:r>
-          <w:rPr>
-            <w:noProof/>
-            <w:webHidden/>
-          </w:rPr>
-          <w:t>3</w:t>
-        </w:r>
-        <w:r>
-          <w:rPr>
-            <w:noProof/>
-            <w:webHidden/>
-          </w:rPr>
-          <w:fldChar w:fldCharType="end"/>
-        </w:r>
-      </w:hyperlink>
-    </w:p>
-    <w:p>
-      <w:pPr>
-        <w:pStyle w:val="TM2"/>
-        <w:tabs>
-          <w:tab w:val="left" w:pos="800"/>
-          <w:tab w:val="right" w:leader="dot" w:pos="9060"/>
-        </w:tabs>
-        <w:rPr>
-          <w:rFonts w:eastAsiaTheme="minorEastAsia" w:cstheme="minorBidi"/>
-          <w:smallCaps w:val="0"/>
-          <w:noProof/>
-          <w:kern w:val="2"/>
-          <w:sz w:val="24"/>
-          <w:szCs w:val="24"/>
-          <w14:ligatures w14:val="standardContextual"/>
-        </w:rPr>
-      </w:pPr>
-      <w:hyperlink w:anchor="_Toc210821749" w:history="1">
-        <w:r>
-          <w:rPr>
-            <w:rStyle w:val="Lienhypertexte"/>
-            <w:noProof/>
-          </w:rPr>
-          <w:t>5.2</w:t>
-        </w:r>
-        <w:r>
-          <w:rPr>
-            <w:rFonts w:eastAsiaTheme="minorEastAsia" w:cstheme="minorBidi"/>
-            <w:smallCaps w:val="0"/>
-            <w:noProof/>
-            <w:kern w:val="2"/>
-            <w:sz w:val="24"/>
-            <w:szCs w:val="24"/>
-            <w14:ligatures w14:val="standardContextual"/>
-          </w:rPr>
-          <w:tab/>
-        </w:r>
-        <w:r>
-          <w:rPr>
-            <w:rStyle w:val="Lienhypertexte"/>
-            <w:noProof/>
-          </w:rPr>
-          <w:t>Bibliographie</w:t>
-        </w:r>
-        <w:r>
-          <w:rPr>
-            <w:noProof/>
-            <w:webHidden/>
-          </w:rPr>
-          <w:tab/>
-        </w:r>
-        <w:r>
-          <w:rPr>
-            <w:noProof/>
-            <w:webHidden/>
-          </w:rPr>
-          <w:fldChar w:fldCharType="begin"/>
-        </w:r>
-        <w:r>
-          <w:rPr>
-            <w:noProof/>
-            <w:webHidden/>
-          </w:rPr>
-          <w:instrText xml:space="preserve"> PAGEREF _Toc210821749 \h </w:instrText>
-        </w:r>
-        <w:r>
-          <w:rPr>
-            <w:noProof/>
-            <w:webHidden/>
-          </w:rPr>
-        </w:r>
-        <w:r>
-          <w:rPr>
-            <w:noProof/>
-            <w:webHidden/>
-          </w:rPr>
-          <w:fldChar w:fldCharType="separate"/>
-        </w:r>
-        <w:r>
-          <w:rPr>
-            <w:noProof/>
-            <w:webHidden/>
-          </w:rPr>
-          <w:t>3</w:t>
-        </w:r>
-        <w:r>
-          <w:rPr>
-            <w:noProof/>
-            <w:webHidden/>
-          </w:rPr>
-          <w:fldChar w:fldCharType="end"/>
-        </w:r>
-      </w:hyperlink>
-    </w:p>
-    <w:p>
-      <w:pPr>
-        <w:pStyle w:val="TM2"/>
-        <w:tabs>
-          <w:tab w:val="left" w:pos="800"/>
-          <w:tab w:val="right" w:leader="dot" w:pos="9060"/>
-        </w:tabs>
-        <w:rPr>
-          <w:rFonts w:eastAsiaTheme="minorEastAsia" w:cstheme="minorBidi"/>
-          <w:smallCaps w:val="0"/>
-          <w:noProof/>
-          <w:kern w:val="2"/>
-          <w:sz w:val="24"/>
-          <w:szCs w:val="24"/>
-          <w14:ligatures w14:val="standardContextual"/>
-        </w:rPr>
-      </w:pPr>
-      <w:hyperlink w:anchor="_Toc210821750" w:history="1">
-        <w:r>
-          <w:rPr>
-            <w:rStyle w:val="Lienhypertexte"/>
-            <w:noProof/>
-          </w:rPr>
-          <w:t>5.3</w:t>
-        </w:r>
-        <w:r>
-          <w:rPr>
-            <w:rFonts w:eastAsiaTheme="minorEastAsia" w:cstheme="minorBidi"/>
-            <w:smallCaps w:val="0"/>
-            <w:noProof/>
-            <w:kern w:val="2"/>
-            <w:sz w:val="24"/>
-            <w:szCs w:val="24"/>
-            <w14:ligatures w14:val="standardContextual"/>
-          </w:rPr>
-          <w:tab/>
-        </w:r>
-        <w:r>
-          <w:rPr>
-            <w:rStyle w:val="Lienhypertexte"/>
-            <w:noProof/>
-          </w:rPr>
-          <w:t>Webographie</w:t>
-        </w:r>
-        <w:r>
-          <w:rPr>
-            <w:noProof/>
-            <w:webHidden/>
-          </w:rPr>
-          <w:tab/>
-        </w:r>
-        <w:r>
-          <w:rPr>
-            <w:noProof/>
-            <w:webHidden/>
-          </w:rPr>
-          <w:fldChar w:fldCharType="begin"/>
-        </w:r>
-        <w:r>
-          <w:rPr>
-            <w:noProof/>
-            <w:webHidden/>
-          </w:rPr>
-          <w:instrText xml:space="preserve"> PAGEREF _Toc210821750 \h </w:instrText>
-        </w:r>
-        <w:r>
-          <w:rPr>
-            <w:noProof/>
-            <w:webHidden/>
-          </w:rPr>
-        </w:r>
-        <w:r>
-          <w:rPr>
-            <w:noProof/>
-            <w:webHidden/>
-          </w:rPr>
-          <w:fldChar w:fldCharType="separate"/>
-        </w:r>
-        <w:r>
-          <w:rPr>
-            <w:noProof/>
-            <w:webHidden/>
-          </w:rPr>
-          <w:t>3</w:t>
-        </w:r>
-        <w:r>
-          <w:rPr>
-            <w:noProof/>
-            <w:webHidden/>
-          </w:rPr>
-          <w:fldChar w:fldCharType="end"/>
-        </w:r>
-      </w:hyperlink>
-    </w:p>
-    <w:p>
-      <w:pPr>
-        <w:pStyle w:val="TM10"/>
-        <w:tabs>
-          <w:tab w:val="left" w:pos="400"/>
-          <w:tab w:val="right" w:leader="dot" w:pos="9060"/>
-        </w:tabs>
-        <w:rPr>
-          <w:rFonts w:eastAsiaTheme="minorEastAsia" w:cstheme="minorBidi"/>
-          <w:b w:val="0"/>
-          <w:bCs w:val="0"/>
-          <w:caps w:val="0"/>
-          <w:noProof/>
-          <w:kern w:val="2"/>
-          <w:sz w:val="24"/>
-          <w:szCs w:val="24"/>
-          <w14:ligatures w14:val="standardContextual"/>
-        </w:rPr>
-      </w:pPr>
-      <w:hyperlink w:anchor="_Toc210821751" w:history="1">
-        <w:r>
-          <w:rPr>
-            <w:rStyle w:val="Lienhypertexte"/>
-            <w:noProof/>
-          </w:rPr>
-          <w:t>6</w:t>
-        </w:r>
-        <w:r>
-          <w:rPr>
-            <w:rFonts w:eastAsiaTheme="minorEastAsia" w:cstheme="minorBidi"/>
-            <w:b w:val="0"/>
-            <w:bCs w:val="0"/>
-            <w:caps w:val="0"/>
-            <w:noProof/>
-            <w:kern w:val="2"/>
-            <w:sz w:val="24"/>
-            <w:szCs w:val="24"/>
-            <w14:ligatures w14:val="standardContextual"/>
-          </w:rPr>
-          <w:tab/>
-        </w:r>
-        <w:r>
-          <w:rPr>
-            <w:rStyle w:val="Lienhypertexte"/>
-            <w:noProof/>
-          </w:rPr>
-          <w:t>Annexes</w:t>
-        </w:r>
-        <w:r>
-          <w:rPr>
-            <w:noProof/>
-            <w:webHidden/>
-          </w:rPr>
-          <w:tab/>
-        </w:r>
-        <w:r>
-          <w:rPr>
-            <w:noProof/>
-            <w:webHidden/>
-          </w:rPr>
-          <w:fldChar w:fldCharType="begin"/>
-        </w:r>
-        <w:r>
-          <w:rPr>
-            <w:noProof/>
-            <w:webHidden/>
-          </w:rPr>
-          <w:instrText xml:space="preserve"> PAGEREF _Toc210821751 \h </w:instrText>
-        </w:r>
-        <w:r>
-          <w:rPr>
-            <w:noProof/>
-            <w:webHidden/>
-          </w:rPr>
-        </w:r>
-        <w:r>
-          <w:rPr>
-            <w:noProof/>
-            <w:webHidden/>
-          </w:rPr>
-          <w:fldChar w:fldCharType="separate"/>
-        </w:r>
-        <w:r>
-          <w:rPr>
-            <w:noProof/>
-            <w:webHidden/>
-          </w:rPr>
-          <w:t>3</w:t>
-        </w:r>
-        <w:r>
-          <w:rPr>
-            <w:noProof/>
-            <w:webHidden/>
-          </w:rPr>
-          <w:fldChar w:fldCharType="end"/>
-        </w:r>
-      </w:hyperlink>
-    </w:p>
-    <w:p>
       <w:r>
         <w:rPr>
           <w:rFonts w:cs="Arial"/>
@@ -1048,7 +945,7 @@
       </w:pPr>
       <w:bookmarkStart w:id="0" w:name="_Toc532179969"/>
       <w:bookmarkStart w:id="1" w:name="_Toc165969639"/>
-      <w:bookmarkStart w:id="2" w:name="_Toc210821743"/>
+      <w:bookmarkStart w:id="2" w:name="_Toc212931971"/>
       <w:r>
         <w:lastRenderedPageBreak/>
         <w:t>INTRODUCTION</w:t>
@@ -1158,7 +1055,7 @@
       <w:pPr>
         <w:pStyle w:val="Titre1"/>
       </w:pPr>
-      <w:bookmarkStart w:id="3" w:name="_Toc210821744"/>
+      <w:bookmarkStart w:id="3" w:name="_Toc212931972"/>
       <w:r>
         <w:t>Planification</w:t>
       </w:r>
@@ -1254,19 +1151,28 @@
       <w:r>
         <w:t>01.10.2025-03.10.2025</w:t>
       </w:r>
+      <w:r>
+        <w:t>Les mobs peuvent faire dégât au joueur et au blocs</w:t>
+      </w:r>
+      <w:r>
+        <w:t xml:space="preserve"> /</w:t>
+      </w:r>
+      <w:r>
+        <w:t xml:space="preserve"> Le joueur peut tuer les mobs</w:t>
+      </w:r>
     </w:p>
     <w:p>
       <w:pPr>
         <w:pStyle w:val="Corpsdetexte"/>
       </w:pPr>
       <w:r>
-        <w:t>Les mobs peuvent faire dégât au joueur et au blocs</w:t>
-      </w:r>
-      <w:r>
-        <w:t xml:space="preserve"> /</w:t>
-      </w:r>
-      <w:r>
-        <w:t xml:space="preserve"> Le joueur peut tuer les mobs</w:t>
+        <w:t>08.10.2025-1</w:t>
+      </w:r>
+      <w:r>
+        <w:t>0</w:t>
+      </w:r>
+      <w:r>
+        <w:t>.10.2025</w:t>
       </w:r>
     </w:p>
     <w:p>
@@ -1274,13 +1180,7 @@
         <w:pStyle w:val="Corpsdetexte"/>
       </w:pPr>
       <w:r>
-        <w:t>08.10.2025-1</w:t>
-      </w:r>
-      <w:r>
-        <w:t>0</w:t>
-      </w:r>
-      <w:r>
-        <w:t>.10.2025</w:t>
+        <w:t>La couleur des blocs change avec les PV</w:t>
       </w:r>
     </w:p>
     <w:p>
@@ -1288,7 +1188,7 @@
         <w:pStyle w:val="Corpsdetexte"/>
       </w:pPr>
       <w:r>
-        <w:t>La couleur des blocs change avec les PV</w:t>
+        <w:t>15.10.2025-17.10.2025</w:t>
       </w:r>
     </w:p>
     <w:p>
@@ -1296,7 +1196,13 @@
         <w:pStyle w:val="Corpsdetexte"/>
       </w:pPr>
       <w:r>
-        <w:t>15.10.2025-17.10.2025</w:t>
+        <w:t>Le score monte avec le temps</w:t>
+      </w:r>
+      <w:r>
+        <w:t xml:space="preserve"> / </w:t>
+      </w:r>
+      <w:r>
+        <w:t>mort du joueur</w:t>
       </w:r>
     </w:p>
     <w:p>
@@ -1304,13 +1210,7 @@
         <w:pStyle w:val="Corpsdetexte"/>
       </w:pPr>
       <w:r>
-        <w:t>Le score monte avec le temps</w:t>
-      </w:r>
-      <w:r>
-        <w:t xml:space="preserve"> / </w:t>
-      </w:r>
-      <w:r>
-        <w:t>mort du joueur</w:t>
+        <w:t>22.10.2025-24.10.2025</w:t>
       </w:r>
     </w:p>
     <w:p>
@@ -1318,7 +1218,13 @@
         <w:pStyle w:val="Corpsdetexte"/>
       </w:pPr>
       <w:r>
-        <w:t>22.10.2025-24.10.2025</w:t>
+        <w:t>Type de mob</w:t>
+      </w:r>
+      <w:r>
+        <w:t xml:space="preserve"> / </w:t>
+      </w:r>
+      <w:r>
+        <w:t>système de vague</w:t>
       </w:r>
     </w:p>
     <w:p>
@@ -1326,13 +1232,10 @@
         <w:pStyle w:val="Corpsdetexte"/>
       </w:pPr>
       <w:r>
-        <w:t>Type de mob</w:t>
-      </w:r>
-      <w:r>
-        <w:t xml:space="preserve"> / </w:t>
-      </w:r>
-      <w:r>
-        <w:t>système de vague</w:t>
+        <w:t>29.10.2025</w:t>
+      </w:r>
+      <w:r>
+        <w:t>-31.10.2025</w:t>
       </w:r>
     </w:p>
     <w:p>
@@ -1340,28 +1243,17 @@
         <w:pStyle w:val="Corpsdetexte"/>
       </w:pPr>
       <w:r>
-        <w:t>29.10.2025</w:t>
-      </w:r>
-      <w:r>
-        <w:t>-31.10.2025</w:t>
+        <w:t>Test</w:t>
+      </w:r>
+      <w:r>
+        <w:t xml:space="preserve"> / visuel</w:t>
       </w:r>
     </w:p>
     <w:p>
       <w:pPr>
-        <w:pStyle w:val="Corpsdetexte"/>
-      </w:pPr>
-      <w:r>
-        <w:t>Test</w:t>
-      </w:r>
-      <w:r>
-        <w:t xml:space="preserve"> / visuel</w:t>
-      </w:r>
-    </w:p>
-    <w:p>
-      <w:pPr>
         <w:pStyle w:val="Titre1"/>
       </w:pPr>
-      <w:bookmarkStart w:id="4" w:name="_Toc210821745"/>
+      <w:bookmarkStart w:id="4" w:name="_Toc212931973"/>
       <w:r>
         <w:t>Diagram UML</w:t>
       </w:r>
@@ -1369,12 +1261,71 @@
     </w:p>
     <w:p>
       <w:pPr>
+        <w:pStyle w:val="Corpsdetexte"/>
+      </w:pPr>
+      <w:r>
+        <w:rPr>
+          <w:noProof/>
+        </w:rPr>
+        <w:drawing>
+          <wp:inline distT="0" distB="0" distL="0" distR="0" wp14:anchorId="6835C7CC" wp14:editId="04E7A99B">
+            <wp:extent cx="5748655" cy="2846705"/>
+            <wp:effectExtent l="0" t="0" r="4445" b="0"/>
+            <wp:docPr id="1953671989" name="Image 4" descr="Une image contenant texte, capture d’écran, conception&#10;&#10;Le contenu généré par l’IA peut être incorrect."/>
+            <wp:cNvGraphicFramePr>
+              <a:graphicFrameLocks xmlns:a="http://schemas.openxmlformats.org/drawingml/2006/main" noChangeAspect="1"/>
+            </wp:cNvGraphicFramePr>
+            <a:graphic xmlns:a="http://schemas.openxmlformats.org/drawingml/2006/main">
+              <a:graphicData uri="http://schemas.openxmlformats.org/drawingml/2006/picture">
+                <pic:pic xmlns:pic="http://schemas.openxmlformats.org/drawingml/2006/picture">
+                  <pic:nvPicPr>
+                    <pic:cNvPr id="1953671989" name="Image 4" descr="Une image contenant texte, capture d’écran, conception&#10;&#10;Le contenu généré par l’IA peut être incorrect."/>
+                    <pic:cNvPicPr>
+                      <a:picLocks noChangeAspect="1" noChangeArrowheads="1"/>
+                    </pic:cNvPicPr>
+                  </pic:nvPicPr>
+                  <pic:blipFill>
+                    <a:blip r:embed="rId12">
+                      <a:extLst>
+                        <a:ext uri="{28A0092B-C50C-407E-A947-70E740481C1C}">
+                          <a14:useLocalDpi xmlns:a14="http://schemas.microsoft.com/office/drawing/2010/main" val="0"/>
+                        </a:ext>
+                      </a:extLst>
+                    </a:blip>
+                    <a:srcRect/>
+                    <a:stretch>
+                      <a:fillRect/>
+                    </a:stretch>
+                  </pic:blipFill>
+                  <pic:spPr bwMode="auto">
+                    <a:xfrm>
+                      <a:off x="0" y="0"/>
+                      <a:ext cx="5748655" cy="2846705"/>
+                    </a:xfrm>
+                    <a:prstGeom prst="rect">
+                      <a:avLst/>
+                    </a:prstGeom>
+                    <a:noFill/>
+                    <a:ln>
+                      <a:noFill/>
+                    </a:ln>
+                  </pic:spPr>
+                </pic:pic>
+              </a:graphicData>
+            </a:graphic>
+          </wp:inline>
+        </w:drawing>
+      </w:r>
+    </w:p>
+    <w:p>
+      <w:pPr>
         <w:pStyle w:val="Titre1"/>
       </w:pPr>
       <w:bookmarkStart w:id="5" w:name="_Toc532179957"/>
       <w:bookmarkStart w:id="6" w:name="_Toc165969641"/>
-      <w:bookmarkStart w:id="7" w:name="_Toc210821746"/>
-      <w:r>
+      <w:bookmarkStart w:id="7" w:name="_Toc212931974"/>
+      <w:r>
+        <w:lastRenderedPageBreak/>
         <w:t>Analyse</w:t>
       </w:r>
       <w:bookmarkEnd w:id="5"/>
@@ -1383,211 +1334,498 @@
     </w:p>
     <w:p>
       <w:pPr>
-        <w:pStyle w:val="Corpsdetexte"/>
-      </w:pPr>
+        <w:pStyle w:val="Titre2"/>
+      </w:pPr>
+      <w:bookmarkStart w:id="8" w:name="_Toc212931975"/>
+      <w:r>
+        <w:t>Difficulté</w:t>
+      </w:r>
+      <w:r>
+        <w:t xml:space="preserve"> et solutions</w:t>
+      </w:r>
+      <w:bookmarkEnd w:id="8"/>
     </w:p>
     <w:p>
       <w:pPr>
-        <w:pStyle w:val="Titre1"/>
-      </w:pPr>
-      <w:bookmarkStart w:id="8" w:name="_Toc532179971"/>
-      <w:bookmarkStart w:id="9" w:name="_Toc165969657"/>
-      <w:bookmarkStart w:id="10" w:name="_Toc210821747"/>
-      <w:r>
-        <w:t>Divers</w:t>
-      </w:r>
-      <w:bookmarkEnd w:id="8"/>
+        <w:pStyle w:val="Retraitcorpsdetexte"/>
+      </w:pPr>
+      <w:r>
+        <w:t xml:space="preserve">J’ai </w:t>
+      </w:r>
+      <w:proofErr w:type="gramStart"/>
+      <w:r>
+        <w:t>eu</w:t>
+      </w:r>
+      <w:proofErr w:type="gramEnd"/>
+      <w:r>
+        <w:t xml:space="preserve"> plusieurs difficultés qui mon prit une grande </w:t>
+      </w:r>
+      <w:r>
+        <w:t>quantité de temps comme</w:t>
+      </w:r>
+      <w:r>
+        <w:t xml:space="preserve"> la rotation </w:t>
+      </w:r>
+      <w:r>
+        <w:t>des blocks</w:t>
+      </w:r>
+      <w:r>
+        <w:t xml:space="preserve"> </w:t>
+      </w:r>
+      <w:r>
+        <w:t xml:space="preserve">qui déformai l’image par la suite le problème a été corrigé en </w:t>
+      </w:r>
+      <w:r>
+        <w:t>créant 5 image</w:t>
+      </w:r>
+      <w:r>
+        <w:t>s</w:t>
+      </w:r>
+      <w:r>
+        <w:t xml:space="preserve"> pour chaque block, les</w:t>
+      </w:r>
+      <w:r>
+        <w:t xml:space="preserve"> </w:t>
+      </w:r>
+      <w:proofErr w:type="spellStart"/>
+      <w:r>
+        <w:t>hitboxs</w:t>
+      </w:r>
+      <w:proofErr w:type="spellEnd"/>
+      <w:r>
+        <w:t xml:space="preserve"> mon aussi compliqué la tache </w:t>
+      </w:r>
+      <w:r>
+        <w:t xml:space="preserve">car j’avais du mal </w:t>
+      </w:r>
+      <w:r>
+        <w:t>à</w:t>
+      </w:r>
+      <w:r>
+        <w:t xml:space="preserve"> comprendre leur fonctionnement mais par la suite avec </w:t>
+      </w:r>
+      <w:r>
+        <w:t>plusieurs recherches</w:t>
+      </w:r>
+      <w:r>
+        <w:t xml:space="preserve"> chez moi et en parlant avec des amis</w:t>
+      </w:r>
+      <w:r>
+        <w:t xml:space="preserve"> j’ai petit </w:t>
+      </w:r>
+      <w:r>
+        <w:t>à</w:t>
+      </w:r>
+      <w:r>
+        <w:t xml:space="preserve"> petit comprit et ai pue </w:t>
+      </w:r>
+      <w:r>
+        <w:t xml:space="preserve">les faire grâce </w:t>
+      </w:r>
+      <w:r>
+        <w:t>à</w:t>
+      </w:r>
+      <w:r>
+        <w:t xml:space="preserve"> leur aide</w:t>
+      </w:r>
+      <w:r>
+        <w:t xml:space="preserve">. Pour finir il y a eu un </w:t>
+      </w:r>
+      <w:r>
+        <w:t>dernier</w:t>
+      </w:r>
+      <w:r>
+        <w:t xml:space="preserve"> problème que je n’ai pas </w:t>
+      </w:r>
+      <w:r>
+        <w:t>pu</w:t>
+      </w:r>
+      <w:r>
+        <w:t xml:space="preserve"> </w:t>
+      </w:r>
+      <w:r>
+        <w:t xml:space="preserve">régler qui est la </w:t>
+      </w:r>
+      <w:r>
+        <w:t>réduction</w:t>
+      </w:r>
+      <w:r>
+        <w:t xml:space="preserve"> de </w:t>
+      </w:r>
+      <w:proofErr w:type="spellStart"/>
+      <w:r>
+        <w:t>pv</w:t>
+      </w:r>
+      <w:proofErr w:type="spellEnd"/>
+      <w:r>
+        <w:t xml:space="preserve"> lors du contact les mobs se font bien arrêter par les blocks mais </w:t>
+      </w:r>
+      <w:r>
+        <w:t>le if qui vérifie leur contact est toujours false lorsque je veux faire les damages.</w:t>
+      </w:r>
+    </w:p>
+    <w:p>
+      <w:pPr>
+        <w:pStyle w:val="Titre2"/>
+      </w:pPr>
+      <w:bookmarkStart w:id="9" w:name="_Toc212931976"/>
+      <w:r>
+        <w:t>Améliorations</w:t>
+      </w:r>
       <w:bookmarkEnd w:id="9"/>
+    </w:p>
+    <w:p>
+      <w:pPr>
+        <w:pStyle w:val="Retraitcorpsdetexte"/>
+      </w:pPr>
+      <w:r>
+        <w:t>Je n’ai malheureusement pas pu faire tout se que je souhaitais</w:t>
+      </w:r>
+      <w:r>
+        <w:t xml:space="preserve">. C’est pour quoi les </w:t>
+      </w:r>
+      <w:r>
+        <w:t>il y a 3 choses que j’aurais fait si le temps me l’aurais permis</w:t>
+      </w:r>
+    </w:p>
+    <w:p>
+      <w:pPr>
+        <w:pStyle w:val="Retraitcorpsdetexte"/>
+        <w:numPr>
+          <w:ilvl w:val="0"/>
+          <w:numId w:val="48"/>
+        </w:numPr>
+      </w:pPr>
+      <w:r>
+        <w:t xml:space="preserve">Pouvoir faire </w:t>
+      </w:r>
+      <w:r>
+        <w:t>des damages</w:t>
+      </w:r>
+      <w:r>
+        <w:t xml:space="preserve"> et en </w:t>
+      </w:r>
+      <w:r>
+        <w:t>subir</w:t>
+      </w:r>
+      <w:r>
+        <w:t xml:space="preserve">, comme dit plus tôt je n’ai pas réussi </w:t>
+      </w:r>
+      <w:r>
+        <w:t>à</w:t>
+      </w:r>
+      <w:r>
+        <w:t xml:space="preserve"> faire</w:t>
+      </w:r>
+      <w:r>
+        <w:t xml:space="preserve"> des </w:t>
+      </w:r>
+      <w:r>
+        <w:t>dégât</w:t>
+      </w:r>
+      <w:r>
+        <w:t>s</w:t>
+      </w:r>
+      <w:r>
+        <w:t xml:space="preserve"> entre les mob</w:t>
+      </w:r>
+      <w:r>
+        <w:t>s</w:t>
+      </w:r>
+      <w:r>
+        <w:t>, les blocks et le joueur</w:t>
+      </w:r>
+      <w:r>
+        <w:t xml:space="preserve"> c’est pour cela que je le </w:t>
+      </w:r>
+      <w:r>
+        <w:t>mets</w:t>
+      </w:r>
+      <w:r>
+        <w:t xml:space="preserve"> ici</w:t>
+      </w:r>
+    </w:p>
+    <w:p>
+      <w:pPr>
+        <w:pStyle w:val="Retraitcorpsdetexte"/>
+        <w:numPr>
+          <w:ilvl w:val="0"/>
+          <w:numId w:val="48"/>
+        </w:numPr>
+      </w:pPr>
+      <w:r>
+        <w:t xml:space="preserve">Avoir un écran de fin, vue </w:t>
+      </w:r>
+      <w:r>
+        <w:t>q</w:t>
+      </w:r>
+      <w:r>
+        <w:t>ue</w:t>
+      </w:r>
+      <w:r>
+        <w:t xml:space="preserve"> personne ne </w:t>
+      </w:r>
+      <w:r>
+        <w:t>peut</w:t>
+      </w:r>
+      <w:r>
+        <w:t xml:space="preserve"> tuer/détru</w:t>
+      </w:r>
+      <w:r>
+        <w:t xml:space="preserve">ire rien et a cause du manque de temps je n’ai pas pu mettre un </w:t>
+      </w:r>
+      <w:r>
+        <w:t xml:space="preserve">écran de fin </w:t>
+      </w:r>
+      <w:r>
+        <w:t>ce</w:t>
+      </w:r>
+      <w:r>
+        <w:t xml:space="preserve"> qui </w:t>
+      </w:r>
+      <w:r>
+        <w:t xml:space="preserve">rend </w:t>
+      </w:r>
+      <w:r>
+        <w:t>la partie infinie</w:t>
+      </w:r>
+    </w:p>
+    <w:p>
+      <w:pPr>
+        <w:pStyle w:val="Retraitcorpsdetexte"/>
+        <w:numPr>
+          <w:ilvl w:val="0"/>
+          <w:numId w:val="48"/>
+        </w:numPr>
+      </w:pPr>
+      <w:r>
+        <w:t xml:space="preserve">Un système de vague, comme mis dans le projet j’aurais bien </w:t>
+      </w:r>
+      <w:r>
+        <w:t>voulu</w:t>
+      </w:r>
+      <w:r>
+        <w:t xml:space="preserve"> </w:t>
+      </w:r>
+      <w:r>
+        <w:t>implémenter</w:t>
+      </w:r>
+      <w:r>
+        <w:t xml:space="preserve"> un système de vague pour ne pas rendre le jeux trop simple et cours</w:t>
+      </w:r>
+      <w:r>
+        <w:t xml:space="preserve"> même si pour le moment il n’a pas de fin</w:t>
+      </w:r>
+    </w:p>
+    <w:p>
+      <w:pPr>
+        <w:pStyle w:val="Titre2"/>
+      </w:pPr>
+      <w:bookmarkStart w:id="10" w:name="_Toc212931977"/>
+      <w:r>
+        <w:t>Résultat</w:t>
+      </w:r>
       <w:bookmarkEnd w:id="10"/>
     </w:p>
     <w:p>
       <w:pPr>
-        <w:pStyle w:val="Titre2"/>
-      </w:pPr>
-      <w:bookmarkStart w:id="11" w:name="_Toc532179972"/>
-      <w:bookmarkStart w:id="12" w:name="_Toc165969658"/>
-      <w:bookmarkStart w:id="13" w:name="_Toc210821748"/>
-      <w:r>
-        <w:t>Journal de travail</w:t>
-      </w:r>
-      <w:bookmarkEnd w:id="11"/>
-      <w:bookmarkEnd w:id="12"/>
-      <w:bookmarkEnd w:id="13"/>
+        <w:pStyle w:val="Retraitcorpsdetexte"/>
+        <w:jc w:val="left"/>
+      </w:pPr>
+      <w:r>
+        <w:t>Le jeu</w:t>
+      </w:r>
+      <w:r>
+        <w:t xml:space="preserve"> fonctionne presque </w:t>
+      </w:r>
+      <w:r>
+        <w:t>à</w:t>
+      </w:r>
+      <w:r>
+        <w:t xml:space="preserve"> 100% </w:t>
+      </w:r>
+      <w:r>
+        <w:t xml:space="preserve">avec </w:t>
+      </w:r>
+      <w:r>
+        <w:t>les déplacements</w:t>
+      </w:r>
+      <w:r>
+        <w:t xml:space="preserve">, les tire, les </w:t>
+      </w:r>
+      <w:proofErr w:type="spellStart"/>
+      <w:r>
+        <w:t>hitbox</w:t>
+      </w:r>
+      <w:proofErr w:type="spellEnd"/>
+      <w:r>
+        <w:t xml:space="preserve"> et les type de mob qui fonctionne très bien</w:t>
+      </w:r>
+      <w:r>
+        <w:t xml:space="preserve"> mais qui ne peuvent se tuer ou détruire</w:t>
+      </w:r>
+      <w:r>
+        <w:t xml:space="preserve"> comme vous pouvez le voir si de</w:t>
+      </w:r>
+      <w:r>
+        <w:t>ssous.</w:t>
+      </w:r>
+      <w:r>
+        <w:t xml:space="preserve"> </w:t>
+      </w:r>
+      <w:r>
+        <w:rPr>
+          <w:noProof/>
+        </w:rPr>
+        <w:drawing>
+          <wp:inline distT="0" distB="0" distL="0" distR="0" wp14:anchorId="100D4529" wp14:editId="75928D9C">
+            <wp:extent cx="5756910" cy="2806700"/>
+            <wp:effectExtent l="0" t="0" r="0" b="0"/>
+            <wp:docPr id="804021921" name="Image 3"/>
+            <wp:cNvGraphicFramePr>
+              <a:graphicFrameLocks xmlns:a="http://schemas.openxmlformats.org/drawingml/2006/main" noChangeAspect="1"/>
+            </wp:cNvGraphicFramePr>
+            <a:graphic xmlns:a="http://schemas.openxmlformats.org/drawingml/2006/main">
+              <a:graphicData uri="http://schemas.openxmlformats.org/drawingml/2006/picture">
+                <pic:pic xmlns:pic="http://schemas.openxmlformats.org/drawingml/2006/picture">
+                  <pic:nvPicPr>
+                    <pic:cNvPr id="0" name="Picture 4"/>
+                    <pic:cNvPicPr>
+                      <a:picLocks noChangeAspect="1" noChangeArrowheads="1"/>
+                    </pic:cNvPicPr>
+                  </pic:nvPicPr>
+                  <pic:blipFill>
+                    <a:blip r:embed="rId13" cstate="print">
+                      <a:extLst>
+                        <a:ext uri="{28A0092B-C50C-407E-A947-70E740481C1C}">
+                          <a14:useLocalDpi xmlns:a14="http://schemas.microsoft.com/office/drawing/2010/main" val="0"/>
+                        </a:ext>
+                      </a:extLst>
+                    </a:blip>
+                    <a:srcRect/>
+                    <a:stretch>
+                      <a:fillRect/>
+                    </a:stretch>
+                  </pic:blipFill>
+                  <pic:spPr bwMode="auto">
+                    <a:xfrm>
+                      <a:off x="0" y="0"/>
+                      <a:ext cx="5756910" cy="2806700"/>
+                    </a:xfrm>
+                    <a:prstGeom prst="rect">
+                      <a:avLst/>
+                    </a:prstGeom>
+                    <a:noFill/>
+                    <a:ln>
+                      <a:noFill/>
+                    </a:ln>
+                  </pic:spPr>
+                </pic:pic>
+              </a:graphicData>
+            </a:graphic>
+          </wp:inline>
+        </w:drawing>
+      </w:r>
     </w:p>
     <w:p>
       <w:pPr>
-        <w:pStyle w:val="Informations"/>
-        <w:numPr>
-          <w:ilvl w:val="5"/>
-          <w:numId w:val="25"/>
-        </w:numPr>
-      </w:pPr>
-      <w:r>
-        <w:t>Date, activité</w:t>
-      </w:r>
-      <w:r>
-        <w:t xml:space="preserve"> (description qui permet</w:t>
-      </w:r>
-      <w:r>
-        <w:t xml:space="preserve"> de reproduire le cheminement du projet)</w:t>
-      </w:r>
-      <w:r>
-        <w:t>, durée</w:t>
-      </w:r>
-      <w:r>
-        <w:t>, liens et références sur des documents externes</w:t>
-      </w:r>
-      <w:r>
-        <w:t>.</w:t>
-      </w:r>
-      <w:r>
-        <w:t xml:space="preserve"> Lorsqu’une activité de recherches a été entreprise, il convient d’énumérer ce qui a été trouvé, avec les références.</w:t>
-      </w:r>
+        <w:pStyle w:val="Titre1"/>
+      </w:pPr>
+      <w:bookmarkStart w:id="11" w:name="_Toc212931978"/>
+      <w:r>
+        <w:t>conclusion</w:t>
+      </w:r>
+      <w:bookmarkEnd w:id="11"/>
     </w:p>
     <w:p>
       <w:pPr>
-        <w:pStyle w:val="Titre2"/>
-      </w:pPr>
-      <w:bookmarkStart w:id="14" w:name="_Toc210821749"/>
-      <w:r>
-        <w:t>Bibliographie</w:t>
-      </w:r>
-      <w:bookmarkEnd w:id="14"/>
-    </w:p>
-    <w:p>
-      <w:pPr>
-        <w:pStyle w:val="Informations"/>
-        <w:numPr>
-          <w:ilvl w:val="5"/>
-          <w:numId w:val="25"/>
-        </w:numPr>
-      </w:pPr>
-      <w:r>
-        <w:t>Références des livres</w:t>
-      </w:r>
-      <w:r>
-        <w:t>, revues et publications</w:t>
-      </w:r>
-      <w:r>
-        <w:t xml:space="preserve"> u</w:t>
-      </w:r>
-      <w:r>
-        <w:t>tilisés durant le projet.</w:t>
-      </w:r>
-    </w:p>
-    <w:p>
-      <w:pPr>
-        <w:pStyle w:val="Titre2"/>
-      </w:pPr>
-      <w:bookmarkStart w:id="15" w:name="_Toc210821750"/>
-      <w:r>
-        <w:t>Webographie</w:t>
-      </w:r>
-      <w:bookmarkEnd w:id="15"/>
-    </w:p>
-    <w:p>
-      <w:pPr>
-        <w:pStyle w:val="Informations"/>
-        <w:numPr>
-          <w:ilvl w:val="5"/>
-          <w:numId w:val="25"/>
-        </w:numPr>
-      </w:pPr>
-      <w:r>
-        <w:t>Références des sites Internet consultés durant le projet.</w:t>
-      </w:r>
-    </w:p>
-    <w:p>
-      <w:pPr>
-        <w:pStyle w:val="Titre1"/>
-      </w:pPr>
-      <w:bookmarkStart w:id="16" w:name="_Toc210821751"/>
-      <w:r>
-        <w:t>Annexes</w:t>
-      </w:r>
-      <w:bookmarkEnd w:id="16"/>
-    </w:p>
-    <w:p>
-      <w:pPr>
-        <w:pStyle w:val="Informations"/>
-        <w:numPr>
-          <w:ilvl w:val="5"/>
-          <w:numId w:val="25"/>
-        </w:numPr>
-      </w:pPr>
-      <w:proofErr w:type="gramStart"/>
-      <w:r>
-        <w:t>Listing</w:t>
-      </w:r>
-      <w:proofErr w:type="gramEnd"/>
-      <w:r>
-        <w:t xml:space="preserve"> du code source (partiel ou, plus rarement complet)</w:t>
-      </w:r>
-    </w:p>
-    <w:p>
-      <w:pPr>
-        <w:pStyle w:val="Informations"/>
-        <w:numPr>
-          <w:ilvl w:val="5"/>
-          <w:numId w:val="25"/>
-        </w:numPr>
-      </w:pPr>
-      <w:r>
-        <w:t>Guide</w:t>
-      </w:r>
-      <w:r>
-        <w:t>(s)</w:t>
-      </w:r>
-      <w:r>
-        <w:t xml:space="preserve"> d’utilisation et/ou guide de l’administrateur</w:t>
-      </w:r>
-    </w:p>
-    <w:p>
-      <w:pPr>
-        <w:pStyle w:val="Informations"/>
-        <w:numPr>
-          <w:ilvl w:val="5"/>
-          <w:numId w:val="25"/>
-        </w:numPr>
-      </w:pPr>
-      <w:r>
-        <w:t>Etat ou</w:t>
-      </w:r>
-      <w:r>
-        <w:t xml:space="preserve"> « dump » </w:t>
-      </w:r>
-      <w:r>
-        <w:t xml:space="preserve">de la configuration </w:t>
-      </w:r>
-      <w:r>
-        <w:t>des équipements</w:t>
-      </w:r>
-      <w:r>
-        <w:t xml:space="preserve"> (routeur, switch, robot, etc.).</w:t>
-      </w:r>
-    </w:p>
-    <w:p>
-      <w:pPr>
-        <w:pStyle w:val="Informations"/>
-        <w:numPr>
-          <w:ilvl w:val="5"/>
-          <w:numId w:val="25"/>
-        </w:numPr>
-      </w:pPr>
-      <w:r>
-        <w:lastRenderedPageBreak/>
-        <w:t>Extraits</w:t>
-      </w:r>
-      <w:r>
-        <w:t xml:space="preserve"> de catalogue, documentation de fabricant</w:t>
-      </w:r>
-      <w:r>
-        <w:t>, etc.</w:t>
+        <w:pStyle w:val="Corpsdetexte"/>
+      </w:pPr>
+      <w:r>
+        <w:t>Grâce a se projet j’ai pu apprendre le f</w:t>
+      </w:r>
+      <w:r>
+        <w:t xml:space="preserve">onctionnement du </w:t>
+      </w:r>
+      <w:proofErr w:type="spellStart"/>
+      <w:r>
+        <w:t>c#</w:t>
+      </w:r>
+      <w:proofErr w:type="spellEnd"/>
+      <w:r>
+        <w:t xml:space="preserve"> orienté objet</w:t>
+      </w:r>
+      <w:r>
+        <w:t xml:space="preserve"> comme la création de liste, les variable protected, les </w:t>
+      </w:r>
+      <w:proofErr w:type="spellStart"/>
+      <w:r>
+        <w:t>hitbox</w:t>
+      </w:r>
+      <w:proofErr w:type="spellEnd"/>
+      <w:r>
+        <w:t xml:space="preserve"> et</w:t>
+      </w:r>
+      <w:r>
+        <w:t xml:space="preserve"> la rotation</w:t>
+      </w:r>
+      <w:r>
+        <w:t xml:space="preserve">. J’ai aussi pu </w:t>
+      </w:r>
+      <w:r>
+        <w:t>comprend</w:t>
+      </w:r>
+      <w:r>
+        <w:t xml:space="preserve">re comment bien </w:t>
+      </w:r>
+      <w:r>
+        <w:t>organiser</w:t>
+      </w:r>
+      <w:r>
+        <w:t xml:space="preserve"> un travail avec </w:t>
+      </w:r>
+      <w:r>
+        <w:t>les classes dans des fichier séparé</w:t>
+      </w:r>
+      <w:r>
+        <w:t xml:space="preserve"> et</w:t>
+      </w:r>
+      <w:r>
+        <w:t xml:space="preserve"> l’utilisation de </w:t>
+      </w:r>
+      <w:proofErr w:type="spellStart"/>
+      <w:r>
+        <w:t>github</w:t>
+      </w:r>
+      <w:proofErr w:type="spellEnd"/>
+      <w:r>
+        <w:t xml:space="preserve">. </w:t>
+      </w:r>
+      <w:r>
+        <w:t xml:space="preserve">Je pense que si je </w:t>
+      </w:r>
+      <w:r>
+        <w:t>pouvais</w:t>
+      </w:r>
+      <w:r>
+        <w:t xml:space="preserve"> refaire un jeu comme celui-ci je </w:t>
+      </w:r>
+      <w:r>
+        <w:t>ferais surement les choses dans un ordre différant</w:t>
+      </w:r>
+      <w:r>
+        <w:t xml:space="preserve"> pour me simplifier le travail et </w:t>
+      </w:r>
+      <w:r>
+        <w:t>gagniez</w:t>
+      </w:r>
+      <w:r>
+        <w:t xml:space="preserve"> du temps.</w:t>
       </w:r>
     </w:p>
     <w:sectPr>
-      <w:headerReference w:type="default" r:id="rId12"/>
-      <w:footerReference w:type="default" r:id="rId13"/>
+      <w:headerReference w:type="default" r:id="rId14"/>
+      <w:footerReference w:type="default" r:id="rId15"/>
       <w:pgSz w:w="11906" w:h="16838" w:code="9"/>
       <w:pgMar w:top="1418" w:right="1418" w:bottom="1418" w:left="1418" w:header="709" w:footer="709" w:gutter="0"/>
       <w:cols w:space="708"/>
@@ -1599,7 +1837,7 @@
 </file>
 
 <file path=word/endnotes.xml><?xml version="1.0" encoding="utf-8"?>
-<w:endnotes xmlns:wpc="http://schemas.microsoft.com/office/word/2010/wordprocessingCanvas" xmlns:cx="http://schemas.microsoft.com/office/drawing/2014/chartex" xmlns:cx1="http://schemas.microsoft.com/office/drawing/2015/9/8/chartex" xmlns:cx2="http://schemas.microsoft.com/office/drawing/2015/10/21/chartex" xmlns:cx3="http://schemas.microsoft.com/office/drawing/2016/5/9/chartex" xmlns:cx4="http://schemas.microsoft.com/office/drawing/2016/5/10/chartex" xmlns:cx5="http://schemas.microsoft.com/office/drawing/2016/5/11/chartex" xmlns:cx6="http://schemas.microsoft.com/office/drawing/2016/5/12/chartex" xmlns:cx7="http://schemas.microsoft.com/office/drawing/2016/5/13/chartex" xmlns:cx8="http://schemas.microsoft.com/office/drawing/2016/5/14/chartex" xmlns:mc="http://schemas.openxmlformats.org/markup-compatibility/2006" xmlns:aink="http://schemas.microsoft.com/office/drawing/2016/ink" xmlns:am3d="http://schemas.microsoft.com/office/drawing/2017/model3d" xmlns:o="urn:schemas-microsoft-com:office:office" xmlns:oel="http://schemas.microsoft.com/office/2019/extlst" xmlns:r="http://schemas.openxmlformats.org/officeDocument/2006/relationships" xmlns:m="http://schemas.openxmlformats.org/officeDocument/2006/math" xmlns:v="urn:schemas-microsoft-com:vml" xmlns:wp14="http://schemas.microsoft.com/office/word/2010/wordprocessingDrawing" xmlns:wp="http://schemas.openxmlformats.org/drawingml/2006/wordprocessingDrawing" xmlns:w10="urn:schemas-microsoft-com:office:word" xmlns:w="http://schemas.openxmlformats.org/wordprocessingml/2006/main" xmlns:w14="http://schemas.microsoft.com/office/word/2010/wordml" xmlns:w15="http://schemas.microsoft.com/office/word/2012/wordml" xmlns:w16cex="http://schemas.microsoft.com/office/word/2018/wordml/cex" xmlns:w16cid="http://schemas.microsoft.com/office/word/2016/wordml/cid" xmlns:w16="http://schemas.microsoft.com/office/word/2018/wordml" xmlns:w16sdtdh="http://schemas.microsoft.com/office/word/2020/wordml/sdtdatahash" xmlns:w16se="http://schemas.microsoft.com/office/word/2015/wordml/symex" xmlns:wpg="http://schemas.microsoft.com/office/word/2010/wordprocessingGroup" xmlns:wpi="http://schemas.microsoft.com/office/word/2010/wordprocessingInk" xmlns:wne="http://schemas.microsoft.com/office/word/2006/wordml" xmlns:wps="http://schemas.microsoft.com/office/word/2010/wordprocessingShape" mc:Ignorable="w14 w15 w16se w16cid w16 w16cex w16sdtdh wp14">
+<w:endnotes xmlns:wpc="http://schemas.microsoft.com/office/word/2010/wordprocessingCanvas" xmlns:cx="http://schemas.microsoft.com/office/drawing/2014/chartex" xmlns:cx1="http://schemas.microsoft.com/office/drawing/2015/9/8/chartex" xmlns:cx2="http://schemas.microsoft.com/office/drawing/2015/10/21/chartex" xmlns:cx3="http://schemas.microsoft.com/office/drawing/2016/5/9/chartex" xmlns:cx4="http://schemas.microsoft.com/office/drawing/2016/5/10/chartex" xmlns:cx5="http://schemas.microsoft.com/office/drawing/2016/5/11/chartex" xmlns:cx6="http://schemas.microsoft.com/office/drawing/2016/5/12/chartex" xmlns:cx7="http://schemas.microsoft.com/office/drawing/2016/5/13/chartex" xmlns:cx8="http://schemas.microsoft.com/office/drawing/2016/5/14/chartex" xmlns:mc="http://schemas.openxmlformats.org/markup-compatibility/2006" xmlns:aink="http://schemas.microsoft.com/office/drawing/2016/ink" xmlns:am3d="http://schemas.microsoft.com/office/drawing/2017/model3d" xmlns:o="urn:schemas-microsoft-com:office:office" xmlns:oel="http://schemas.microsoft.com/office/2019/extlst" xmlns:r="http://schemas.openxmlformats.org/officeDocument/2006/relationships" xmlns:m="http://schemas.openxmlformats.org/officeDocument/2006/math" xmlns:v="urn:schemas-microsoft-com:vml" xmlns:wp14="http://schemas.microsoft.com/office/word/2010/wordprocessingDrawing" xmlns:wp="http://schemas.openxmlformats.org/drawingml/2006/wordprocessingDrawing" xmlns:w10="urn:schemas-microsoft-com:office:word" xmlns:w="http://schemas.openxmlformats.org/wordprocessingml/2006/main" xmlns:w14="http://schemas.microsoft.com/office/word/2010/wordml" xmlns:w15="http://schemas.microsoft.com/office/word/2012/wordml" xmlns:w16cex="http://schemas.microsoft.com/office/word/2018/wordml/cex" xmlns:w16cid="http://schemas.microsoft.com/office/word/2016/wordml/cid" xmlns:w16="http://schemas.microsoft.com/office/word/2018/wordml" xmlns:w16du="http://schemas.microsoft.com/office/word/2023/wordml/word16du" xmlns:w16sdtdh="http://schemas.microsoft.com/office/word/2020/wordml/sdtdatahash" xmlns:w16sdtfl="http://schemas.microsoft.com/office/word/2024/wordml/sdtformatlock" xmlns:w16se="http://schemas.microsoft.com/office/word/2015/wordml/symex" xmlns:wpg="http://schemas.microsoft.com/office/word/2010/wordprocessingGroup" xmlns:wpi="http://schemas.microsoft.com/office/word/2010/wordprocessingInk" xmlns:wne="http://schemas.microsoft.com/office/word/2006/wordml" xmlns:wps="http://schemas.microsoft.com/office/word/2010/wordprocessingShape" mc:Ignorable="w14 w15 w16se w16cid w16 w16cex w16sdtdh w16sdtfl w16du wp14">
   <w:endnote w:type="separator" w:id="-1">
     <w:p>
       <w:r>
@@ -1618,7 +1856,7 @@
 </file>
 
 <file path=word/footer1.xml><?xml version="1.0" encoding="utf-8"?>
-<w:ftr xmlns:wpc="http://schemas.microsoft.com/office/word/2010/wordprocessingCanvas" xmlns:cx="http://schemas.microsoft.com/office/drawing/2014/chartex" xmlns:cx1="http://schemas.microsoft.com/office/drawing/2015/9/8/chartex" xmlns:cx2="http://schemas.microsoft.com/office/drawing/2015/10/21/chartex" xmlns:cx3="http://schemas.microsoft.com/office/drawing/2016/5/9/chartex" xmlns:cx4="http://schemas.microsoft.com/office/drawing/2016/5/10/chartex" xmlns:cx5="http://schemas.microsoft.com/office/drawing/2016/5/11/chartex" xmlns:cx6="http://schemas.microsoft.com/office/drawing/2016/5/12/chartex" xmlns:cx7="http://schemas.microsoft.com/office/drawing/2016/5/13/chartex" xmlns:cx8="http://schemas.microsoft.com/office/drawing/2016/5/14/chartex" xmlns:mc="http://schemas.openxmlformats.org/markup-compatibility/2006" xmlns:aink="http://schemas.microsoft.com/office/drawing/2016/ink" xmlns:am3d="http://schemas.microsoft.com/office/drawing/2017/model3d" xmlns:o="urn:schemas-microsoft-com:office:office" xmlns:oel="http://schemas.microsoft.com/office/2019/extlst" xmlns:r="http://schemas.openxmlformats.org/officeDocument/2006/relationships" xmlns:m="http://schemas.openxmlformats.org/officeDocument/2006/math" xmlns:v="urn:schemas-microsoft-com:vml" xmlns:wp14="http://schemas.microsoft.com/office/word/2010/wordprocessingDrawing" xmlns:wp="http://schemas.openxmlformats.org/drawingml/2006/wordprocessingDrawing" xmlns:w10="urn:schemas-microsoft-com:office:word" xmlns:w="http://schemas.openxmlformats.org/wordprocessingml/2006/main" xmlns:w14="http://schemas.microsoft.com/office/word/2010/wordml" xmlns:w15="http://schemas.microsoft.com/office/word/2012/wordml" xmlns:w16cex="http://schemas.microsoft.com/office/word/2018/wordml/cex" xmlns:w16cid="http://schemas.microsoft.com/office/word/2016/wordml/cid" xmlns:w16="http://schemas.microsoft.com/office/word/2018/wordml" xmlns:w16sdtdh="http://schemas.microsoft.com/office/word/2020/wordml/sdtdatahash" xmlns:w16se="http://schemas.microsoft.com/office/word/2015/wordml/symex" xmlns:wpg="http://schemas.microsoft.com/office/word/2010/wordprocessingGroup" xmlns:wpi="http://schemas.microsoft.com/office/word/2010/wordprocessingInk" xmlns:wne="http://schemas.microsoft.com/office/word/2006/wordml" xmlns:wps="http://schemas.microsoft.com/office/word/2010/wordprocessingShape" mc:Ignorable="w14 w15 w16se w16cid w16 w16cex w16sdtdh wp14">
+<w:ftr xmlns:wpc="http://schemas.microsoft.com/office/word/2010/wordprocessingCanvas" xmlns:cx="http://schemas.microsoft.com/office/drawing/2014/chartex" xmlns:cx1="http://schemas.microsoft.com/office/drawing/2015/9/8/chartex" xmlns:cx2="http://schemas.microsoft.com/office/drawing/2015/10/21/chartex" xmlns:cx3="http://schemas.microsoft.com/office/drawing/2016/5/9/chartex" xmlns:cx4="http://schemas.microsoft.com/office/drawing/2016/5/10/chartex" xmlns:cx5="http://schemas.microsoft.com/office/drawing/2016/5/11/chartex" xmlns:cx6="http://schemas.microsoft.com/office/drawing/2016/5/12/chartex" xmlns:cx7="http://schemas.microsoft.com/office/drawing/2016/5/13/chartex" xmlns:cx8="http://schemas.microsoft.com/office/drawing/2016/5/14/chartex" xmlns:mc="http://schemas.openxmlformats.org/markup-compatibility/2006" xmlns:aink="http://schemas.microsoft.com/office/drawing/2016/ink" xmlns:am3d="http://schemas.microsoft.com/office/drawing/2017/model3d" xmlns:o="urn:schemas-microsoft-com:office:office" xmlns:oel="http://schemas.microsoft.com/office/2019/extlst" xmlns:r="http://schemas.openxmlformats.org/officeDocument/2006/relationships" xmlns:m="http://schemas.openxmlformats.org/officeDocument/2006/math" xmlns:v="urn:schemas-microsoft-com:vml" xmlns:wp14="http://schemas.microsoft.com/office/word/2010/wordprocessingDrawing" xmlns:wp="http://schemas.openxmlformats.org/drawingml/2006/wordprocessingDrawing" xmlns:w10="urn:schemas-microsoft-com:office:word" xmlns:w="http://schemas.openxmlformats.org/wordprocessingml/2006/main" xmlns:w14="http://schemas.microsoft.com/office/word/2010/wordml" xmlns:w15="http://schemas.microsoft.com/office/word/2012/wordml" xmlns:w16cex="http://schemas.microsoft.com/office/word/2018/wordml/cex" xmlns:w16cid="http://schemas.microsoft.com/office/word/2016/wordml/cid" xmlns:w16="http://schemas.microsoft.com/office/word/2018/wordml" xmlns:w16du="http://schemas.microsoft.com/office/word/2023/wordml/word16du" xmlns:w16sdtdh="http://schemas.microsoft.com/office/word/2020/wordml/sdtdatahash" xmlns:w16sdtfl="http://schemas.microsoft.com/office/word/2024/wordml/sdtformatlock" xmlns:w16se="http://schemas.microsoft.com/office/word/2015/wordml/symex" xmlns:wpg="http://schemas.microsoft.com/office/word/2010/wordprocessingGroup" xmlns:wpi="http://schemas.microsoft.com/office/word/2010/wordprocessingInk" xmlns:wne="http://schemas.microsoft.com/office/word/2006/wordml" xmlns:wps="http://schemas.microsoft.com/office/word/2010/wordprocessingShape" mc:Ignorable="w14 w15 w16se w16cid w16 w16cex w16sdtdh w16sdtfl w16du wp14">
   <w:tbl>
     <w:tblPr>
       <w:tblStyle w:val="Grilledutableau"/>
@@ -2072,7 +2310,7 @@
               <w:noProof/>
               <w:szCs w:val="16"/>
             </w:rPr>
-            <w:t>03.10.2025 12:15</w:t>
+            <w:t>01.11.2025 19:44</w:t>
           </w:r>
           <w:r>
             <w:rPr>
@@ -2131,7 +2369,7 @@
 </file>
 
 <file path=word/footnotes.xml><?xml version="1.0" encoding="utf-8"?>
-<w:footnotes xmlns:wpc="http://schemas.microsoft.com/office/word/2010/wordprocessingCanvas" xmlns:cx="http://schemas.microsoft.com/office/drawing/2014/chartex" xmlns:cx1="http://schemas.microsoft.com/office/drawing/2015/9/8/chartex" xmlns:cx2="http://schemas.microsoft.com/office/drawing/2015/10/21/chartex" xmlns:cx3="http://schemas.microsoft.com/office/drawing/2016/5/9/chartex" xmlns:cx4="http://schemas.microsoft.com/office/drawing/2016/5/10/chartex" xmlns:cx5="http://schemas.microsoft.com/office/drawing/2016/5/11/chartex" xmlns:cx6="http://schemas.microsoft.com/office/drawing/2016/5/12/chartex" xmlns:cx7="http://schemas.microsoft.com/office/drawing/2016/5/13/chartex" xmlns:cx8="http://schemas.microsoft.com/office/drawing/2016/5/14/chartex" xmlns:mc="http://schemas.openxmlformats.org/markup-compatibility/2006" xmlns:aink="http://schemas.microsoft.com/office/drawing/2016/ink" xmlns:am3d="http://schemas.microsoft.com/office/drawing/2017/model3d" xmlns:o="urn:schemas-microsoft-com:office:office" xmlns:oel="http://schemas.microsoft.com/office/2019/extlst" xmlns:r="http://schemas.openxmlformats.org/officeDocument/2006/relationships" xmlns:m="http://schemas.openxmlformats.org/officeDocument/2006/math" xmlns:v="urn:schemas-microsoft-com:vml" xmlns:wp14="http://schemas.microsoft.com/office/word/2010/wordprocessingDrawing" xmlns:wp="http://schemas.openxmlformats.org/drawingml/2006/wordprocessingDrawing" xmlns:w10="urn:schemas-microsoft-com:office:word" xmlns:w="http://schemas.openxmlformats.org/wordprocessingml/2006/main" xmlns:w14="http://schemas.microsoft.com/office/word/2010/wordml" xmlns:w15="http://schemas.microsoft.com/office/word/2012/wordml" xmlns:w16cex="http://schemas.microsoft.com/office/word/2018/wordml/cex" xmlns:w16cid="http://schemas.microsoft.com/office/word/2016/wordml/cid" xmlns:w16="http://schemas.microsoft.com/office/word/2018/wordml" xmlns:w16sdtdh="http://schemas.microsoft.com/office/word/2020/wordml/sdtdatahash" xmlns:w16se="http://schemas.microsoft.com/office/word/2015/wordml/symex" xmlns:wpg="http://schemas.microsoft.com/office/word/2010/wordprocessingGroup" xmlns:wpi="http://schemas.microsoft.com/office/word/2010/wordprocessingInk" xmlns:wne="http://schemas.microsoft.com/office/word/2006/wordml" xmlns:wps="http://schemas.microsoft.com/office/word/2010/wordprocessingShape" mc:Ignorable="w14 w15 w16se w16cid w16 w16cex w16sdtdh wp14">
+<w:footnotes xmlns:wpc="http://schemas.microsoft.com/office/word/2010/wordprocessingCanvas" xmlns:cx="http://schemas.microsoft.com/office/drawing/2014/chartex" xmlns:cx1="http://schemas.microsoft.com/office/drawing/2015/9/8/chartex" xmlns:cx2="http://schemas.microsoft.com/office/drawing/2015/10/21/chartex" xmlns:cx3="http://schemas.microsoft.com/office/drawing/2016/5/9/chartex" xmlns:cx4="http://schemas.microsoft.com/office/drawing/2016/5/10/chartex" xmlns:cx5="http://schemas.microsoft.com/office/drawing/2016/5/11/chartex" xmlns:cx6="http://schemas.microsoft.com/office/drawing/2016/5/12/chartex" xmlns:cx7="http://schemas.microsoft.com/office/drawing/2016/5/13/chartex" xmlns:cx8="http://schemas.microsoft.com/office/drawing/2016/5/14/chartex" xmlns:mc="http://schemas.openxmlformats.org/markup-compatibility/2006" xmlns:aink="http://schemas.microsoft.com/office/drawing/2016/ink" xmlns:am3d="http://schemas.microsoft.com/office/drawing/2017/model3d" xmlns:o="urn:schemas-microsoft-com:office:office" xmlns:oel="http://schemas.microsoft.com/office/2019/extlst" xmlns:r="http://schemas.openxmlformats.org/officeDocument/2006/relationships" xmlns:m="http://schemas.openxmlformats.org/officeDocument/2006/math" xmlns:v="urn:schemas-microsoft-com:vml" xmlns:wp14="http://schemas.microsoft.com/office/word/2010/wordprocessingDrawing" xmlns:wp="http://schemas.openxmlformats.org/drawingml/2006/wordprocessingDrawing" xmlns:w10="urn:schemas-microsoft-com:office:word" xmlns:w="http://schemas.openxmlformats.org/wordprocessingml/2006/main" xmlns:w14="http://schemas.microsoft.com/office/word/2010/wordml" xmlns:w15="http://schemas.microsoft.com/office/word/2012/wordml" xmlns:w16cex="http://schemas.microsoft.com/office/word/2018/wordml/cex" xmlns:w16cid="http://schemas.microsoft.com/office/word/2016/wordml/cid" xmlns:w16="http://schemas.microsoft.com/office/word/2018/wordml" xmlns:w16du="http://schemas.microsoft.com/office/word/2023/wordml/word16du" xmlns:w16sdtdh="http://schemas.microsoft.com/office/word/2020/wordml/sdtdatahash" xmlns:w16sdtfl="http://schemas.microsoft.com/office/word/2024/wordml/sdtformatlock" xmlns:w16se="http://schemas.microsoft.com/office/word/2015/wordml/symex" xmlns:wpg="http://schemas.microsoft.com/office/word/2010/wordprocessingGroup" xmlns:wpi="http://schemas.microsoft.com/office/word/2010/wordprocessingInk" xmlns:wne="http://schemas.microsoft.com/office/word/2006/wordml" xmlns:wps="http://schemas.microsoft.com/office/word/2010/wordprocessingShape" mc:Ignorable="w14 w15 w16se w16cid w16 w16cex w16sdtdh w16sdtfl w16du wp14">
   <w:footnote w:type="separator" w:id="-1">
     <w:p>
       <w:r>
@@ -2150,7 +2388,7 @@
 </file>
 
 <file path=word/header1.xml><?xml version="1.0" encoding="utf-8"?>
-<w:hdr xmlns:wpc="http://schemas.microsoft.com/office/word/2010/wordprocessingCanvas" xmlns:cx="http://schemas.microsoft.com/office/drawing/2014/chartex" xmlns:cx1="http://schemas.microsoft.com/office/drawing/2015/9/8/chartex" xmlns:cx2="http://schemas.microsoft.com/office/drawing/2015/10/21/chartex" xmlns:cx3="http://schemas.microsoft.com/office/drawing/2016/5/9/chartex" xmlns:cx4="http://schemas.microsoft.com/office/drawing/2016/5/10/chartex" xmlns:cx5="http://schemas.microsoft.com/office/drawing/2016/5/11/chartex" xmlns:cx6="http://schemas.microsoft.com/office/drawing/2016/5/12/chartex" xmlns:cx7="http://schemas.microsoft.com/office/drawing/2016/5/13/chartex" xmlns:cx8="http://schemas.microsoft.com/office/drawing/2016/5/14/chartex" xmlns:mc="http://schemas.openxmlformats.org/markup-compatibility/2006" xmlns:aink="http://schemas.microsoft.com/office/drawing/2016/ink" xmlns:am3d="http://schemas.microsoft.com/office/drawing/2017/model3d" xmlns:o="urn:schemas-microsoft-com:office:office" xmlns:oel="http://schemas.microsoft.com/office/2019/extlst" xmlns:r="http://schemas.openxmlformats.org/officeDocument/2006/relationships" xmlns:m="http://schemas.openxmlformats.org/officeDocument/2006/math" xmlns:v="urn:schemas-microsoft-com:vml" xmlns:wp14="http://schemas.microsoft.com/office/word/2010/wordprocessingDrawing" xmlns:wp="http://schemas.openxmlformats.org/drawingml/2006/wordprocessingDrawing" xmlns:w10="urn:schemas-microsoft-com:office:word" xmlns:w="http://schemas.openxmlformats.org/wordprocessingml/2006/main" xmlns:w14="http://schemas.microsoft.com/office/word/2010/wordml" xmlns:w15="http://schemas.microsoft.com/office/word/2012/wordml" xmlns:w16cex="http://schemas.microsoft.com/office/word/2018/wordml/cex" xmlns:w16cid="http://schemas.microsoft.com/office/word/2016/wordml/cid" xmlns:w16="http://schemas.microsoft.com/office/word/2018/wordml" xmlns:w16sdtdh="http://schemas.microsoft.com/office/word/2020/wordml/sdtdatahash" xmlns:w16se="http://schemas.microsoft.com/office/word/2015/wordml/symex" xmlns:wpg="http://schemas.microsoft.com/office/word/2010/wordprocessingGroup" xmlns:wpi="http://schemas.microsoft.com/office/word/2010/wordprocessingInk" xmlns:wne="http://schemas.microsoft.com/office/word/2006/wordml" xmlns:wps="http://schemas.microsoft.com/office/word/2010/wordprocessingShape" mc:Ignorable="w14 w15 w16se w16cid w16 w16cex w16sdtdh wp14">
+<w:hdr xmlns:wpc="http://schemas.microsoft.com/office/word/2010/wordprocessingCanvas" xmlns:cx="http://schemas.microsoft.com/office/drawing/2014/chartex" xmlns:cx1="http://schemas.microsoft.com/office/drawing/2015/9/8/chartex" xmlns:cx2="http://schemas.microsoft.com/office/drawing/2015/10/21/chartex" xmlns:cx3="http://schemas.microsoft.com/office/drawing/2016/5/9/chartex" xmlns:cx4="http://schemas.microsoft.com/office/drawing/2016/5/10/chartex" xmlns:cx5="http://schemas.microsoft.com/office/drawing/2016/5/11/chartex" xmlns:cx6="http://schemas.microsoft.com/office/drawing/2016/5/12/chartex" xmlns:cx7="http://schemas.microsoft.com/office/drawing/2016/5/13/chartex" xmlns:cx8="http://schemas.microsoft.com/office/drawing/2016/5/14/chartex" xmlns:mc="http://schemas.openxmlformats.org/markup-compatibility/2006" xmlns:aink="http://schemas.microsoft.com/office/drawing/2016/ink" xmlns:am3d="http://schemas.microsoft.com/office/drawing/2017/model3d" xmlns:o="urn:schemas-microsoft-com:office:office" xmlns:oel="http://schemas.microsoft.com/office/2019/extlst" xmlns:r="http://schemas.openxmlformats.org/officeDocument/2006/relationships" xmlns:m="http://schemas.openxmlformats.org/officeDocument/2006/math" xmlns:v="urn:schemas-microsoft-com:vml" xmlns:wp14="http://schemas.microsoft.com/office/word/2010/wordprocessingDrawing" xmlns:wp="http://schemas.openxmlformats.org/drawingml/2006/wordprocessingDrawing" xmlns:w10="urn:schemas-microsoft-com:office:word" xmlns:w="http://schemas.openxmlformats.org/wordprocessingml/2006/main" xmlns:w14="http://schemas.microsoft.com/office/word/2010/wordml" xmlns:w15="http://schemas.microsoft.com/office/word/2012/wordml" xmlns:w16cex="http://schemas.microsoft.com/office/word/2018/wordml/cex" xmlns:w16cid="http://schemas.microsoft.com/office/word/2016/wordml/cid" xmlns:w16="http://schemas.microsoft.com/office/word/2018/wordml" xmlns:w16du="http://schemas.microsoft.com/office/word/2023/wordml/word16du" xmlns:w16sdtdh="http://schemas.microsoft.com/office/word/2020/wordml/sdtdatahash" xmlns:w16sdtfl="http://schemas.microsoft.com/office/word/2024/wordml/sdtformatlock" xmlns:w16se="http://schemas.microsoft.com/office/word/2015/wordml/symex" xmlns:wpg="http://schemas.microsoft.com/office/word/2010/wordprocessingGroup" xmlns:wpi="http://schemas.microsoft.com/office/word/2010/wordprocessingInk" xmlns:wne="http://schemas.microsoft.com/office/word/2006/wordml" xmlns:wps="http://schemas.microsoft.com/office/word/2010/wordprocessingShape" mc:Ignorable="w14 w15 w16se w16cid w16 w16cex w16sdtdh w16sdtfl w16du wp14">
   <w:tbl>
     <w:tblPr>
       <w:tblStyle w:val="Grilledutableau"/>
@@ -2165,9 +2403,9 @@
       <w:tblLook w:val="01E0" w:firstRow="1" w:lastRow="1" w:firstColumn="1" w:lastColumn="1" w:noHBand="0" w:noVBand="0"/>
     </w:tblPr>
     <w:tblGrid>
-      <w:gridCol w:w="2402"/>
-      <w:gridCol w:w="4400"/>
-      <w:gridCol w:w="2268"/>
+      <w:gridCol w:w="2390"/>
+      <w:gridCol w:w="4411"/>
+      <w:gridCol w:w="2269"/>
     </w:tblGrid>
     <w:tr>
       <w:trPr>
@@ -2268,7 +2506,7 @@
 </file>
 
 <file path=word/numbering.xml><?xml version="1.0" encoding="utf-8"?>
-<w:numbering xmlns:wpc="http://schemas.microsoft.com/office/word/2010/wordprocessingCanvas" xmlns:cx="http://schemas.microsoft.com/office/drawing/2014/chartex" xmlns:cx1="http://schemas.microsoft.com/office/drawing/2015/9/8/chartex" xmlns:cx2="http://schemas.microsoft.com/office/drawing/2015/10/21/chartex" xmlns:cx3="http://schemas.microsoft.com/office/drawing/2016/5/9/chartex" xmlns:cx4="http://schemas.microsoft.com/office/drawing/2016/5/10/chartex" xmlns:cx5="http://schemas.microsoft.com/office/drawing/2016/5/11/chartex" xmlns:cx6="http://schemas.microsoft.com/office/drawing/2016/5/12/chartex" xmlns:cx7="http://schemas.microsoft.com/office/drawing/2016/5/13/chartex" xmlns:cx8="http://schemas.microsoft.com/office/drawing/2016/5/14/chartex" xmlns:mc="http://schemas.openxmlformats.org/markup-compatibility/2006" xmlns:aink="http://schemas.microsoft.com/office/drawing/2016/ink" xmlns:am3d="http://schemas.microsoft.com/office/drawing/2017/model3d" xmlns:o="urn:schemas-microsoft-com:office:office" xmlns:oel="http://schemas.microsoft.com/office/2019/extlst" xmlns:r="http://schemas.openxmlformats.org/officeDocument/2006/relationships" xmlns:m="http://schemas.openxmlformats.org/officeDocument/2006/math" xmlns:v="urn:schemas-microsoft-com:vml" xmlns:wp14="http://schemas.microsoft.com/office/word/2010/wordprocessingDrawing" xmlns:wp="http://schemas.openxmlformats.org/drawingml/2006/wordprocessingDrawing" xmlns:w10="urn:schemas-microsoft-com:office:word" xmlns:w="http://schemas.openxmlformats.org/wordprocessingml/2006/main" xmlns:w14="http://schemas.microsoft.com/office/word/2010/wordml" xmlns:w15="http://schemas.microsoft.com/office/word/2012/wordml" xmlns:w16cex="http://schemas.microsoft.com/office/word/2018/wordml/cex" xmlns:w16cid="http://schemas.microsoft.com/office/word/2016/wordml/cid" xmlns:w16="http://schemas.microsoft.com/office/word/2018/wordml" xmlns:w16sdtdh="http://schemas.microsoft.com/office/word/2020/wordml/sdtdatahash" xmlns:w16se="http://schemas.microsoft.com/office/word/2015/wordml/symex" xmlns:wpg="http://schemas.microsoft.com/office/word/2010/wordprocessingGroup" xmlns:wpi="http://schemas.microsoft.com/office/word/2010/wordprocessingInk" xmlns:wne="http://schemas.microsoft.com/office/word/2006/wordml" xmlns:wps="http://schemas.microsoft.com/office/word/2010/wordprocessingShape" mc:Ignorable="w14 w15 w16se w16cid w16 w16cex w16sdtdh wp14">
+<w:numbering xmlns:wpc="http://schemas.microsoft.com/office/word/2010/wordprocessingCanvas" xmlns:cx="http://schemas.microsoft.com/office/drawing/2014/chartex" xmlns:cx1="http://schemas.microsoft.com/office/drawing/2015/9/8/chartex" xmlns:cx2="http://schemas.microsoft.com/office/drawing/2015/10/21/chartex" xmlns:cx3="http://schemas.microsoft.com/office/drawing/2016/5/9/chartex" xmlns:cx4="http://schemas.microsoft.com/office/drawing/2016/5/10/chartex" xmlns:cx5="http://schemas.microsoft.com/office/drawing/2016/5/11/chartex" xmlns:cx6="http://schemas.microsoft.com/office/drawing/2016/5/12/chartex" xmlns:cx7="http://schemas.microsoft.com/office/drawing/2016/5/13/chartex" xmlns:cx8="http://schemas.microsoft.com/office/drawing/2016/5/14/chartex" xmlns:mc="http://schemas.openxmlformats.org/markup-compatibility/2006" xmlns:aink="http://schemas.microsoft.com/office/drawing/2016/ink" xmlns:am3d="http://schemas.microsoft.com/office/drawing/2017/model3d" xmlns:o="urn:schemas-microsoft-com:office:office" xmlns:oel="http://schemas.microsoft.com/office/2019/extlst" xmlns:r="http://schemas.openxmlformats.org/officeDocument/2006/relationships" xmlns:m="http://schemas.openxmlformats.org/officeDocument/2006/math" xmlns:v="urn:schemas-microsoft-com:vml" xmlns:wp14="http://schemas.microsoft.com/office/word/2010/wordprocessingDrawing" xmlns:wp="http://schemas.openxmlformats.org/drawingml/2006/wordprocessingDrawing" xmlns:w10="urn:schemas-microsoft-com:office:word" xmlns:w="http://schemas.openxmlformats.org/wordprocessingml/2006/main" xmlns:w14="http://schemas.microsoft.com/office/word/2010/wordml" xmlns:w15="http://schemas.microsoft.com/office/word/2012/wordml" xmlns:w16cex="http://schemas.microsoft.com/office/word/2018/wordml/cex" xmlns:w16cid="http://schemas.microsoft.com/office/word/2016/wordml/cid" xmlns:w16="http://schemas.microsoft.com/office/word/2018/wordml" xmlns:w16du="http://schemas.microsoft.com/office/word/2023/wordml/word16du" xmlns:w16sdtdh="http://schemas.microsoft.com/office/word/2020/wordml/sdtdatahash" xmlns:w16sdtfl="http://schemas.microsoft.com/office/word/2024/wordml/sdtformatlock" xmlns:w16se="http://schemas.microsoft.com/office/word/2015/wordml/symex" xmlns:wpg="http://schemas.microsoft.com/office/word/2010/wordprocessingGroup" xmlns:wpi="http://schemas.microsoft.com/office/word/2010/wordprocessingInk" xmlns:wne="http://schemas.microsoft.com/office/word/2006/wordml" xmlns:wps="http://schemas.microsoft.com/office/word/2010/wordprocessingShape" mc:Ignorable="w14 w15 w16se w16cid w16 w16cex w16sdtdh w16sdtfl w16du wp14">
   <w:numPicBullet w:numPicBulletId="0">
     <w:pict>
       <v:shapetype id="_x0000_t75" coordsize="21600,21600" o:spt="75" o:preferrelative="t" path="m@4@5l@4@11@9@11@9@5xe" filled="f" stroked="f">
@@ -2290,7 +2528,7 @@
         <v:path o:extrusionok="f" gradientshapeok="t" o:connecttype="rect"/>
         <o:lock v:ext="edit" aspectratio="t"/>
       </v:shapetype>
-      <v:shape id="_x0000_i1034" type="#_x0000_t75" style="width:12pt;height:12pt" o:bullet="t">
+      <v:shape id="_x0000_i1026" type="#_x0000_t75" style="width:11.9pt;height:11.9pt" o:bullet="t">
         <v:imagedata r:id="rId1" o:title="BD10263_"/>
       </v:shape>
     </w:pict>
@@ -4289,6 +4527,95 @@
     </w:lvl>
   </w:abstractNum>
   <w:abstractNum w:abstractNumId="26" w15:restartNumberingAfterBreak="0">
+    <w:nsid w:val="47E43934"/>
+    <w:multiLevelType w:val="hybridMultilevel"/>
+    <w:tmpl w:val="9410C0E8"/>
+    <w:lvl w:ilvl="0" w:tplc="CA34C4A6">
+      <w:start w:val="1"/>
+      <w:numFmt w:val="decimal"/>
+      <w:lvlText w:val="%1."/>
+      <w:lvlJc w:val="left"/>
+      <w:pPr>
+        <w:ind w:left="1494" w:hanging="360"/>
+      </w:pPr>
+      <w:rPr>
+        <w:rFonts w:hint="default"/>
+      </w:rPr>
+    </w:lvl>
+    <w:lvl w:ilvl="1" w:tplc="100C0019" w:tentative="1">
+      <w:start w:val="1"/>
+      <w:numFmt w:val="lowerLetter"/>
+      <w:lvlText w:val="%2."/>
+      <w:lvlJc w:val="left"/>
+      <w:pPr>
+        <w:ind w:left="2214" w:hanging="360"/>
+      </w:pPr>
+    </w:lvl>
+    <w:lvl w:ilvl="2" w:tplc="100C001B" w:tentative="1">
+      <w:start w:val="1"/>
+      <w:numFmt w:val="lowerRoman"/>
+      <w:lvlText w:val="%3."/>
+      <w:lvlJc w:val="right"/>
+      <w:pPr>
+        <w:ind w:left="2934" w:hanging="180"/>
+      </w:pPr>
+    </w:lvl>
+    <w:lvl w:ilvl="3" w:tplc="100C000F" w:tentative="1">
+      <w:start w:val="1"/>
+      <w:numFmt w:val="decimal"/>
+      <w:lvlText w:val="%4."/>
+      <w:lvlJc w:val="left"/>
+      <w:pPr>
+        <w:ind w:left="3654" w:hanging="360"/>
+      </w:pPr>
+    </w:lvl>
+    <w:lvl w:ilvl="4" w:tplc="100C0019" w:tentative="1">
+      <w:start w:val="1"/>
+      <w:numFmt w:val="lowerLetter"/>
+      <w:lvlText w:val="%5."/>
+      <w:lvlJc w:val="left"/>
+      <w:pPr>
+        <w:ind w:left="4374" w:hanging="360"/>
+      </w:pPr>
+    </w:lvl>
+    <w:lvl w:ilvl="5" w:tplc="100C001B" w:tentative="1">
+      <w:start w:val="1"/>
+      <w:numFmt w:val="lowerRoman"/>
+      <w:lvlText w:val="%6."/>
+      <w:lvlJc w:val="right"/>
+      <w:pPr>
+        <w:ind w:left="5094" w:hanging="180"/>
+      </w:pPr>
+    </w:lvl>
+    <w:lvl w:ilvl="6" w:tplc="100C000F" w:tentative="1">
+      <w:start w:val="1"/>
+      <w:numFmt w:val="decimal"/>
+      <w:lvlText w:val="%7."/>
+      <w:lvlJc w:val="left"/>
+      <w:pPr>
+        <w:ind w:left="5814" w:hanging="360"/>
+      </w:pPr>
+    </w:lvl>
+    <w:lvl w:ilvl="7" w:tplc="100C0019" w:tentative="1">
+      <w:start w:val="1"/>
+      <w:numFmt w:val="lowerLetter"/>
+      <w:lvlText w:val="%8."/>
+      <w:lvlJc w:val="left"/>
+      <w:pPr>
+        <w:ind w:left="6534" w:hanging="360"/>
+      </w:pPr>
+    </w:lvl>
+    <w:lvl w:ilvl="8" w:tplc="100C001B" w:tentative="1">
+      <w:start w:val="1"/>
+      <w:numFmt w:val="lowerRoman"/>
+      <w:lvlText w:val="%9."/>
+      <w:lvlJc w:val="right"/>
+      <w:pPr>
+        <w:ind w:left="7254" w:hanging="180"/>
+      </w:pPr>
+    </w:lvl>
+  </w:abstractNum>
+  <w:abstractNum w:abstractNumId="27" w15:restartNumberingAfterBreak="0">
     <w:nsid w:val="486164F4"/>
     <w:multiLevelType w:val="multilevel"/>
     <w:tmpl w:val="100C0021"/>
@@ -4401,7 +4728,7 @@
       </w:rPr>
     </w:lvl>
   </w:abstractNum>
-  <w:abstractNum w:abstractNumId="27" w15:restartNumberingAfterBreak="0">
+  <w:abstractNum w:abstractNumId="28" w15:restartNumberingAfterBreak="0">
     <w:nsid w:val="4C4E14AC"/>
     <w:multiLevelType w:val="multilevel"/>
     <w:tmpl w:val="100C001F"/>
@@ -4487,7 +4814,7 @@
       </w:pPr>
     </w:lvl>
   </w:abstractNum>
-  <w:abstractNum w:abstractNumId="28" w15:restartNumberingAfterBreak="0">
+  <w:abstractNum w:abstractNumId="29" w15:restartNumberingAfterBreak="0">
     <w:nsid w:val="4D30734E"/>
     <w:multiLevelType w:val="multilevel"/>
     <w:tmpl w:val="100C001D"/>
@@ -4573,7 +4900,7 @@
       </w:pPr>
     </w:lvl>
   </w:abstractNum>
-  <w:abstractNum w:abstractNumId="29" w15:restartNumberingAfterBreak="0">
+  <w:abstractNum w:abstractNumId="30" w15:restartNumberingAfterBreak="0">
     <w:nsid w:val="55FE2729"/>
     <w:multiLevelType w:val="multilevel"/>
     <w:tmpl w:val="100C0023"/>
@@ -4660,7 +4987,7 @@
       </w:pPr>
     </w:lvl>
   </w:abstractNum>
-  <w:abstractNum w:abstractNumId="30" w15:restartNumberingAfterBreak="0">
+  <w:abstractNum w:abstractNumId="31" w15:restartNumberingAfterBreak="0">
     <w:nsid w:val="58933B2A"/>
     <w:multiLevelType w:val="multilevel"/>
     <w:tmpl w:val="100C0021"/>
@@ -4773,7 +5100,7 @@
       </w:rPr>
     </w:lvl>
   </w:abstractNum>
-  <w:abstractNum w:abstractNumId="31" w15:restartNumberingAfterBreak="0">
+  <w:abstractNum w:abstractNumId="32" w15:restartNumberingAfterBreak="0">
     <w:nsid w:val="5C877673"/>
     <w:multiLevelType w:val="multilevel"/>
     <w:tmpl w:val="100C0021"/>
@@ -4886,7 +5213,7 @@
       </w:rPr>
     </w:lvl>
   </w:abstractNum>
-  <w:abstractNum w:abstractNumId="32" w15:restartNumberingAfterBreak="0">
+  <w:abstractNum w:abstractNumId="33" w15:restartNumberingAfterBreak="0">
     <w:nsid w:val="5CBC53EC"/>
     <w:multiLevelType w:val="multilevel"/>
     <w:tmpl w:val="2F6EF210"/>
@@ -4999,7 +5326,7 @@
       </w:rPr>
     </w:lvl>
   </w:abstractNum>
-  <w:abstractNum w:abstractNumId="33" w15:restartNumberingAfterBreak="0">
+  <w:abstractNum w:abstractNumId="34" w15:restartNumberingAfterBreak="0">
     <w:nsid w:val="5E424682"/>
     <w:multiLevelType w:val="multilevel"/>
     <w:tmpl w:val="100C001F"/>
@@ -5085,7 +5412,7 @@
       </w:pPr>
     </w:lvl>
   </w:abstractNum>
-  <w:abstractNum w:abstractNumId="34" w15:restartNumberingAfterBreak="0">
+  <w:abstractNum w:abstractNumId="35" w15:restartNumberingAfterBreak="0">
     <w:nsid w:val="63A9062F"/>
     <w:multiLevelType w:val="multilevel"/>
     <w:tmpl w:val="DCCE794A"/>
@@ -5225,7 +5552,7 @@
       </w:rPr>
     </w:lvl>
   </w:abstractNum>
-  <w:abstractNum w:abstractNumId="35" w15:restartNumberingAfterBreak="0">
+  <w:abstractNum w:abstractNumId="36" w15:restartNumberingAfterBreak="0">
     <w:nsid w:val="643F0961"/>
     <w:multiLevelType w:val="multilevel"/>
     <w:tmpl w:val="100C0021"/>
@@ -5338,7 +5665,7 @@
       </w:rPr>
     </w:lvl>
   </w:abstractNum>
-  <w:abstractNum w:abstractNumId="36" w15:restartNumberingAfterBreak="0">
+  <w:abstractNum w:abstractNumId="37" w15:restartNumberingAfterBreak="0">
     <w:nsid w:val="6D6476B9"/>
     <w:multiLevelType w:val="multilevel"/>
     <w:tmpl w:val="100C0023"/>
@@ -5425,7 +5752,7 @@
       </w:pPr>
     </w:lvl>
   </w:abstractNum>
-  <w:abstractNum w:abstractNumId="37" w15:restartNumberingAfterBreak="0">
+  <w:abstractNum w:abstractNumId="38" w15:restartNumberingAfterBreak="0">
     <w:nsid w:val="70C03573"/>
     <w:multiLevelType w:val="multilevel"/>
     <w:tmpl w:val="100C0021"/>
@@ -5538,7 +5865,7 @@
       </w:rPr>
     </w:lvl>
   </w:abstractNum>
-  <w:abstractNum w:abstractNumId="38" w15:restartNumberingAfterBreak="0">
+  <w:abstractNum w:abstractNumId="39" w15:restartNumberingAfterBreak="0">
     <w:nsid w:val="79CD09A9"/>
     <w:multiLevelType w:val="multilevel"/>
     <w:tmpl w:val="100C0021"/>
@@ -5651,7 +5978,7 @@
       </w:rPr>
     </w:lvl>
   </w:abstractNum>
-  <w:abstractNum w:abstractNumId="39" w15:restartNumberingAfterBreak="0">
+  <w:abstractNum w:abstractNumId="40" w15:restartNumberingAfterBreak="0">
     <w:nsid w:val="7E7F1C51"/>
     <w:multiLevelType w:val="multilevel"/>
     <w:tmpl w:val="100C0021"/>
@@ -5774,10 +6101,10 @@
     <w:abstractNumId w:val="15"/>
   </w:num>
   <w:num w:numId="4" w16cid:durableId="1947155203">
-    <w:abstractNumId w:val="34"/>
+    <w:abstractNumId w:val="35"/>
   </w:num>
   <w:num w:numId="5" w16cid:durableId="48462152">
-    <w:abstractNumId w:val="34"/>
+    <w:abstractNumId w:val="35"/>
   </w:num>
   <w:num w:numId="6" w16cid:durableId="933393840">
     <w:abstractNumId w:val="15"/>
@@ -5792,7 +6119,7 @@
     <w:abstractNumId w:val="15"/>
   </w:num>
   <w:num w:numId="10" w16cid:durableId="1307125620">
-    <w:abstractNumId w:val="34"/>
+    <w:abstractNumId w:val="35"/>
   </w:num>
   <w:num w:numId="11" w16cid:durableId="1224831322">
     <w:abstractNumId w:val="15"/>
@@ -5810,22 +6137,22 @@
     <w:abstractNumId w:val="16"/>
   </w:num>
   <w:num w:numId="16" w16cid:durableId="1896431906">
-    <w:abstractNumId w:val="31"/>
+    <w:abstractNumId w:val="32"/>
   </w:num>
   <w:num w:numId="17" w16cid:durableId="1711417071">
-    <w:abstractNumId w:val="26"/>
+    <w:abstractNumId w:val="27"/>
   </w:num>
   <w:num w:numId="18" w16cid:durableId="1711415846">
-    <w:abstractNumId w:val="39"/>
+    <w:abstractNumId w:val="40"/>
   </w:num>
   <w:num w:numId="19" w16cid:durableId="1297567802">
-    <w:abstractNumId w:val="37"/>
+    <w:abstractNumId w:val="38"/>
   </w:num>
   <w:num w:numId="20" w16cid:durableId="1849709825">
     <w:abstractNumId w:val="10"/>
   </w:num>
   <w:num w:numId="21" w16cid:durableId="798378091">
-    <w:abstractNumId w:val="35"/>
+    <w:abstractNumId w:val="36"/>
   </w:num>
   <w:num w:numId="22" w16cid:durableId="1865631196">
     <w:abstractNumId w:val="25"/>
@@ -5843,19 +6170,19 @@
     <w:abstractNumId w:val="12"/>
   </w:num>
   <w:num w:numId="27" w16cid:durableId="1687751533">
+    <w:abstractNumId w:val="31"/>
+  </w:num>
+  <w:num w:numId="28" w16cid:durableId="841429152">
+    <w:abstractNumId w:val="34"/>
+  </w:num>
+  <w:num w:numId="29" w16cid:durableId="1484540017">
+    <w:abstractNumId w:val="29"/>
+  </w:num>
+  <w:num w:numId="30" w16cid:durableId="1086993658">
     <w:abstractNumId w:val="30"/>
   </w:num>
-  <w:num w:numId="28" w16cid:durableId="841429152">
-    <w:abstractNumId w:val="33"/>
-  </w:num>
-  <w:num w:numId="29" w16cid:durableId="1484540017">
-    <w:abstractNumId w:val="28"/>
-  </w:num>
-  <w:num w:numId="30" w16cid:durableId="1086993658">
-    <w:abstractNumId w:val="29"/>
-  </w:num>
   <w:num w:numId="31" w16cid:durableId="514732037">
-    <w:abstractNumId w:val="36"/>
+    <w:abstractNumId w:val="37"/>
   </w:num>
   <w:num w:numId="32" w16cid:durableId="1327980943">
     <w:abstractNumId w:val="8"/>
@@ -5888,13 +6215,13 @@
     <w:abstractNumId w:val="4"/>
   </w:num>
   <w:num w:numId="42" w16cid:durableId="2107381702">
-    <w:abstractNumId w:val="27"/>
+    <w:abstractNumId w:val="28"/>
   </w:num>
   <w:num w:numId="43" w16cid:durableId="56124760">
     <w:abstractNumId w:val="24"/>
   </w:num>
   <w:num w:numId="44" w16cid:durableId="422184434">
-    <w:abstractNumId w:val="38"/>
+    <w:abstractNumId w:val="39"/>
   </w:num>
   <w:num w:numId="45" w16cid:durableId="213930031">
     <w:abstractNumId w:val="14"/>
@@ -5903,14 +6230,17 @@
     <w:abstractNumId w:val="22"/>
   </w:num>
   <w:num w:numId="47" w16cid:durableId="1675767541">
-    <w:abstractNumId w:val="32"/>
+    <w:abstractNumId w:val="33"/>
+  </w:num>
+  <w:num w:numId="48" w16cid:durableId="261766890">
+    <w:abstractNumId w:val="26"/>
   </w:num>
   <w:numIdMacAtCleanup w:val="4"/>
 </w:numbering>
 </file>
 
 <file path=word/styles.xml><?xml version="1.0" encoding="utf-8"?>
-<w:styles xmlns:mc="http://schemas.openxmlformats.org/markup-compatibility/2006" xmlns:r="http://schemas.openxmlformats.org/officeDocument/2006/relationships" xmlns:w="http://schemas.openxmlformats.org/wordprocessingml/2006/main" xmlns:w14="http://schemas.microsoft.com/office/word/2010/wordml" xmlns:w15="http://schemas.microsoft.com/office/word/2012/wordml" xmlns:w16cex="http://schemas.microsoft.com/office/word/2018/wordml/cex" xmlns:w16cid="http://schemas.microsoft.com/office/word/2016/wordml/cid" xmlns:w16="http://schemas.microsoft.com/office/word/2018/wordml" xmlns:w16sdtdh="http://schemas.microsoft.com/office/word/2020/wordml/sdtdatahash" xmlns:w16se="http://schemas.microsoft.com/office/word/2015/wordml/symex" mc:Ignorable="w14 w15 w16se w16cid w16 w16cex w16sdtdh">
+<w:styles xmlns:mc="http://schemas.openxmlformats.org/markup-compatibility/2006" xmlns:r="http://schemas.openxmlformats.org/officeDocument/2006/relationships" xmlns:w="http://schemas.openxmlformats.org/wordprocessingml/2006/main" xmlns:w14="http://schemas.microsoft.com/office/word/2010/wordml" xmlns:w15="http://schemas.microsoft.com/office/word/2012/wordml" xmlns:w16cex="http://schemas.microsoft.com/office/word/2018/wordml/cex" xmlns:w16cid="http://schemas.microsoft.com/office/word/2016/wordml/cid" xmlns:w16="http://schemas.microsoft.com/office/word/2018/wordml" xmlns:w16du="http://schemas.microsoft.com/office/word/2023/wordml/word16du" xmlns:w16sdtdh="http://schemas.microsoft.com/office/word/2020/wordml/sdtdatahash" xmlns:w16sdtfl="http://schemas.microsoft.com/office/word/2024/wordml/sdtformatlock" xmlns:w16se="http://schemas.microsoft.com/office/word/2015/wordml/symex" mc:Ignorable="w14 w15 w16se w16cid w16 w16cex w16sdtdh w16sdtfl w16du">
   <w:docDefaults>
     <w:rPrDefault>
       <w:rPr>

</xml_diff>

<commit_message>
Doc(Rapport) ajout des commentaire  pour l'UML l'utilisation de l'IA et des liens vers les US
</commit_message>
<xml_diff>
--- a/Doc/Rapport de projet.docx
+++ b/Doc/Rapport de projet.docx
@@ -943,14 +943,14 @@
       <w:pPr>
         <w:pStyle w:val="Titre1"/>
       </w:pPr>
-      <w:bookmarkStart w:id="0" w:name="_Toc532179969"/>
-      <w:bookmarkStart w:id="1" w:name="_Toc165969639"/>
-      <w:bookmarkStart w:id="2" w:name="_Toc212931971"/>
+      <w:bookmarkStart w:id="0" w:name="_Toc212931971"/>
+      <w:bookmarkStart w:id="1" w:name="_Toc532179969"/>
+      <w:bookmarkStart w:id="2" w:name="_Toc165969639"/>
       <w:r>
         <w:lastRenderedPageBreak/>
         <w:t>INTRODUCTION</w:t>
       </w:r>
-      <w:bookmarkEnd w:id="2"/>
+      <w:bookmarkEnd w:id="0"/>
     </w:p>
     <w:p>
       <w:pPr>
@@ -1059,8 +1059,8 @@
       <w:r>
         <w:t>Planification</w:t>
       </w:r>
-      <w:bookmarkEnd w:id="0"/>
       <w:bookmarkEnd w:id="1"/>
+      <w:bookmarkEnd w:id="2"/>
       <w:r>
         <w:t xml:space="preserve"> Initiale</w:t>
       </w:r>
@@ -1319,13 +1319,268 @@
     </w:p>
     <w:p>
       <w:pPr>
+        <w:pStyle w:val="Corpsdetexte"/>
+      </w:pPr>
+    </w:p>
+    <w:p>
+      <w:pPr>
+        <w:pStyle w:val="Corpsdetexte"/>
+      </w:pPr>
+    </w:p>
+    <w:p>
+      <w:pPr>
+        <w:pStyle w:val="Corpsdetexte"/>
+        <w:jc w:val="left"/>
+      </w:pPr>
+      <w:r>
+        <w:lastRenderedPageBreak/>
+        <w:t>Le Player incarne le personnage contrôlé par le joueur.</w:t>
+      </w:r>
+      <w:r>
+        <w:t xml:space="preserve"> </w:t>
+      </w:r>
+      <w:r>
+        <w:t>Il possède une position (_x, _y), une apparence graphique (Brush), des points de vie (PV), et un système de tir (</w:t>
+      </w:r>
+      <w:proofErr w:type="spellStart"/>
+      <w:r>
+        <w:t>lastShotTime</w:t>
+      </w:r>
+      <w:proofErr w:type="spellEnd"/>
+      <w:r>
+        <w:t xml:space="preserve">, </w:t>
+      </w:r>
+      <w:proofErr w:type="spellStart"/>
+      <w:r>
+        <w:t>shotCooldown</w:t>
+      </w:r>
+      <w:proofErr w:type="spellEnd"/>
+      <w:r>
+        <w:t>).</w:t>
+      </w:r>
+      <w:r>
+        <w:t xml:space="preserve"> </w:t>
+      </w:r>
+      <w:r>
+        <w:t xml:space="preserve">Ses méthodes (Move, </w:t>
+      </w:r>
+      <w:proofErr w:type="spellStart"/>
+      <w:r>
+        <w:t>Render</w:t>
+      </w:r>
+      <w:proofErr w:type="spellEnd"/>
+      <w:r>
+        <w:t>, Shoot, Update, Damage) gèrent son déplacement, son affichage et les interactions avec les ennemis</w:t>
+      </w:r>
+      <w:r>
+        <w:t xml:space="preserve"> même si cette dernière ne marche pas pour le moment</w:t>
+      </w:r>
+      <w:r>
+        <w:t>.</w:t>
+      </w:r>
+      <w:r>
+        <w:t xml:space="preserve"> </w:t>
+      </w:r>
+      <w:r>
+        <w:t>Dans la logique du jeu, le joueur doit survivre le plus longtemps possible en tirant sur les mobs et en se protégeant derrière les blocs.</w:t>
+      </w:r>
+    </w:p>
+    <w:p>
+      <w:pPr>
+        <w:pStyle w:val="Corpsdetexte"/>
+        <w:jc w:val="left"/>
+      </w:pPr>
+      <w:r>
+        <w:t>La classe Block représente les éléments fixes du décor.</w:t>
+      </w:r>
+      <w:r>
+        <w:br/>
+        <w:t>Chaque bloc possède une position (_x, _y), un pinceau de dessin (Brush) et une rotation</w:t>
+      </w:r>
+      <w:r>
+        <w:t xml:space="preserve"> (rotation)</w:t>
+      </w:r>
+      <w:r>
+        <w:t>.</w:t>
+      </w:r>
+      <w:r>
+        <w:t xml:space="preserve"> </w:t>
+      </w:r>
+      <w:r>
+        <w:t xml:space="preserve">Il dispose d’un nombre de points de vie communs (PV) et de deux zones de collision latérales représentées par des </w:t>
+      </w:r>
+      <w:proofErr w:type="spellStart"/>
+      <w:r>
+        <w:t>CircleHitbox</w:t>
+      </w:r>
+      <w:proofErr w:type="spellEnd"/>
+      <w:r>
+        <w:t xml:space="preserve"> (gauche et droite).</w:t>
+      </w:r>
+      <w:r>
+        <w:t xml:space="preserve"> </w:t>
+      </w:r>
+      <w:r>
+        <w:t xml:space="preserve">Les méthodes Damage(), </w:t>
+      </w:r>
+      <w:proofErr w:type="spellStart"/>
+      <w:r>
+        <w:t>InitializeHitboxes</w:t>
+      </w:r>
+      <w:proofErr w:type="spellEnd"/>
+      <w:r>
+        <w:t xml:space="preserve">() et </w:t>
+      </w:r>
+      <w:proofErr w:type="spellStart"/>
+      <w:r>
+        <w:t>UpdateHitboxes</w:t>
+      </w:r>
+      <w:proofErr w:type="spellEnd"/>
+      <w:r>
+        <w:t>() permettent de gérer les interactions avec les mobs et le joueur, notamment lors des collisions.</w:t>
+      </w:r>
+      <w:r>
+        <w:t xml:space="preserve"> </w:t>
+      </w:r>
+      <w:r>
+        <w:t xml:space="preserve">Dans la logique du jeu, les blocs servent </w:t>
+      </w:r>
+      <w:r>
+        <w:rPr>
+          <w:rFonts w:ascii="Century Gothic" w:hAnsi="Century Gothic" w:cs="Century Gothic"/>
+        </w:rPr>
+        <w:t>à</w:t>
+      </w:r>
+      <w:r>
+        <w:t xml:space="preserve"> protéger le joueur, mais peuvent être détruits à force d’attaques ennemies.</w:t>
+      </w:r>
+    </w:p>
+    <w:p>
+      <w:pPr>
+        <w:pStyle w:val="Corpsdetexte"/>
+        <w:jc w:val="left"/>
+      </w:pPr>
+      <w:r>
+        <w:t>Les Bullet sont les projectiles tirés par le joueur</w:t>
+      </w:r>
+      <w:r>
+        <w:t xml:space="preserve"> ou par les mobs jaunes</w:t>
+      </w:r>
+      <w:r>
+        <w:t>.</w:t>
+      </w:r>
+      <w:r>
+        <w:t xml:space="preserve"> </w:t>
+      </w:r>
+      <w:r>
+        <w:t xml:space="preserve">Elles contiennent des informations sur leur trajectoire (dx, </w:t>
+      </w:r>
+      <w:proofErr w:type="spellStart"/>
+      <w:r>
+        <w:t>dy</w:t>
+      </w:r>
+      <w:proofErr w:type="spellEnd"/>
+      <w:r>
+        <w:t>, Speed) et leur apparence.</w:t>
+      </w:r>
+      <w:r>
+        <w:t xml:space="preserve"> </w:t>
+      </w:r>
+      <w:r>
+        <w:t>Elles interagissent avec via leurs coordonnées (</w:t>
+      </w:r>
+      <w:proofErr w:type="spellStart"/>
+      <w:r>
+        <w:t>bx</w:t>
+      </w:r>
+      <w:proofErr w:type="spellEnd"/>
+      <w:r>
+        <w:t>, by).</w:t>
+      </w:r>
+      <w:r>
+        <w:t xml:space="preserve"> </w:t>
+      </w:r>
+      <w:r>
+        <w:t xml:space="preserve">Ces projectiles sont un </w:t>
+      </w:r>
+      <w:r>
+        <w:rPr>
+          <w:rFonts w:ascii="Century Gothic" w:hAnsi="Century Gothic" w:cs="Century Gothic"/>
+        </w:rPr>
+        <w:t>é</w:t>
+      </w:r>
+      <w:r>
+        <w:t>l</w:t>
+      </w:r>
+      <w:r>
+        <w:rPr>
+          <w:rFonts w:ascii="Century Gothic" w:hAnsi="Century Gothic" w:cs="Century Gothic"/>
+        </w:rPr>
+        <w:t>é</w:t>
+      </w:r>
+      <w:r>
+        <w:t>ment central du gameplay offensif, permettant de repousser les vagues de mobs.</w:t>
+      </w:r>
+    </w:p>
+    <w:p>
+      <w:pPr>
+        <w:pStyle w:val="Corpsdetexte"/>
+        <w:jc w:val="left"/>
+      </w:pPr>
+      <w:r>
+        <w:t>La classe Mob est la base de tous les ennemis.</w:t>
+      </w:r>
+      <w:r>
+        <w:br/>
+        <w:t>Chaque mob possède une position, des points de vie (</w:t>
+      </w:r>
+      <w:proofErr w:type="spellStart"/>
+      <w:r>
+        <w:t>pv</w:t>
+      </w:r>
+      <w:proofErr w:type="spellEnd"/>
+      <w:r>
+        <w:t>), une zone de collision (</w:t>
+      </w:r>
+      <w:proofErr w:type="spellStart"/>
+      <w:r>
+        <w:t>Hitbox</w:t>
+      </w:r>
+      <w:proofErr w:type="spellEnd"/>
+      <w:r>
+        <w:t>) et un indicateur de mort (</w:t>
+      </w:r>
+      <w:proofErr w:type="spellStart"/>
+      <w:r>
+        <w:t>IsDead</w:t>
+      </w:r>
+      <w:proofErr w:type="spellEnd"/>
+      <w:r>
+        <w:t>)</w:t>
+      </w:r>
+      <w:r>
+        <w:t xml:space="preserve"> et un conteur de frame (</w:t>
+      </w:r>
+      <w:proofErr w:type="spellStart"/>
+      <w:r>
+        <w:t>framecount</w:t>
+      </w:r>
+      <w:proofErr w:type="spellEnd"/>
+      <w:r>
+        <w:t>) pour changer le visuel tous les trois frames ce qui donne un aspect plus vivant</w:t>
+      </w:r>
+      <w:r>
+        <w:t>. Les mobs représentent la menace principale du jeu, se dirigeant vers le joueur ou les blocs pour les attaquer.</w:t>
+      </w:r>
+    </w:p>
+    <w:p>
+      <w:pPr>
         <w:pStyle w:val="Titre1"/>
       </w:pPr>
       <w:bookmarkStart w:id="5" w:name="_Toc532179957"/>
       <w:bookmarkStart w:id="6" w:name="_Toc165969641"/>
       <w:bookmarkStart w:id="7" w:name="_Toc212931974"/>
       <w:r>
-        <w:lastRenderedPageBreak/>
         <w:t>Analyse</w:t>
       </w:r>
       <w:bookmarkEnd w:id="5"/>
@@ -1350,15 +1605,7 @@
         <w:pStyle w:val="Retraitcorpsdetexte"/>
       </w:pPr>
       <w:r>
-        <w:t xml:space="preserve">J’ai </w:t>
-      </w:r>
-      <w:proofErr w:type="gramStart"/>
-      <w:r>
-        <w:t>eu</w:t>
-      </w:r>
-      <w:proofErr w:type="gramEnd"/>
-      <w:r>
-        <w:t xml:space="preserve"> plusieurs difficultés qui mon prit une grande </w:t>
+        <w:t xml:space="preserve">J’ai eu plusieurs difficultés qui mon prit une grande </w:t>
       </w:r>
       <w:r>
         <w:t>quantité de temps comme</w:t>
@@ -1393,6 +1640,28 @@
       </w:r>
       <w:proofErr w:type="spellEnd"/>
       <w:r>
+        <w:t xml:space="preserve"> (</w:t>
+      </w:r>
+      <w:hyperlink r:id="rId13" w:history="1">
+        <w:r>
+          <w:rPr>
+            <w:rStyle w:val="Lienhypertexte"/>
+          </w:rPr>
+          <w:t xml:space="preserve">les blocs qui entourent le joueur bloc le joueur · </w:t>
+        </w:r>
+        <w:proofErr w:type="spellStart"/>
+        <w:r>
+          <w:rPr>
+            <w:rStyle w:val="Lienhypertexte"/>
+          </w:rPr>
+          <w:t>Big_Nightmare</w:t>
+        </w:r>
+        <w:proofErr w:type="spellEnd"/>
+      </w:hyperlink>
+      <w:r>
+        <w:t>)</w:t>
+      </w:r>
+      <w:r>
         <w:t xml:space="preserve"> mon aussi compliqué la tache </w:t>
       </w:r>
       <w:r>
@@ -1458,7 +1727,32 @@
       </w:r>
       <w:proofErr w:type="spellEnd"/>
       <w:r>
-        <w:t xml:space="preserve"> lors du contact les mobs se font bien arrêter par les blocks mais </w:t>
+        <w:t xml:space="preserve"> lors du contact les mobs</w:t>
+      </w:r>
+      <w:r>
+        <w:t xml:space="preserve"> (</w:t>
+      </w:r>
+      <w:hyperlink r:id="rId14" w:history="1">
+        <w:r>
+          <w:rPr>
+            <w:rStyle w:val="Lienhypertexte"/>
+          </w:rPr>
+          <w:t xml:space="preserve">les mobs peuvent faire dégât au joueur et au blocs · </w:t>
+        </w:r>
+        <w:proofErr w:type="spellStart"/>
+        <w:r>
+          <w:rPr>
+            <w:rStyle w:val="Lienhypertexte"/>
+          </w:rPr>
+          <w:t>Big_Nightmare</w:t>
+        </w:r>
+        <w:proofErr w:type="spellEnd"/>
+      </w:hyperlink>
+      <w:r>
+        <w:t>)</w:t>
+      </w:r>
+      <w:r>
+        <w:t xml:space="preserve"> se font bien arrêter par les blocks mais </w:t>
       </w:r>
       <w:r>
         <w:t>le if qui vérifie leur contact est toujours false lorsque je veux faire les damages.</w:t>
@@ -1542,7 +1836,29 @@
         <w:t>mets</w:t>
       </w:r>
       <w:r>
-        <w:t xml:space="preserve"> ici</w:t>
+        <w:t xml:space="preserve"> </w:t>
+      </w:r>
+      <w:r>
+        <w:t>ici (</w:t>
+      </w:r>
+      <w:hyperlink r:id="rId15" w:history="1">
+        <w:r>
+          <w:rPr>
+            <w:rStyle w:val="Lienhypertexte"/>
+          </w:rPr>
+          <w:t xml:space="preserve">les mobs peuvent faire dégât au joueur et au blocs · </w:t>
+        </w:r>
+        <w:proofErr w:type="spellStart"/>
+        <w:r>
+          <w:rPr>
+            <w:rStyle w:val="Lienhypertexte"/>
+          </w:rPr>
+          <w:t>Big_Nightmare</w:t>
+        </w:r>
+        <w:proofErr w:type="spellEnd"/>
+      </w:hyperlink>
+      <w:r>
+        <w:t>)</w:t>
       </w:r>
     </w:p>
     <w:p>
@@ -1589,6 +1905,28 @@
       <w:r>
         <w:t>la partie infinie</w:t>
       </w:r>
+      <w:r>
+        <w:t xml:space="preserve"> (</w:t>
+      </w:r>
+      <w:hyperlink r:id="rId16" w:history="1">
+        <w:r>
+          <w:rPr>
+            <w:rStyle w:val="Lienhypertexte"/>
+          </w:rPr>
+          <w:t xml:space="preserve">mort du joueur · </w:t>
+        </w:r>
+        <w:proofErr w:type="spellStart"/>
+        <w:r>
+          <w:rPr>
+            <w:rStyle w:val="Lienhypertexte"/>
+          </w:rPr>
+          <w:t>Big_Nightmare</w:t>
+        </w:r>
+        <w:proofErr w:type="spellEnd"/>
+      </w:hyperlink>
+      <w:r>
+        <w:t>)</w:t>
+      </w:r>
     </w:p>
     <w:p>
       <w:pPr>
@@ -1597,6 +1935,7 @@
           <w:ilvl w:val="0"/>
           <w:numId w:val="48"/>
         </w:numPr>
+        <w:jc w:val="left"/>
       </w:pPr>
       <w:r>
         <w:t xml:space="preserve">Un système de vague, comme mis dans le projet j’aurais bien </w:t>
@@ -1615,6 +1954,28 @@
       </w:r>
       <w:r>
         <w:t xml:space="preserve"> même si pour le moment il n’a pas de fin</w:t>
+      </w:r>
+      <w:r>
+        <w:t xml:space="preserve"> (</w:t>
+      </w:r>
+      <w:hyperlink r:id="rId17" w:history="1">
+        <w:r>
+          <w:rPr>
+            <w:rStyle w:val="Lienhypertexte"/>
+          </w:rPr>
+          <w:t xml:space="preserve">système de vague · </w:t>
+        </w:r>
+        <w:proofErr w:type="spellStart"/>
+        <w:r>
+          <w:rPr>
+            <w:rStyle w:val="Lienhypertexte"/>
+          </w:rPr>
+          <w:t>Big_Nightmare</w:t>
+        </w:r>
+        <w:proofErr w:type="spellEnd"/>
+      </w:hyperlink>
+      <w:r>
+        <w:t>)</w:t>
       </w:r>
     </w:p>
     <w:p>
@@ -1623,6 +1984,7 @@
       </w:pPr>
       <w:bookmarkStart w:id="10" w:name="_Toc212931977"/>
       <w:r>
+        <w:lastRenderedPageBreak/>
         <w:t>Résultat</w:t>
       </w:r>
       <w:bookmarkEnd w:id="10"/>
@@ -1651,7 +2013,92 @@
         <w:t>les déplacements</w:t>
       </w:r>
       <w:r>
-        <w:t xml:space="preserve">, les tire, les </w:t>
+        <w:t xml:space="preserve"> (</w:t>
+      </w:r>
+      <w:hyperlink r:id="rId18" w:history="1">
+        <w:r>
+          <w:rPr>
+            <w:rStyle w:val="Lienhypertexte"/>
+          </w:rPr>
+          <w:t xml:space="preserve">le joueur peux se déplacer · </w:t>
+        </w:r>
+        <w:proofErr w:type="spellStart"/>
+        <w:r>
+          <w:rPr>
+            <w:rStyle w:val="Lienhypertexte"/>
+          </w:rPr>
+          <w:t>Big_Nightmare</w:t>
+        </w:r>
+        <w:proofErr w:type="spellEnd"/>
+      </w:hyperlink>
+      <w:r>
+        <w:t xml:space="preserve">, </w:t>
+      </w:r>
+      <w:hyperlink r:id="rId19" w:history="1">
+        <w:r>
+          <w:rPr>
+            <w:rStyle w:val="Lienhypertexte"/>
+          </w:rPr>
+          <w:t xml:space="preserve">les ennemies vont verre le joueur · </w:t>
+        </w:r>
+        <w:proofErr w:type="spellStart"/>
+        <w:r>
+          <w:rPr>
+            <w:rStyle w:val="Lienhypertexte"/>
+          </w:rPr>
+          <w:t>Big_Nightmare</w:t>
+        </w:r>
+        <w:proofErr w:type="spellEnd"/>
+      </w:hyperlink>
+      <w:r>
+        <w:t>)</w:t>
+      </w:r>
+      <w:r>
+        <w:t>, les tire</w:t>
+      </w:r>
+      <w:r>
+        <w:t xml:space="preserve"> (</w:t>
+      </w:r>
+      <w:hyperlink r:id="rId20" w:history="1">
+        <w:r>
+          <w:rPr>
+            <w:rStyle w:val="Lienhypertexte"/>
+          </w:rPr>
+          <w:t xml:space="preserve">le joueur peux tirer avec le clique gauche · </w:t>
+        </w:r>
+        <w:proofErr w:type="spellStart"/>
+        <w:r>
+          <w:rPr>
+            <w:rStyle w:val="Lienhypertexte"/>
+          </w:rPr>
+          <w:t>Big_Nightmare</w:t>
+        </w:r>
+        <w:proofErr w:type="spellEnd"/>
+      </w:hyperlink>
+      <w:r>
+        <w:t xml:space="preserve">, </w:t>
+      </w:r>
+      <w:hyperlink r:id="rId21" w:history="1">
+        <w:r>
+          <w:rPr>
+            <w:rStyle w:val="Lienhypertexte"/>
+          </w:rPr>
+          <w:t xml:space="preserve">les mobs peuvent tirer · </w:t>
+        </w:r>
+        <w:proofErr w:type="spellStart"/>
+        <w:r>
+          <w:rPr>
+            <w:rStyle w:val="Lienhypertexte"/>
+          </w:rPr>
+          <w:t>Big_Nightmare</w:t>
+        </w:r>
+        <w:proofErr w:type="spellEnd"/>
+      </w:hyperlink>
+      <w:r>
+        <w:t>)</w:t>
+      </w:r>
+      <w:r>
+        <w:t xml:space="preserve">, les </w:t>
       </w:r>
       <w:proofErr w:type="spellStart"/>
       <w:r>
@@ -1659,7 +2106,73 @@
       </w:r>
       <w:proofErr w:type="spellEnd"/>
       <w:r>
-        <w:t xml:space="preserve"> et les type de mob qui fonctionne très bien</w:t>
+        <w:t xml:space="preserve"> (</w:t>
+      </w:r>
+      <w:hyperlink r:id="rId22" w:history="1">
+        <w:r>
+          <w:rPr>
+            <w:rStyle w:val="Lienhypertexte"/>
+          </w:rPr>
+          <w:t xml:space="preserve">les blocs qui entourent le joueur bloc le joueur · </w:t>
+        </w:r>
+        <w:proofErr w:type="spellStart"/>
+        <w:r>
+          <w:rPr>
+            <w:rStyle w:val="Lienhypertexte"/>
+          </w:rPr>
+          <w:t>Big_Nightmare</w:t>
+        </w:r>
+        <w:proofErr w:type="spellEnd"/>
+      </w:hyperlink>
+      <w:r>
+        <w:t>),</w:t>
+      </w:r>
+      <w:r>
+        <w:t xml:space="preserve"> les type de mob</w:t>
+      </w:r>
+      <w:r>
+        <w:t xml:space="preserve"> (</w:t>
+      </w:r>
+      <w:hyperlink r:id="rId23" w:history="1">
+        <w:r>
+          <w:rPr>
+            <w:rStyle w:val="Lienhypertexte"/>
+          </w:rPr>
+          <w:t xml:space="preserve">type de mob · </w:t>
+        </w:r>
+        <w:proofErr w:type="spellStart"/>
+        <w:r>
+          <w:rPr>
+            <w:rStyle w:val="Lienhypertexte"/>
+          </w:rPr>
+          <w:t>Big_Nightmare</w:t>
+        </w:r>
+        <w:proofErr w:type="spellEnd"/>
+      </w:hyperlink>
+      <w:r>
+        <w:t>) et le score (</w:t>
+      </w:r>
+      <w:hyperlink r:id="rId24" w:history="1">
+        <w:r>
+          <w:rPr>
+            <w:rStyle w:val="Lienhypertexte"/>
+          </w:rPr>
+          <w:t xml:space="preserve">le score monte tout les 5 second · </w:t>
+        </w:r>
+        <w:proofErr w:type="spellStart"/>
+        <w:r>
+          <w:rPr>
+            <w:rStyle w:val="Lienhypertexte"/>
+          </w:rPr>
+          <w:t>Big_Nightmare</w:t>
+        </w:r>
+        <w:proofErr w:type="spellEnd"/>
+      </w:hyperlink>
+      <w:r>
+        <w:t>)</w:t>
+      </w:r>
+      <w:r>
+        <w:t xml:space="preserve"> qui fonctionne très bien</w:t>
       </w:r>
       <w:r>
         <w:t xml:space="preserve"> mais qui ne peuvent se tuer ou détruire</w:t>
@@ -1695,7 +2208,7 @@
                     </pic:cNvPicPr>
                   </pic:nvPicPr>
                   <pic:blipFill>
-                    <a:blip r:embed="rId13" cstate="print">
+                    <a:blip r:embed="rId25" cstate="print">
                       <a:extLst>
                         <a:ext uri="{28A0092B-C50C-407E-A947-70E740481C1C}">
                           <a14:useLocalDpi xmlns:a14="http://schemas.microsoft.com/office/drawing/2010/main" val="0"/>
@@ -1756,10 +2269,18 @@
         <w:t xml:space="preserve"> orienté objet</w:t>
       </w:r>
       <w:r>
-        <w:t xml:space="preserve"> comme la création de liste, les variable protected, les </w:t>
+        <w:t xml:space="preserve"> comme la création de liste, les variable </w:t>
       </w:r>
       <w:proofErr w:type="spellStart"/>
       <w:r>
+        <w:t>protected</w:t>
+      </w:r>
+      <w:proofErr w:type="spellEnd"/>
+      <w:r>
+        <w:t xml:space="preserve">, les </w:t>
+      </w:r>
+      <w:proofErr w:type="spellStart"/>
+      <w:r>
         <w:t>hitbox</w:t>
       </w:r>
       <w:proofErr w:type="spellEnd"/>
@@ -1821,11 +2342,62 @@
       </w:r>
       <w:r>
         <w:t xml:space="preserve"> du temps.</w:t>
+      </w:r>
+    </w:p>
+    <w:p>
+      <w:pPr>
+        <w:pStyle w:val="Titre1"/>
+      </w:pPr>
+      <w:r>
+        <w:t>Utilisation de l’ia</w:t>
+      </w:r>
+    </w:p>
+    <w:p>
+      <w:pPr>
+        <w:pStyle w:val="Corpsdetexte"/>
+      </w:pPr>
+      <w:r>
+        <w:t xml:space="preserve">J’ai utilisé </w:t>
+      </w:r>
+      <w:proofErr w:type="spellStart"/>
+      <w:r>
+        <w:t>l’ia</w:t>
+      </w:r>
+      <w:proofErr w:type="spellEnd"/>
+      <w:r>
+        <w:t xml:space="preserve"> pour mettre des commentaires dans mon code pour qu’il soit </w:t>
+      </w:r>
+      <w:r>
+        <w:t xml:space="preserve">plus simple </w:t>
+      </w:r>
+      <w:r>
+        <w:t>à</w:t>
+      </w:r>
+      <w:r>
+        <w:t xml:space="preserve"> comprendre pour une autre personne</w:t>
+      </w:r>
+      <w:r>
+        <w:t xml:space="preserve"> et pour mieux décrire les information</w:t>
+      </w:r>
+      <w:r>
+        <w:t>s</w:t>
+      </w:r>
+      <w:r>
+        <w:t xml:space="preserve"> dans mon ra</w:t>
+      </w:r>
+      <w:r>
+        <w:t>p</w:t>
+      </w:r>
+      <w:r>
+        <w:t>p</w:t>
+      </w:r>
+      <w:r>
+        <w:t>ort</w:t>
       </w:r>
     </w:p>
     <w:sectPr>
-      <w:headerReference w:type="default" r:id="rId14"/>
-      <w:footerReference w:type="default" r:id="rId15"/>
+      <w:headerReference w:type="default" r:id="rId26"/>
+      <w:footerReference w:type="default" r:id="rId27"/>
       <w:pgSz w:w="11906" w:h="16838" w:code="9"/>
       <w:pgMar w:top="1418" w:right="1418" w:bottom="1418" w:left="1418" w:header="709" w:footer="709" w:gutter="0"/>
       <w:cols w:space="708"/>
@@ -2221,7 +2793,7 @@
               <w:noProof/>
               <w:szCs w:val="16"/>
             </w:rPr>
-            <w:t>03.09.2025 16:14</w:t>
+            <w:t>01.11.2025 23:29</w:t>
           </w:r>
           <w:r>
             <w:rPr>
@@ -2250,21 +2822,12 @@
               <w:szCs w:val="16"/>
             </w:rPr>
           </w:pPr>
-          <w:proofErr w:type="gramStart"/>
           <w:r>
             <w:rPr>
               <w:rFonts w:cs="Arial"/>
               <w:szCs w:val="16"/>
             </w:rPr>
-            <w:t>Version:</w:t>
-          </w:r>
-          <w:proofErr w:type="gramEnd"/>
-          <w:r>
-            <w:rPr>
-              <w:rFonts w:cs="Arial"/>
-              <w:szCs w:val="16"/>
-            </w:rPr>
-            <w:t xml:space="preserve"> </w:t>
+            <w:t xml:space="preserve">Version: </w:t>
           </w:r>
           <w:fldSimple w:instr=" REVNUM   \* MERGEFORMAT ">
             <w:r>
@@ -2273,7 +2836,7 @@
                 <w:noProof/>
                 <w:szCs w:val="16"/>
               </w:rPr>
-              <w:t>9</w:t>
+              <w:t>69</w:t>
             </w:r>
           </w:fldSimple>
           <w:r>
@@ -2310,7 +2873,7 @@
               <w:noProof/>
               <w:szCs w:val="16"/>
             </w:rPr>
-            <w:t>01.11.2025 19:44</w:t>
+            <w:t>08.11.2025 17:58</w:t>
           </w:r>
           <w:r>
             <w:rPr>
@@ -2349,7 +2912,7 @@
               <w:rPr>
                 <w:noProof/>
               </w:rPr>
-              <w:t xml:space="preserve"> de projet</w:t>
+              <w:t xml:space="preserve"> de projet.docx</w:t>
             </w:r>
           </w:fldSimple>
         </w:p>
@@ -2528,7 +3091,7 @@
         <v:path o:extrusionok="f" gradientshapeok="t" o:connecttype="rect"/>
         <o:lock v:ext="edit" aspectratio="t"/>
       </v:shapetype>
-      <v:shape id="_x0000_i1026" type="#_x0000_t75" style="width:11.9pt;height:11.9pt" o:bullet="t">
+      <v:shape id="_x0000_i1026" type="#_x0000_t75" style="width:12pt;height:12pt" o:bullet="t">
         <v:imagedata r:id="rId1" o:title="BD10263_"/>
       </v:shape>
     </w:pict>
@@ -7561,6 +8124,15 @@
 </file>
 
 <file path=customXml/item1.xml><?xml version="1.0" encoding="utf-8"?>
+<?mso-contentType ?>
+<FormTemplates xmlns="http://schemas.microsoft.com/sharepoint/v3/contenttype/forms">
+  <Display>DocumentLibraryForm</Display>
+  <Edit>DocumentLibraryForm</Edit>
+  <New>DocumentLibraryForm</New>
+</FormTemplates>
+</file>
+
+<file path=customXml/item2.xml><?xml version="1.0" encoding="utf-8"?>
 <ct:contentTypeSchema xmlns:ct="http://schemas.microsoft.com/office/2006/metadata/contentType" xmlns:ma="http://schemas.microsoft.com/office/2006/metadata/properties/metaAttributes" ct:_="" ma:_="" ma:contentTypeName="Document" ma:contentTypeID="0x0101001ABD9BFFC9E543439C53A2705AE306EF" ma:contentTypeVersion="19" ma:contentTypeDescription="Crée un document." ma:contentTypeScope="" ma:versionID="f3418dd4ca302601ba73fa17965a3f21">
   <xsd:schema xmlns:xsd="http://www.w3.org/2001/XMLSchema" xmlns:xs="http://www.w3.org/2001/XMLSchema" xmlns:p="http://schemas.microsoft.com/office/2006/metadata/properties" xmlns:ns2="bf2f2df3-a963-4452-b0e7-67dabc627c35" xmlns:ns3="http://schemas.microsoft.com/sharepoint/v4" xmlns:ns4="f7d9f5a6-831d-4621-8c77-cbcaf993e406" targetNamespace="http://schemas.microsoft.com/office/2006/metadata/properties" ma:root="true" ma:fieldsID="5d82fd028d299635ce1df2d808d1b2ae" ns2:_="" ns3:_="" ns4:_="">
     <xsd:import namespace="bf2f2df3-a963-4452-b0e7-67dabc627c35"/>
@@ -7826,20 +8398,7 @@
 </ct:contentTypeSchema>
 </file>
 
-<file path=customXml/item2.xml><?xml version="1.0" encoding="utf-8"?>
-<?mso-contentType ?>
-<FormTemplates xmlns="http://schemas.microsoft.com/sharepoint/v3/contenttype/forms">
-  <Display>DocumentLibraryForm</Display>
-  <Edit>DocumentLibraryForm</Edit>
-  <New>DocumentLibraryForm</New>
-</FormTemplates>
-</file>
-
 <file path=customXml/item3.xml><?xml version="1.0" encoding="utf-8"?>
-<b:Sources xmlns:b="http://schemas.openxmlformats.org/officeDocument/2006/bibliography" xmlns="http://schemas.openxmlformats.org/officeDocument/2006/bibliography" SelectedStyle="\APA.XSL" StyleName="APA"/>
-</file>
-
-<file path=customXml/item4.xml><?xml version="1.0" encoding="utf-8"?>
 <p:properties xmlns:p="http://schemas.microsoft.com/office/2006/metadata/properties" xmlns:xsi="http://www.w3.org/2001/XMLSchema-instance" xmlns:pc="http://schemas.microsoft.com/office/infopath/2007/PartnerControls">
   <documentManagement>
     <IconOverlay xmlns="http://schemas.microsoft.com/sharepoint/v4" xsi:nil="true"/>
@@ -7851,7 +8410,19 @@
 </p:properties>
 </file>
 
+<file path=customXml/item4.xml><?xml version="1.0" encoding="utf-8"?>
+<b:Sources xmlns:b="http://schemas.openxmlformats.org/officeDocument/2006/bibliography" xmlns="http://schemas.openxmlformats.org/officeDocument/2006/bibliography" SelectedStyle="\APA.XSL" StyleName="APA"/>
+</file>
+
 <file path=customXml/itemProps1.xml><?xml version="1.0" encoding="utf-8"?>
+<ds:datastoreItem xmlns:ds="http://schemas.openxmlformats.org/officeDocument/2006/customXml" ds:itemID="{D50B1B85-B38C-42B6-8D6D-CA5E5B768EB8}">
+  <ds:schemaRefs>
+    <ds:schemaRef ds:uri="http://schemas.microsoft.com/sharepoint/v3/contenttype/forms"/>
+  </ds:schemaRefs>
+</ds:datastoreItem>
+</file>
+
+<file path=customXml/itemProps2.xml><?xml version="1.0" encoding="utf-8"?>
 <ds:datastoreItem xmlns:ds="http://schemas.openxmlformats.org/officeDocument/2006/customXml" ds:itemID="{9F61A396-ED1E-4AC6-A91E-14C87AD73808}">
   <ds:schemaRefs>
     <ds:schemaRef ds:uri="http://schemas.microsoft.com/office/2006/metadata/contentType"/>
@@ -7871,23 +8442,7 @@
 </ds:datastoreItem>
 </file>
 
-<file path=customXml/itemProps2.xml><?xml version="1.0" encoding="utf-8"?>
-<ds:datastoreItem xmlns:ds="http://schemas.openxmlformats.org/officeDocument/2006/customXml" ds:itemID="{D50B1B85-B38C-42B6-8D6D-CA5E5B768EB8}">
-  <ds:schemaRefs>
-    <ds:schemaRef ds:uri="http://schemas.microsoft.com/sharepoint/v3/contenttype/forms"/>
-  </ds:schemaRefs>
-</ds:datastoreItem>
-</file>
-
 <file path=customXml/itemProps3.xml><?xml version="1.0" encoding="utf-8"?>
-<ds:datastoreItem xmlns:ds="http://schemas.openxmlformats.org/officeDocument/2006/customXml" ds:itemID="{C8C35155-3E6A-4058-B6E4-303717845E3B}">
-  <ds:schemaRefs>
-    <ds:schemaRef ds:uri="http://schemas.openxmlformats.org/officeDocument/2006/bibliography"/>
-  </ds:schemaRefs>
-</ds:datastoreItem>
-</file>
-
-<file path=customXml/itemProps4.xml><?xml version="1.0" encoding="utf-8"?>
 <ds:datastoreItem xmlns:ds="http://schemas.openxmlformats.org/officeDocument/2006/customXml" ds:itemID="{B7C8FFAF-5E4F-48C3-8E23-6E376B8B0EF3}">
   <ds:schemaRefs>
     <ds:schemaRef ds:uri="http://schemas.microsoft.com/office/2006/metadata/properties"/>
@@ -7897,4 +8452,12 @@
     <ds:schemaRef ds:uri="f7d9f5a6-831d-4621-8c77-cbcaf993e406"/>
   </ds:schemaRefs>
 </ds:datastoreItem>
+</file>
+
+<file path=customXml/itemProps4.xml><?xml version="1.0" encoding="utf-8"?>
+<ds:datastoreItem xmlns:ds="http://schemas.openxmlformats.org/officeDocument/2006/customXml" ds:itemID="{C8C35155-3E6A-4058-B6E4-303717845E3B}">
+  <ds:schemaRefs>
+    <ds:schemaRef ds:uri="http://schemas.openxmlformats.org/officeDocument/2006/bibliography"/>
+  </ds:schemaRefs>
+</ds:datastoreItem>
 </file>
</xml_diff>

<commit_message>
doc(rapport) mise a jour de la table des matières
</commit_message>
<xml_diff>
--- a/Doc/Rapport de projet.docx
+++ b/Doc/Rapport de projet.docx
@@ -6,13 +6,8 @@
       <w:pPr>
         <w:pStyle w:val="Titre"/>
       </w:pPr>
-      <w:proofErr w:type="spellStart"/>
-      <w:r>
-        <w:t>P_Shot</w:t>
-      </w:r>
-      <w:proofErr w:type="spellEnd"/>
-      <w:r>
-        <w:t xml:space="preserve"> Me Up</w:t>
+      <w:r>
+        <w:t>P_Shot Me Up</w:t>
       </w:r>
     </w:p>
     <w:p>
@@ -170,7 +165,7 @@
         </w:rPr>
         <w:fldChar w:fldCharType="separate"/>
       </w:r>
-      <w:hyperlink w:anchor="_Toc212931971" w:history="1">
+      <w:hyperlink w:anchor="_Toc213517520" w:history="1">
         <w:r>
           <w:rPr>
             <w:rStyle w:val="Lienhypertexte"/>
@@ -218,7 +213,7 @@
             <w:noProof/>
             <w:webHidden/>
           </w:rPr>
-          <w:instrText xml:space="preserve"> PAGEREF _Toc212931971 \h </w:instrText>
+          <w:instrText xml:space="preserve"> PAGEREF _Toc213517520 \h </w:instrText>
         </w:r>
         <w:r>
           <w:rPr>
@@ -268,7 +263,7 @@
           <w14:ligatures w14:val="standardContextual"/>
         </w:rPr>
       </w:pPr>
-      <w:hyperlink w:anchor="_Toc212931972" w:history="1">
+      <w:hyperlink w:anchor="_Toc213517521" w:history="1">
         <w:r>
           <w:rPr>
             <w:rStyle w:val="Lienhypertexte"/>
@@ -316,7 +311,7 @@
             <w:noProof/>
             <w:webHidden/>
           </w:rPr>
-          <w:instrText xml:space="preserve"> PAGEREF _Toc212931972 \h </w:instrText>
+          <w:instrText xml:space="preserve"> PAGEREF _Toc213517521 \h </w:instrText>
         </w:r>
         <w:r>
           <w:rPr>
@@ -366,7 +361,7 @@
           <w14:ligatures w14:val="standardContextual"/>
         </w:rPr>
       </w:pPr>
-      <w:hyperlink w:anchor="_Toc212931973" w:history="1">
+      <w:hyperlink w:anchor="_Toc213517522" w:history="1">
         <w:r>
           <w:rPr>
             <w:rStyle w:val="Lienhypertexte"/>
@@ -414,7 +409,7 @@
             <w:noProof/>
             <w:webHidden/>
           </w:rPr>
-          <w:instrText xml:space="preserve"> PAGEREF _Toc212931973 \h </w:instrText>
+          <w:instrText xml:space="preserve"> PAGEREF _Toc213517522 \h </w:instrText>
         </w:r>
         <w:r>
           <w:rPr>
@@ -464,7 +459,7 @@
           <w14:ligatures w14:val="standardContextual"/>
         </w:rPr>
       </w:pPr>
-      <w:hyperlink w:anchor="_Toc212931974" w:history="1">
+      <w:hyperlink w:anchor="_Toc213517523" w:history="1">
         <w:r>
           <w:rPr>
             <w:rStyle w:val="Lienhypertexte"/>
@@ -512,7 +507,7 @@
             <w:noProof/>
             <w:webHidden/>
           </w:rPr>
-          <w:instrText xml:space="preserve"> PAGEREF _Toc212931974 \h </w:instrText>
+          <w:instrText xml:space="preserve"> PAGEREF _Toc213517523 \h </w:instrText>
         </w:r>
         <w:r>
           <w:rPr>
@@ -560,7 +555,7 @@
           <w14:ligatures w14:val="standardContextual"/>
         </w:rPr>
       </w:pPr>
-      <w:hyperlink w:anchor="_Toc212931975" w:history="1">
+      <w:hyperlink w:anchor="_Toc213517524" w:history="1">
         <w:r>
           <w:rPr>
             <w:rStyle w:val="Lienhypertexte"/>
@@ -606,7 +601,7 @@
             <w:noProof/>
             <w:webHidden/>
           </w:rPr>
-          <w:instrText xml:space="preserve"> PAGEREF _Toc212931975 \h </w:instrText>
+          <w:instrText xml:space="preserve"> PAGEREF _Toc213517524 \h </w:instrText>
         </w:r>
         <w:r>
           <w:rPr>
@@ -654,7 +649,7 @@
           <w14:ligatures w14:val="standardContextual"/>
         </w:rPr>
       </w:pPr>
-      <w:hyperlink w:anchor="_Toc212931976" w:history="1">
+      <w:hyperlink w:anchor="_Toc213517525" w:history="1">
         <w:r>
           <w:rPr>
             <w:rStyle w:val="Lienhypertexte"/>
@@ -700,7 +695,7 @@
             <w:noProof/>
             <w:webHidden/>
           </w:rPr>
-          <w:instrText xml:space="preserve"> PAGEREF _Toc212931976 \h </w:instrText>
+          <w:instrText xml:space="preserve"> PAGEREF _Toc213517525 \h </w:instrText>
         </w:r>
         <w:r>
           <w:rPr>
@@ -748,7 +743,7 @@
           <w14:ligatures w14:val="standardContextual"/>
         </w:rPr>
       </w:pPr>
-      <w:hyperlink w:anchor="_Toc212931977" w:history="1">
+      <w:hyperlink w:anchor="_Toc213517526" w:history="1">
         <w:r>
           <w:rPr>
             <w:rStyle w:val="Lienhypertexte"/>
@@ -794,7 +789,7 @@
             <w:noProof/>
             <w:webHidden/>
           </w:rPr>
-          <w:instrText xml:space="preserve"> PAGEREF _Toc212931977 \h </w:instrText>
+          <w:instrText xml:space="preserve"> PAGEREF _Toc213517526 \h </w:instrText>
         </w:r>
         <w:r>
           <w:rPr>
@@ -814,7 +809,7 @@
             <w:noProof/>
             <w:webHidden/>
           </w:rPr>
-          <w:t>4</w:t>
+          <w:t>5</w:t>
         </w:r>
         <w:r>
           <w:rPr>
@@ -844,7 +839,7 @@
           <w14:ligatures w14:val="standardContextual"/>
         </w:rPr>
       </w:pPr>
-      <w:hyperlink w:anchor="_Toc212931978" w:history="1">
+      <w:hyperlink w:anchor="_Toc213517527" w:history="1">
         <w:r>
           <w:rPr>
             <w:rStyle w:val="Lienhypertexte"/>
@@ -892,7 +887,7 @@
             <w:noProof/>
             <w:webHidden/>
           </w:rPr>
-          <w:instrText xml:space="preserve"> PAGEREF _Toc212931978 \h </w:instrText>
+          <w:instrText xml:space="preserve"> PAGEREF _Toc213517527 \h </w:instrText>
         </w:r>
         <w:r>
           <w:rPr>
@@ -912,7 +907,105 @@
             <w:noProof/>
             <w:webHidden/>
           </w:rPr>
-          <w:t>4</w:t>
+          <w:t>5</w:t>
+        </w:r>
+        <w:r>
+          <w:rPr>
+            <w:noProof/>
+            <w:webHidden/>
+          </w:rPr>
+          <w:fldChar w:fldCharType="end"/>
+        </w:r>
+      </w:hyperlink>
+    </w:p>
+    <w:p>
+      <w:pPr>
+        <w:pStyle w:val="TM10"/>
+        <w:tabs>
+          <w:tab w:val="left" w:pos="400"/>
+          <w:tab w:val="right" w:leader="dot" w:pos="9060"/>
+        </w:tabs>
+        <w:rPr>
+          <w:rFonts w:eastAsiaTheme="minorEastAsia" w:cstheme="minorBidi"/>
+          <w:b w:val="0"/>
+          <w:bCs w:val="0"/>
+          <w:caps w:val="0"/>
+          <w:noProof/>
+          <w:kern w:val="2"/>
+          <w:sz w:val="24"/>
+          <w:szCs w:val="24"/>
+          <w14:ligatures w14:val="standardContextual"/>
+        </w:rPr>
+      </w:pPr>
+      <w:hyperlink w:anchor="_Toc213517528" w:history="1">
+        <w:r>
+          <w:rPr>
+            <w:rStyle w:val="Lienhypertexte"/>
+            <w:noProof/>
+          </w:rPr>
+          <w:t>6</w:t>
+        </w:r>
+        <w:r>
+          <w:rPr>
+            <w:rFonts w:eastAsiaTheme="minorEastAsia" w:cstheme="minorBidi"/>
+            <w:b w:val="0"/>
+            <w:bCs w:val="0"/>
+            <w:caps w:val="0"/>
+            <w:noProof/>
+            <w:kern w:val="2"/>
+            <w:sz w:val="24"/>
+            <w:szCs w:val="24"/>
+            <w14:ligatures w14:val="standardContextual"/>
+          </w:rPr>
+          <w:tab/>
+        </w:r>
+        <w:r>
+          <w:rPr>
+            <w:rStyle w:val="Lienhypertexte"/>
+            <w:noProof/>
+          </w:rPr>
+          <w:t>Utilisation de l’ia</w:t>
+        </w:r>
+        <w:r>
+          <w:rPr>
+            <w:noProof/>
+            <w:webHidden/>
+          </w:rPr>
+          <w:tab/>
+        </w:r>
+        <w:r>
+          <w:rPr>
+            <w:noProof/>
+            <w:webHidden/>
+          </w:rPr>
+          <w:fldChar w:fldCharType="begin"/>
+        </w:r>
+        <w:r>
+          <w:rPr>
+            <w:noProof/>
+            <w:webHidden/>
+          </w:rPr>
+          <w:instrText xml:space="preserve"> PAGEREF _Toc213517528 \h </w:instrText>
+        </w:r>
+        <w:r>
+          <w:rPr>
+            <w:noProof/>
+            <w:webHidden/>
+          </w:rPr>
+        </w:r>
+        <w:r>
+          <w:rPr>
+            <w:noProof/>
+            <w:webHidden/>
+          </w:rPr>
+          <w:fldChar w:fldCharType="separate"/>
+        </w:r>
+        <w:r>
+          <w:rPr>
+            <w:noProof/>
+            <w:webHidden/>
+          </w:rPr>
+          <w:t>5</w:t>
         </w:r>
         <w:r>
           <w:rPr>
@@ -943,14 +1036,14 @@
       <w:pPr>
         <w:pStyle w:val="Titre1"/>
       </w:pPr>
-      <w:bookmarkStart w:id="0" w:name="_Toc212931971"/>
-      <w:bookmarkStart w:id="1" w:name="_Toc532179969"/>
-      <w:bookmarkStart w:id="2" w:name="_Toc165969639"/>
+      <w:bookmarkStart w:id="0" w:name="_Toc532179969"/>
+      <w:bookmarkStart w:id="1" w:name="_Toc165969639"/>
+      <w:bookmarkStart w:id="2" w:name="_Toc213517520"/>
       <w:r>
         <w:lastRenderedPageBreak/>
         <w:t>INTRODUCTION</w:t>
       </w:r>
-      <w:bookmarkEnd w:id="0"/>
+      <w:bookmarkEnd w:id="2"/>
     </w:p>
     <w:p>
       <w:pPr>
@@ -984,35 +1077,7 @@
         <w:rPr>
           <w:rFonts w:ascii="Century Gothic" w:hAnsi="Century Gothic"/>
         </w:rPr>
-        <w:t xml:space="preserve">. Ensuite les objectifs produit sont la création du jeu Big </w:t>
-      </w:r>
-      <w:proofErr w:type="spellStart"/>
-      <w:r>
-        <w:rPr>
-          <w:rFonts w:ascii="Century Gothic" w:hAnsi="Century Gothic"/>
-        </w:rPr>
-        <w:t>Nightmare</w:t>
-      </w:r>
-      <w:proofErr w:type="spellEnd"/>
-      <w:r>
-        <w:rPr>
-          <w:rFonts w:ascii="Century Gothic" w:hAnsi="Century Gothic"/>
-        </w:rPr>
-        <w:t xml:space="preserve"> un jeu de survie avec des vagues de monstre infinie où le joueur </w:t>
-      </w:r>
-      <w:proofErr w:type="spellStart"/>
-      <w:r>
-        <w:rPr>
-          <w:rFonts w:ascii="Century Gothic" w:hAnsi="Century Gothic"/>
-        </w:rPr>
-        <w:t>douvra</w:t>
-      </w:r>
-      <w:proofErr w:type="spellEnd"/>
-      <w:r>
-        <w:rPr>
-          <w:rFonts w:ascii="Century Gothic" w:hAnsi="Century Gothic"/>
-        </w:rPr>
-        <w:t xml:space="preserve"> tuer </w:t>
+        <w:t xml:space="preserve">. Ensuite les objectifs produit sont la création du jeu Big Nightmare un jeu de survie avec des vagues de monstre infinie où le joueur douvra tuer </w:t>
       </w:r>
       <w:r>
         <w:rPr>
@@ -1055,12 +1120,12 @@
       <w:pPr>
         <w:pStyle w:val="Titre1"/>
       </w:pPr>
-      <w:bookmarkStart w:id="3" w:name="_Toc212931972"/>
+      <w:bookmarkStart w:id="3" w:name="_Toc213517521"/>
       <w:r>
         <w:t>Planification</w:t>
       </w:r>
+      <w:bookmarkEnd w:id="0"/>
       <w:bookmarkEnd w:id="1"/>
-      <w:bookmarkEnd w:id="2"/>
       <w:r>
         <w:t xml:space="preserve"> Initiale</w:t>
       </w:r>
@@ -1253,7 +1318,7 @@
       <w:pPr>
         <w:pStyle w:val="Titre1"/>
       </w:pPr>
-      <w:bookmarkStart w:id="4" w:name="_Toc212931973"/>
+      <w:bookmarkStart w:id="4" w:name="_Toc213517522"/>
       <w:r>
         <w:t>Diagram UML</w:t>
       </w:r>
@@ -1340,37 +1405,13 @@
         <w:t xml:space="preserve"> </w:t>
       </w:r>
       <w:r>
-        <w:t>Il possède une position (_x, _y), une apparence graphique (Brush), des points de vie (PV), et un système de tir (</w:t>
-      </w:r>
-      <w:proofErr w:type="spellStart"/>
-      <w:r>
-        <w:t>lastShotTime</w:t>
-      </w:r>
-      <w:proofErr w:type="spellEnd"/>
-      <w:r>
-        <w:t xml:space="preserve">, </w:t>
-      </w:r>
-      <w:proofErr w:type="spellStart"/>
-      <w:r>
-        <w:t>shotCooldown</w:t>
-      </w:r>
-      <w:proofErr w:type="spellEnd"/>
-      <w:r>
-        <w:t>).</w:t>
+        <w:t>Il possède une position (_x, _y), une apparence graphique (Brush), des points de vie (PV), et un système de tir (lastShotTime, shotCooldown).</w:t>
       </w:r>
       <w:r>
         <w:t xml:space="preserve"> </w:t>
       </w:r>
       <w:r>
-        <w:t xml:space="preserve">Ses méthodes (Move, </w:t>
-      </w:r>
-      <w:proofErr w:type="spellStart"/>
-      <w:r>
-        <w:t>Render</w:t>
-      </w:r>
-      <w:proofErr w:type="spellEnd"/>
-      <w:r>
-        <w:t>, Shoot, Update, Damage) gèrent son déplacement, son affichage et les interactions avec les ennemis</w:t>
+        <w:t>Ses méthodes (Move, Render, Shoot, Update, Damage) gèrent son déplacement, son affichage et les interactions avec les ennemis</w:t>
       </w:r>
       <w:r>
         <w:t xml:space="preserve"> même si cette dernière ne marche pas pour le moment</w:t>
@@ -1407,37 +1448,13 @@
         <w:t xml:space="preserve"> </w:t>
       </w:r>
       <w:r>
-        <w:t xml:space="preserve">Il dispose d’un nombre de points de vie communs (PV) et de deux zones de collision latérales représentées par des </w:t>
-      </w:r>
-      <w:proofErr w:type="spellStart"/>
-      <w:r>
-        <w:t>CircleHitbox</w:t>
-      </w:r>
-      <w:proofErr w:type="spellEnd"/>
-      <w:r>
-        <w:t xml:space="preserve"> (gauche et droite).</w:t>
+        <w:t>Il dispose d’un nombre de points de vie communs (PV) et de deux zones de collision latérales représentées par des CircleHitbox (gauche et droite).</w:t>
       </w:r>
       <w:r>
         <w:t xml:space="preserve"> </w:t>
       </w:r>
       <w:r>
-        <w:t xml:space="preserve">Les méthodes Damage(), </w:t>
-      </w:r>
-      <w:proofErr w:type="spellStart"/>
-      <w:r>
-        <w:t>InitializeHitboxes</w:t>
-      </w:r>
-      <w:proofErr w:type="spellEnd"/>
-      <w:r>
-        <w:t xml:space="preserve">() et </w:t>
-      </w:r>
-      <w:proofErr w:type="spellStart"/>
-      <w:r>
-        <w:t>UpdateHitboxes</w:t>
-      </w:r>
-      <w:proofErr w:type="spellEnd"/>
-      <w:r>
-        <w:t>() permettent de gérer les interactions avec les mobs et le joueur, notamment lors des collisions.</w:t>
+        <w:t>Les méthodes Damage(), InitializeHitboxes() et UpdateHitboxes() permettent de gérer les interactions avec les mobs et le joueur, notamment lors des collisions.</w:t>
       </w:r>
       <w:r>
         <w:t xml:space="preserve"> </w:t>
@@ -1473,29 +1490,13 @@
         <w:t xml:space="preserve"> </w:t>
       </w:r>
       <w:r>
-        <w:t xml:space="preserve">Elles contiennent des informations sur leur trajectoire (dx, </w:t>
-      </w:r>
-      <w:proofErr w:type="spellStart"/>
-      <w:r>
-        <w:t>dy</w:t>
-      </w:r>
-      <w:proofErr w:type="spellEnd"/>
-      <w:r>
-        <w:t>, Speed) et leur apparence.</w:t>
+        <w:t>Elles contiennent des informations sur leur trajectoire (dx, dy, Speed) et leur apparence.</w:t>
       </w:r>
       <w:r>
         <w:t xml:space="preserve"> </w:t>
       </w:r>
       <w:r>
-        <w:t>Elles interagissent avec via leurs coordonnées (</w:t>
-      </w:r>
-      <w:proofErr w:type="spellStart"/>
-      <w:r>
-        <w:t>bx</w:t>
-      </w:r>
-      <w:proofErr w:type="spellEnd"/>
-      <w:r>
-        <w:t>, by).</w:t>
+        <w:t>Elles interagissent avec via leurs coordonnées (bx, by).</w:t>
       </w:r>
       <w:r>
         <w:t xml:space="preserve"> </w:t>
@@ -1532,42 +1533,10 @@
       </w:r>
       <w:r>
         <w:br/>
-        <w:t>Chaque mob possède une position, des points de vie (</w:t>
-      </w:r>
-      <w:proofErr w:type="spellStart"/>
-      <w:r>
-        <w:t>pv</w:t>
-      </w:r>
-      <w:proofErr w:type="spellEnd"/>
-      <w:r>
-        <w:t>), une zone de collision (</w:t>
-      </w:r>
-      <w:proofErr w:type="spellStart"/>
-      <w:r>
-        <w:t>Hitbox</w:t>
-      </w:r>
-      <w:proofErr w:type="spellEnd"/>
-      <w:r>
-        <w:t>) et un indicateur de mort (</w:t>
-      </w:r>
-      <w:proofErr w:type="spellStart"/>
-      <w:r>
-        <w:t>IsDead</w:t>
-      </w:r>
-      <w:proofErr w:type="spellEnd"/>
-      <w:r>
-        <w:t>)</w:t>
-      </w:r>
-      <w:r>
-        <w:t xml:space="preserve"> et un conteur de frame (</w:t>
-      </w:r>
-      <w:proofErr w:type="spellStart"/>
-      <w:r>
-        <w:t>framecount</w:t>
-      </w:r>
-      <w:proofErr w:type="spellEnd"/>
-      <w:r>
-        <w:t>) pour changer le visuel tous les trois frames ce qui donne un aspect plus vivant</w:t>
+        <w:t>Chaque mob possède une position, des points de vie (pv), une zone de collision (Hitbox) et un indicateur de mort (IsDead)</w:t>
+      </w:r>
+      <w:r>
+        <w:t xml:space="preserve"> et un conteur de frame (framecount) pour changer le visuel tous les trois frames ce qui donne un aspect plus vivant</w:t>
       </w:r>
       <w:r>
         <w:t>. Les mobs représentent la menace principale du jeu, se dirigeant vers le joueur ou les blocs pour les attaquer.</w:t>
@@ -1579,7 +1548,7 @@
       </w:pPr>
       <w:bookmarkStart w:id="5" w:name="_Toc532179957"/>
       <w:bookmarkStart w:id="6" w:name="_Toc165969641"/>
-      <w:bookmarkStart w:id="7" w:name="_Toc212931974"/>
+      <w:bookmarkStart w:id="7" w:name="_Toc213517523"/>
       <w:r>
         <w:t>Analyse</w:t>
       </w:r>
@@ -1591,7 +1560,7 @@
       <w:pPr>
         <w:pStyle w:val="Titre2"/>
       </w:pPr>
-      <w:bookmarkStart w:id="8" w:name="_Toc212931975"/>
+      <w:bookmarkStart w:id="8" w:name="_Toc213517524"/>
       <w:r>
         <w:t>Difficulté</w:t>
       </w:r>
@@ -1632,121 +1601,95 @@
         <w:t xml:space="preserve"> pour chaque block, les</w:t>
       </w:r>
       <w:r>
+        <w:t xml:space="preserve"> hitboxs</w:t>
+      </w:r>
+      <w:r>
+        <w:t xml:space="preserve"> (</w:t>
+      </w:r>
+      <w:hyperlink r:id="rId13" w:history="1">
+        <w:r>
+          <w:rPr>
+            <w:rStyle w:val="Lienhypertexte"/>
+          </w:rPr>
+          <w:t>les blocs qui entourent le joueur bloc le joueur · Big_Nightmare</w:t>
+        </w:r>
+      </w:hyperlink>
+      <w:r>
+        <w:t>)</w:t>
+      </w:r>
+      <w:r>
+        <w:t xml:space="preserve"> mon aussi compliqué la tache </w:t>
+      </w:r>
+      <w:r>
+        <w:t xml:space="preserve">car j’avais du mal </w:t>
+      </w:r>
+      <w:r>
+        <w:t>à</w:t>
+      </w:r>
+      <w:r>
+        <w:t xml:space="preserve"> comprendre leur fonctionnement mais par la suite avec </w:t>
+      </w:r>
+      <w:r>
+        <w:t>plusieurs recherches</w:t>
+      </w:r>
+      <w:r>
+        <w:t xml:space="preserve"> chez moi et en parlant avec des amis</w:t>
+      </w:r>
+      <w:r>
+        <w:t xml:space="preserve"> j’ai petit </w:t>
+      </w:r>
+      <w:r>
+        <w:t>à</w:t>
+      </w:r>
+      <w:r>
+        <w:t xml:space="preserve"> petit comprit et ai pue </w:t>
+      </w:r>
+      <w:r>
+        <w:t xml:space="preserve">les faire grâce </w:t>
+      </w:r>
+      <w:r>
+        <w:t>à</w:t>
+      </w:r>
+      <w:r>
+        <w:t xml:space="preserve"> leur aide</w:t>
+      </w:r>
+      <w:r>
+        <w:t xml:space="preserve">. Pour finir il y a eu un </w:t>
+      </w:r>
+      <w:r>
+        <w:t>dernier</w:t>
+      </w:r>
+      <w:r>
+        <w:t xml:space="preserve"> problème que je n’ai pas </w:t>
+      </w:r>
+      <w:r>
+        <w:t>pu</w:t>
+      </w:r>
+      <w:r>
         <w:t xml:space="preserve"> </w:t>
       </w:r>
-      <w:proofErr w:type="spellStart"/>
-      <w:r>
-        <w:t>hitboxs</w:t>
-      </w:r>
-      <w:proofErr w:type="spellEnd"/>
+      <w:r>
+        <w:t xml:space="preserve">régler qui est la </w:t>
+      </w:r>
+      <w:r>
+        <w:t>réduction</w:t>
+      </w:r>
+      <w:r>
+        <w:t xml:space="preserve"> de pv</w:t>
+      </w:r>
+      <w:r>
+        <w:t xml:space="preserve"> lors du contact les mobs</w:t>
+      </w:r>
       <w:r>
         <w:t xml:space="preserve"> (</w:t>
       </w:r>
-      <w:hyperlink r:id="rId13" w:history="1">
+      <w:hyperlink r:id="rId14" w:history="1">
         <w:r>
           <w:rPr>
             <w:rStyle w:val="Lienhypertexte"/>
           </w:rPr>
-          <w:t xml:space="preserve">les blocs qui entourent le joueur bloc le joueur · </w:t>
-        </w:r>
-        <w:proofErr w:type="spellStart"/>
-        <w:r>
-          <w:rPr>
-            <w:rStyle w:val="Lienhypertexte"/>
-          </w:rPr>
-          <w:t>Big_Nightmare</w:t>
-        </w:r>
-        <w:proofErr w:type="spellEnd"/>
-      </w:hyperlink>
-      <w:r>
-        <w:t>)</w:t>
-      </w:r>
-      <w:r>
-        <w:t xml:space="preserve"> mon aussi compliqué la tache </w:t>
-      </w:r>
-      <w:r>
-        <w:t xml:space="preserve">car j’avais du mal </w:t>
-      </w:r>
-      <w:r>
-        <w:t>à</w:t>
-      </w:r>
-      <w:r>
-        <w:t xml:space="preserve"> comprendre leur fonctionnement mais par la suite avec </w:t>
-      </w:r>
-      <w:r>
-        <w:t>plusieurs recherches</w:t>
-      </w:r>
-      <w:r>
-        <w:t xml:space="preserve"> chez moi et en parlant avec des amis</w:t>
-      </w:r>
-      <w:r>
-        <w:t xml:space="preserve"> j’ai petit </w:t>
-      </w:r>
-      <w:r>
-        <w:t>à</w:t>
-      </w:r>
-      <w:r>
-        <w:t xml:space="preserve"> petit comprit et ai pue </w:t>
-      </w:r>
-      <w:r>
-        <w:t xml:space="preserve">les faire grâce </w:t>
-      </w:r>
-      <w:r>
-        <w:t>à</w:t>
-      </w:r>
-      <w:r>
-        <w:t xml:space="preserve"> leur aide</w:t>
-      </w:r>
-      <w:r>
-        <w:t xml:space="preserve">. Pour finir il y a eu un </w:t>
-      </w:r>
-      <w:r>
-        <w:t>dernier</w:t>
-      </w:r>
-      <w:r>
-        <w:t xml:space="preserve"> problème que je n’ai pas </w:t>
-      </w:r>
-      <w:r>
-        <w:t>pu</w:t>
-      </w:r>
-      <w:r>
-        <w:t xml:space="preserve"> </w:t>
-      </w:r>
-      <w:r>
-        <w:t xml:space="preserve">régler qui est la </w:t>
-      </w:r>
-      <w:r>
-        <w:t>réduction</w:t>
-      </w:r>
-      <w:r>
-        <w:t xml:space="preserve"> de </w:t>
-      </w:r>
-      <w:proofErr w:type="spellStart"/>
-      <w:r>
-        <w:t>pv</w:t>
-      </w:r>
-      <w:proofErr w:type="spellEnd"/>
-      <w:r>
-        <w:t xml:space="preserve"> lors du contact les mobs</w:t>
-      </w:r>
-      <w:r>
-        <w:t xml:space="preserve"> (</w:t>
-      </w:r>
-      <w:hyperlink r:id="rId14" w:history="1">
-        <w:r>
-          <w:rPr>
-            <w:rStyle w:val="Lienhypertexte"/>
-          </w:rPr>
-          <w:t xml:space="preserve">les mobs peuvent faire dégât au joueur et au blocs · </w:t>
-        </w:r>
-        <w:proofErr w:type="spellStart"/>
-        <w:r>
-          <w:rPr>
-            <w:rStyle w:val="Lienhypertexte"/>
-          </w:rPr>
-          <w:t>Big_Nightmare</w:t>
-        </w:r>
-        <w:proofErr w:type="spellEnd"/>
+          <w:t>les mobs peuvent faire dégât au joueur et au blocs · Big_Nightmare</w:t>
+        </w:r>
       </w:hyperlink>
       <w:r>
         <w:t>)</w:t>
@@ -1762,7 +1705,7 @@
       <w:pPr>
         <w:pStyle w:val="Titre2"/>
       </w:pPr>
-      <w:bookmarkStart w:id="9" w:name="_Toc212931976"/>
+      <w:bookmarkStart w:id="9" w:name="_Toc213517525"/>
       <w:r>
         <w:t>Améliorations</w:t>
       </w:r>
@@ -1846,16 +1789,8 @@
           <w:rPr>
             <w:rStyle w:val="Lienhypertexte"/>
           </w:rPr>
-          <w:t xml:space="preserve">les mobs peuvent faire dégât au joueur et au blocs · </w:t>
-        </w:r>
-        <w:proofErr w:type="spellStart"/>
-        <w:r>
-          <w:rPr>
-            <w:rStyle w:val="Lienhypertexte"/>
-          </w:rPr>
-          <w:t>Big_Nightmare</w:t>
-        </w:r>
-        <w:proofErr w:type="spellEnd"/>
+          <w:t>les mobs peuvent faire dégât au joueur et au blocs · Big_Nightmare</w:t>
+        </w:r>
       </w:hyperlink>
       <w:r>
         <w:t>)</w:t>
@@ -1913,16 +1848,8 @@
           <w:rPr>
             <w:rStyle w:val="Lienhypertexte"/>
           </w:rPr>
-          <w:t xml:space="preserve">mort du joueur · </w:t>
-        </w:r>
-        <w:proofErr w:type="spellStart"/>
-        <w:r>
-          <w:rPr>
-            <w:rStyle w:val="Lienhypertexte"/>
-          </w:rPr>
-          <w:t>Big_Nightmare</w:t>
-        </w:r>
-        <w:proofErr w:type="spellEnd"/>
+          <w:t>mort du joueur · Big_Nightmare</w:t>
+        </w:r>
       </w:hyperlink>
       <w:r>
         <w:t>)</w:t>
@@ -1963,16 +1890,8 @@
           <w:rPr>
             <w:rStyle w:val="Lienhypertexte"/>
           </w:rPr>
-          <w:t xml:space="preserve">système de vague · </w:t>
-        </w:r>
-        <w:proofErr w:type="spellStart"/>
-        <w:r>
-          <w:rPr>
-            <w:rStyle w:val="Lienhypertexte"/>
-          </w:rPr>
-          <w:t>Big_Nightmare</w:t>
-        </w:r>
-        <w:proofErr w:type="spellEnd"/>
+          <w:t>système de vague · Big_Nightmare</w:t>
+        </w:r>
       </w:hyperlink>
       <w:r>
         <w:t>)</w:t>
@@ -1982,7 +1901,7 @@
       <w:pPr>
         <w:pStyle w:val="Titre2"/>
       </w:pPr>
-      <w:bookmarkStart w:id="10" w:name="_Toc212931977"/>
+      <w:bookmarkStart w:id="10" w:name="_Toc213517526"/>
       <w:r>
         <w:lastRenderedPageBreak/>
         <w:t>Résultat</w:t>
@@ -2020,153 +1939,92 @@
           <w:rPr>
             <w:rStyle w:val="Lienhypertexte"/>
           </w:rPr>
-          <w:t xml:space="preserve">le joueur peux se déplacer · </w:t>
-        </w:r>
-        <w:proofErr w:type="spellStart"/>
+          <w:t>le joueur peux se déplacer · Big_Nightmare</w:t>
+        </w:r>
+      </w:hyperlink>
+      <w:r>
+        <w:t xml:space="preserve">, </w:t>
+      </w:r>
+      <w:hyperlink r:id="rId19" w:history="1">
         <w:r>
           <w:rPr>
             <w:rStyle w:val="Lienhypertexte"/>
           </w:rPr>
-          <w:t>Big_Nightmare</w:t>
-        </w:r>
-        <w:proofErr w:type="spellEnd"/>
+          <w:t>les ennemies vont verre le joueur · Big_Nightmare</w:t>
+        </w:r>
       </w:hyperlink>
       <w:r>
+        <w:t>)</w:t>
+      </w:r>
+      <w:r>
+        <w:t>, les tire</w:t>
+      </w:r>
+      <w:r>
+        <w:t xml:space="preserve"> (</w:t>
+      </w:r>
+      <w:hyperlink r:id="rId20" w:history="1">
+        <w:r>
+          <w:rPr>
+            <w:rStyle w:val="Lienhypertexte"/>
+          </w:rPr>
+          <w:t>le joueur peux tirer avec le clique gauche · Big_Nightmare</w:t>
+        </w:r>
+      </w:hyperlink>
+      <w:r>
         <w:t xml:space="preserve">, </w:t>
       </w:r>
-      <w:hyperlink r:id="rId19" w:history="1">
+      <w:hyperlink r:id="rId21" w:history="1">
         <w:r>
           <w:rPr>
             <w:rStyle w:val="Lienhypertexte"/>
           </w:rPr>
-          <w:t xml:space="preserve">les ennemies vont verre le joueur · </w:t>
-        </w:r>
-        <w:proofErr w:type="spellStart"/>
+          <w:t>les mobs peuvent tirer · Big_Nightmare</w:t>
+        </w:r>
+      </w:hyperlink>
+      <w:r>
+        <w:t>)</w:t>
+      </w:r>
+      <w:r>
+        <w:t>, les hitbox</w:t>
+      </w:r>
+      <w:r>
+        <w:t xml:space="preserve"> (</w:t>
+      </w:r>
+      <w:hyperlink r:id="rId22" w:history="1">
         <w:r>
           <w:rPr>
             <w:rStyle w:val="Lienhypertexte"/>
           </w:rPr>
-          <w:t>Big_Nightmare</w:t>
-        </w:r>
-        <w:proofErr w:type="spellEnd"/>
+          <w:t>les blocs qui entourent le joueur bloc le joueur · Big_Nightmare</w:t>
+        </w:r>
       </w:hyperlink>
       <w:r>
-        <w:t>)</w:t>
-      </w:r>
-      <w:r>
-        <w:t>, les tire</w:t>
+        <w:t>),</w:t>
+      </w:r>
+      <w:r>
+        <w:t xml:space="preserve"> les type de mob</w:t>
       </w:r>
       <w:r>
         <w:t xml:space="preserve"> (</w:t>
       </w:r>
-      <w:hyperlink r:id="rId20" w:history="1">
+      <w:hyperlink r:id="rId23" w:history="1">
         <w:r>
           <w:rPr>
             <w:rStyle w:val="Lienhypertexte"/>
           </w:rPr>
-          <w:t xml:space="preserve">le joueur peux tirer avec le clique gauche · </w:t>
-        </w:r>
-        <w:proofErr w:type="spellStart"/>
+          <w:t>type de mob · Big_Nightmare</w:t>
+        </w:r>
+      </w:hyperlink>
+      <w:r>
+        <w:t>) et le score (</w:t>
+      </w:r>
+      <w:hyperlink r:id="rId24" w:history="1">
         <w:r>
           <w:rPr>
             <w:rStyle w:val="Lienhypertexte"/>
           </w:rPr>
-          <w:t>Big_Nightmare</w:t>
-        </w:r>
-        <w:proofErr w:type="spellEnd"/>
-      </w:hyperlink>
-      <w:r>
-        <w:t xml:space="preserve">, </w:t>
-      </w:r>
-      <w:hyperlink r:id="rId21" w:history="1">
-        <w:r>
-          <w:rPr>
-            <w:rStyle w:val="Lienhypertexte"/>
-          </w:rPr>
-          <w:t xml:space="preserve">les mobs peuvent tirer · </w:t>
-        </w:r>
-        <w:proofErr w:type="spellStart"/>
-        <w:r>
-          <w:rPr>
-            <w:rStyle w:val="Lienhypertexte"/>
-          </w:rPr>
-          <w:t>Big_Nightmare</w:t>
-        </w:r>
-        <w:proofErr w:type="spellEnd"/>
-      </w:hyperlink>
-      <w:r>
-        <w:t>)</w:t>
-      </w:r>
-      <w:r>
-        <w:t xml:space="preserve">, les </w:t>
-      </w:r>
-      <w:proofErr w:type="spellStart"/>
-      <w:r>
-        <w:t>hitbox</w:t>
-      </w:r>
-      <w:proofErr w:type="spellEnd"/>
-      <w:r>
-        <w:t xml:space="preserve"> (</w:t>
-      </w:r>
-      <w:hyperlink r:id="rId22" w:history="1">
-        <w:r>
-          <w:rPr>
-            <w:rStyle w:val="Lienhypertexte"/>
-          </w:rPr>
-          <w:t xml:space="preserve">les blocs qui entourent le joueur bloc le joueur · </w:t>
-        </w:r>
-        <w:proofErr w:type="spellStart"/>
-        <w:r>
-          <w:rPr>
-            <w:rStyle w:val="Lienhypertexte"/>
-          </w:rPr>
-          <w:t>Big_Nightmare</w:t>
-        </w:r>
-        <w:proofErr w:type="spellEnd"/>
-      </w:hyperlink>
-      <w:r>
-        <w:t>),</w:t>
-      </w:r>
-      <w:r>
-        <w:t xml:space="preserve"> les type de mob</w:t>
-      </w:r>
-      <w:r>
-        <w:t xml:space="preserve"> (</w:t>
-      </w:r>
-      <w:hyperlink r:id="rId23" w:history="1">
-        <w:r>
-          <w:rPr>
-            <w:rStyle w:val="Lienhypertexte"/>
-          </w:rPr>
-          <w:t xml:space="preserve">type de mob · </w:t>
-        </w:r>
-        <w:proofErr w:type="spellStart"/>
-        <w:r>
-          <w:rPr>
-            <w:rStyle w:val="Lienhypertexte"/>
-          </w:rPr>
-          <w:t>Big_Nightmare</w:t>
-        </w:r>
-        <w:proofErr w:type="spellEnd"/>
-      </w:hyperlink>
-      <w:r>
-        <w:t>) et le score (</w:t>
-      </w:r>
-      <w:hyperlink r:id="rId24" w:history="1">
-        <w:r>
-          <w:rPr>
-            <w:rStyle w:val="Lienhypertexte"/>
-          </w:rPr>
-          <w:t xml:space="preserve">le score monte tout les 5 second · </w:t>
-        </w:r>
-        <w:proofErr w:type="spellStart"/>
-        <w:r>
-          <w:rPr>
-            <w:rStyle w:val="Lienhypertexte"/>
-          </w:rPr>
-          <w:t>Big_Nightmare</w:t>
-        </w:r>
-        <w:proofErr w:type="spellEnd"/>
+          <w:t>le score monte tout les 5 second · Big_Nightmare</w:t>
+        </w:r>
       </w:hyperlink>
       <w:r>
         <w:t>)</w:t>
@@ -2244,7 +2102,7 @@
       <w:pPr>
         <w:pStyle w:val="Titre1"/>
       </w:pPr>
-      <w:bookmarkStart w:id="11" w:name="_Toc212931978"/>
+      <w:bookmarkStart w:id="11" w:name="_Toc213517527"/>
       <w:r>
         <w:t>conclusion</w:t>
       </w:r>
@@ -2258,32 +2116,11 @@
         <w:t>Grâce a se projet j’ai pu apprendre le f</w:t>
       </w:r>
       <w:r>
-        <w:t xml:space="preserve">onctionnement du </w:t>
-      </w:r>
-      <w:proofErr w:type="spellStart"/>
-      <w:r>
-        <w:t>c#</w:t>
-      </w:r>
-      <w:proofErr w:type="spellEnd"/>
-      <w:r>
-        <w:t xml:space="preserve"> orienté objet</w:t>
-      </w:r>
-      <w:r>
-        <w:t xml:space="preserve"> comme la création de liste, les variable </w:t>
-      </w:r>
-      <w:proofErr w:type="spellStart"/>
-      <w:r>
-        <w:t>protected</w:t>
-      </w:r>
-      <w:proofErr w:type="spellEnd"/>
-      <w:r>
-        <w:t xml:space="preserve">, les </w:t>
-      </w:r>
-      <w:proofErr w:type="spellStart"/>
-      <w:r>
-        <w:t>hitbox</w:t>
-      </w:r>
-      <w:proofErr w:type="spellEnd"/>
+        <w:t>onctionnement du c# orienté objet</w:t>
+      </w:r>
+      <w:r>
+        <w:t xml:space="preserve"> comme la création de liste, les variable protected, les hitbox</w:t>
+      </w:r>
       <w:r>
         <w:t xml:space="preserve"> et</w:t>
       </w:r>
@@ -2312,13 +2149,8 @@
         <w:t xml:space="preserve"> et</w:t>
       </w:r>
       <w:r>
-        <w:t xml:space="preserve"> l’utilisation de </w:t>
-      </w:r>
-      <w:proofErr w:type="spellStart"/>
-      <w:r>
-        <w:t>github</w:t>
-      </w:r>
-      <w:proofErr w:type="spellEnd"/>
+        <w:t xml:space="preserve"> l’utilisation de github</w:t>
+      </w:r>
       <w:r>
         <w:t xml:space="preserve">. </w:t>
       </w:r>
@@ -2348,24 +2180,18 @@
       <w:pPr>
         <w:pStyle w:val="Titre1"/>
       </w:pPr>
+      <w:bookmarkStart w:id="12" w:name="_Toc213517528"/>
       <w:r>
         <w:t>Utilisation de l’ia</w:t>
       </w:r>
+      <w:bookmarkEnd w:id="12"/>
     </w:p>
     <w:p>
       <w:pPr>
         <w:pStyle w:val="Corpsdetexte"/>
       </w:pPr>
       <w:r>
-        <w:t xml:space="preserve">J’ai utilisé </w:t>
-      </w:r>
-      <w:proofErr w:type="spellStart"/>
-      <w:r>
-        <w:t>l’ia</w:t>
-      </w:r>
-      <w:proofErr w:type="spellEnd"/>
-      <w:r>
-        <w:t xml:space="preserve"> pour mettre des commentaires dans mon code pour qu’il soit </w:t>
+        <w:t xml:space="preserve">J’ai utilisé l’ia pour mettre des commentaires dans mon code pour qu’il soit </w:t>
       </w:r>
       <w:r>
         <w:t xml:space="preserve">plus simple </w:t>
@@ -2873,7 +2699,7 @@
               <w:noProof/>
               <w:szCs w:val="16"/>
             </w:rPr>
-            <w:t>08.11.2025 17:58</w:t>
+            <w:t>08.11.2025 18:02</w:t>
           </w:r>
           <w:r>
             <w:rPr>
@@ -8124,15 +7950,6 @@
 </file>
 
 <file path=customXml/item1.xml><?xml version="1.0" encoding="utf-8"?>
-<?mso-contentType ?>
-<FormTemplates xmlns="http://schemas.microsoft.com/sharepoint/v3/contenttype/forms">
-  <Display>DocumentLibraryForm</Display>
-  <Edit>DocumentLibraryForm</Edit>
-  <New>DocumentLibraryForm</New>
-</FormTemplates>
-</file>
-
-<file path=customXml/item2.xml><?xml version="1.0" encoding="utf-8"?>
 <ct:contentTypeSchema xmlns:ct="http://schemas.microsoft.com/office/2006/metadata/contentType" xmlns:ma="http://schemas.microsoft.com/office/2006/metadata/properties/metaAttributes" ct:_="" ma:_="" ma:contentTypeName="Document" ma:contentTypeID="0x0101001ABD9BFFC9E543439C53A2705AE306EF" ma:contentTypeVersion="19" ma:contentTypeDescription="Crée un document." ma:contentTypeScope="" ma:versionID="f3418dd4ca302601ba73fa17965a3f21">
   <xsd:schema xmlns:xsd="http://www.w3.org/2001/XMLSchema" xmlns:xs="http://www.w3.org/2001/XMLSchema" xmlns:p="http://schemas.microsoft.com/office/2006/metadata/properties" xmlns:ns2="bf2f2df3-a963-4452-b0e7-67dabc627c35" xmlns:ns3="http://schemas.microsoft.com/sharepoint/v4" xmlns:ns4="f7d9f5a6-831d-4621-8c77-cbcaf993e406" targetNamespace="http://schemas.microsoft.com/office/2006/metadata/properties" ma:root="true" ma:fieldsID="5d82fd028d299635ce1df2d808d1b2ae" ns2:_="" ns3:_="" ns4:_="">
     <xsd:import namespace="bf2f2df3-a963-4452-b0e7-67dabc627c35"/>
@@ -8398,7 +8215,20 @@
 </ct:contentTypeSchema>
 </file>
 
+<file path=customXml/item2.xml><?xml version="1.0" encoding="utf-8"?>
+<?mso-contentType ?>
+<FormTemplates xmlns="http://schemas.microsoft.com/sharepoint/v3/contenttype/forms">
+  <Display>DocumentLibraryForm</Display>
+  <Edit>DocumentLibraryForm</Edit>
+  <New>DocumentLibraryForm</New>
+</FormTemplates>
+</file>
+
 <file path=customXml/item3.xml><?xml version="1.0" encoding="utf-8"?>
+<b:Sources xmlns:b="http://schemas.openxmlformats.org/officeDocument/2006/bibliography" xmlns="http://schemas.openxmlformats.org/officeDocument/2006/bibliography" SelectedStyle="\APA.XSL" StyleName="APA"/>
+</file>
+
+<file path=customXml/item4.xml><?xml version="1.0" encoding="utf-8"?>
 <p:properties xmlns:p="http://schemas.microsoft.com/office/2006/metadata/properties" xmlns:xsi="http://www.w3.org/2001/XMLSchema-instance" xmlns:pc="http://schemas.microsoft.com/office/infopath/2007/PartnerControls">
   <documentManagement>
     <IconOverlay xmlns="http://schemas.microsoft.com/sharepoint/v4" xsi:nil="true"/>
@@ -8410,19 +8240,7 @@
 </p:properties>
 </file>
 
-<file path=customXml/item4.xml><?xml version="1.0" encoding="utf-8"?>
-<b:Sources xmlns:b="http://schemas.openxmlformats.org/officeDocument/2006/bibliography" xmlns="http://schemas.openxmlformats.org/officeDocument/2006/bibliography" SelectedStyle="\APA.XSL" StyleName="APA"/>
-</file>
-
 <file path=customXml/itemProps1.xml><?xml version="1.0" encoding="utf-8"?>
-<ds:datastoreItem xmlns:ds="http://schemas.openxmlformats.org/officeDocument/2006/customXml" ds:itemID="{D50B1B85-B38C-42B6-8D6D-CA5E5B768EB8}">
-  <ds:schemaRefs>
-    <ds:schemaRef ds:uri="http://schemas.microsoft.com/sharepoint/v3/contenttype/forms"/>
-  </ds:schemaRefs>
-</ds:datastoreItem>
-</file>
-
-<file path=customXml/itemProps2.xml><?xml version="1.0" encoding="utf-8"?>
 <ds:datastoreItem xmlns:ds="http://schemas.openxmlformats.org/officeDocument/2006/customXml" ds:itemID="{9F61A396-ED1E-4AC6-A91E-14C87AD73808}">
   <ds:schemaRefs>
     <ds:schemaRef ds:uri="http://schemas.microsoft.com/office/2006/metadata/contentType"/>
@@ -8442,7 +8260,23 @@
 </ds:datastoreItem>
 </file>
 
+<file path=customXml/itemProps2.xml><?xml version="1.0" encoding="utf-8"?>
+<ds:datastoreItem xmlns:ds="http://schemas.openxmlformats.org/officeDocument/2006/customXml" ds:itemID="{D50B1B85-B38C-42B6-8D6D-CA5E5B768EB8}">
+  <ds:schemaRefs>
+    <ds:schemaRef ds:uri="http://schemas.microsoft.com/sharepoint/v3/contenttype/forms"/>
+  </ds:schemaRefs>
+</ds:datastoreItem>
+</file>
+
 <file path=customXml/itemProps3.xml><?xml version="1.0" encoding="utf-8"?>
+<ds:datastoreItem xmlns:ds="http://schemas.openxmlformats.org/officeDocument/2006/customXml" ds:itemID="{C8C35155-3E6A-4058-B6E4-303717845E3B}">
+  <ds:schemaRefs>
+    <ds:schemaRef ds:uri="http://schemas.openxmlformats.org/officeDocument/2006/bibliography"/>
+  </ds:schemaRefs>
+</ds:datastoreItem>
+</file>
+
+<file path=customXml/itemProps4.xml><?xml version="1.0" encoding="utf-8"?>
 <ds:datastoreItem xmlns:ds="http://schemas.openxmlformats.org/officeDocument/2006/customXml" ds:itemID="{B7C8FFAF-5E4F-48C3-8E23-6E376B8B0EF3}">
   <ds:schemaRefs>
     <ds:schemaRef ds:uri="http://schemas.microsoft.com/office/2006/metadata/properties"/>
@@ -8452,12 +8286,4 @@
     <ds:schemaRef ds:uri="f7d9f5a6-831d-4621-8c77-cbcaf993e406"/>
   </ds:schemaRefs>
 </ds:datastoreItem>
-</file>
-
-<file path=customXml/itemProps4.xml><?xml version="1.0" encoding="utf-8"?>
-<ds:datastoreItem xmlns:ds="http://schemas.openxmlformats.org/officeDocument/2006/customXml" ds:itemID="{C8C35155-3E6A-4058-B6E4-303717845E3B}">
-  <ds:schemaRefs>
-    <ds:schemaRef ds:uri="http://schemas.openxmlformats.org/officeDocument/2006/bibliography"/>
-  </ds:schemaRefs>
-</ds:datastoreItem>
 </file>
</xml_diff>